<commit_message>
add line numbers to template and turn H5 into a line break like it suggested (not sure if this matters)
</commit_message>
<xml_diff>
--- a/doc/templates/template.docx
+++ b/doc/templates/template.docx
@@ -1,19 +1,13 @@
 
 <file path=word/document.xml><?xml version="1.0" encoding="utf-8"?>
-<w:document xmlns:w="http://schemas.openxmlformats.org/wordprocessingml/2006/main" xmlns:m="http://schemas.openxmlformats.org/officeDocument/2006/math" xmlns:r="http://schemas.openxmlformats.org/officeDocument/2006/relationships" xmlns:o="urn:schemas-microsoft-com:office:office" xmlns:v="urn:schemas-microsoft-com:vml" xmlns:w10="urn:schemas-microsoft-com:office:word" xmlns:a="http://schemas.openxmlformats.org/drawingml/2006/main" xmlns:pic="http://schemas.openxmlformats.org/drawingml/2006/picture" xmlns:wp="http://schemas.openxmlformats.org/drawingml/2006/wordprocessingDrawing">
+<w:document xmlns:wpc="http://schemas.microsoft.com/office/word/2010/wordprocessingCanvas" xmlns:cx="http://schemas.microsoft.com/office/drawing/2014/chartex" xmlns:cx1="http://schemas.microsoft.com/office/drawing/2015/9/8/chartex" xmlns:cx2="http://schemas.microsoft.com/office/drawing/2015/10/21/chartex" xmlns:cx3="http://schemas.microsoft.com/office/drawing/2016/5/9/chartex" xmlns:cx4="http://schemas.microsoft.com/office/drawing/2016/5/10/chartex" xmlns:cx5="http://schemas.microsoft.com/office/drawing/2016/5/11/chartex" xmlns:cx6="http://schemas.microsoft.com/office/drawing/2016/5/12/chartex" xmlns:cx7="http://schemas.microsoft.com/office/drawing/2016/5/13/chartex" xmlns:cx8="http://schemas.microsoft.com/office/drawing/2016/5/14/chartex" xmlns:mc="http://schemas.openxmlformats.org/markup-compatibility/2006" xmlns:aink="http://schemas.microsoft.com/office/drawing/2016/ink" xmlns:am3d="http://schemas.microsoft.com/office/drawing/2017/model3d" xmlns:o="urn:schemas-microsoft-com:office:office" xmlns:r="http://schemas.openxmlformats.org/officeDocument/2006/relationships" xmlns:m="http://schemas.openxmlformats.org/officeDocument/2006/math" xmlns:v="urn:schemas-microsoft-com:vml" xmlns:wp14="http://schemas.microsoft.com/office/word/2010/wordprocessingDrawing" xmlns:wp="http://schemas.openxmlformats.org/drawingml/2006/wordprocessingDrawing" xmlns:w10="urn:schemas-microsoft-com:office:word" xmlns:w="http://schemas.openxmlformats.org/wordprocessingml/2006/main" xmlns:w14="http://schemas.microsoft.com/office/word/2010/wordml" xmlns:w15="http://schemas.microsoft.com/office/word/2012/wordml" xmlns:w16cex="http://schemas.microsoft.com/office/word/2018/wordml/cex" xmlns:w16cid="http://schemas.microsoft.com/office/word/2016/wordml/cid" xmlns:w16="http://schemas.microsoft.com/office/word/2018/wordml" xmlns:w16se="http://schemas.microsoft.com/office/word/2015/wordml/symex" xmlns:wpg="http://schemas.microsoft.com/office/word/2010/wordprocessingGroup" xmlns:wpi="http://schemas.microsoft.com/office/word/2010/wordprocessingInk" xmlns:wne="http://schemas.microsoft.com/office/word/2006/wordml" xmlns:wps="http://schemas.microsoft.com/office/word/2010/wordprocessingShape" mc:Ignorable="w14 w15 w16se w16cid w16 w16cex wp14">
   <w:body>
     <w:p>
       <w:pPr>
         <w:pStyle w:val="Title"/>
       </w:pPr>
       <w:r>
-        <w:t xml:space="preserve">My</w:t>
-      </w:r>
-      <w:r>
-        <w:t xml:space="preserve"> </w:t>
-      </w:r>
-      <w:r>
-        <w:t xml:space="preserve">title</w:t>
+        <w:t>My title</w:t>
       </w:r>
     </w:p>
     <w:p>
@@ -21,13 +15,7 @@
         <w:pStyle w:val="Author"/>
       </w:pPr>
       <w:r>
-        <w:t xml:space="preserve">author</w:t>
-      </w:r>
-      <w:r>
-        <w:t xml:space="preserve"> </w:t>
-      </w:r>
-      <w:r>
-        <w:t xml:space="preserve">1</w:t>
+        <w:t>author 1</w:t>
       </w:r>
     </w:p>
     <w:p>
@@ -35,13 +23,7 @@
         <w:pStyle w:val="Author"/>
       </w:pPr>
       <w:r>
-        <w:t xml:space="preserve">other</w:t>
-      </w:r>
-      <w:r>
-        <w:t xml:space="preserve"> </w:t>
-      </w:r>
-      <w:r>
-        <w:t xml:space="preserve">author</w:t>
+        <w:t>other author</w:t>
       </w:r>
     </w:p>
     <w:p>
@@ -49,7 +31,7 @@
         <w:pStyle w:val="Date"/>
       </w:pPr>
       <w:r>
-        <w:t xml:space="preserve">2021-03-22</w:t>
+        <w:t>2021-03-22</w:t>
       </w:r>
     </w:p>
     <w:p>
@@ -57,58 +39,53 @@
         <w:pStyle w:val="Abstract"/>
       </w:pPr>
       <w:r>
-        <w:t xml:space="preserve">My</w:t>
-      </w:r>
-      <w:r>
-        <w:t xml:space="preserve"> </w:t>
-      </w:r>
-      <w:r>
-        <w:t xml:space="preserve">abstract</w:t>
-      </w:r>
-    </w:p>
-    <w:bookmarkStart w:id="25" w:name="heading-1"/>
+        <w:t>My abstract</w:t>
+      </w:r>
+    </w:p>
     <w:p>
       <w:pPr>
         <w:pStyle w:val="Heading1"/>
       </w:pPr>
-      <w:r>
-        <w:t xml:space="preserve">Heading 1</w:t>
-      </w:r>
-    </w:p>
-    <w:bookmarkStart w:id="24" w:name="heading-2"/>
+      <w:bookmarkStart w:id="0" w:name="heading-1"/>
+      <w:r>
+        <w:t>Heading 1</w:t>
+      </w:r>
+    </w:p>
     <w:p>
       <w:pPr>
         <w:pStyle w:val="Heading2"/>
       </w:pPr>
-      <w:r>
-        <w:t xml:space="preserve">Heading 2</w:t>
-      </w:r>
-    </w:p>
-    <w:bookmarkStart w:id="23" w:name="heading-3"/>
+      <w:bookmarkStart w:id="1" w:name="heading-2"/>
+      <w:r>
+        <w:t>Heading 2</w:t>
+      </w:r>
+    </w:p>
     <w:p>
       <w:pPr>
         <w:pStyle w:val="Heading3"/>
       </w:pPr>
-      <w:r>
-        <w:t xml:space="preserve">Heading 3</w:t>
-      </w:r>
-    </w:p>
-    <w:bookmarkStart w:id="22" w:name="heading-4"/>
+      <w:bookmarkStart w:id="2" w:name="heading-3"/>
+      <w:r>
+        <w:t>Heading 3</w:t>
+      </w:r>
+    </w:p>
     <w:p>
       <w:pPr>
         <w:pStyle w:val="Heading4"/>
       </w:pPr>
-      <w:r>
-        <w:t xml:space="preserve">Heading 4</w:t>
-      </w:r>
-    </w:p>
-    <w:bookmarkStart w:id="21" w:name="X03301b6b8e145b19643e49249e6355097a10bed"/>
+      <w:bookmarkStart w:id="3" w:name="heading-4"/>
+      <w:r>
+        <w:t>Heading 4</w:t>
+      </w:r>
+    </w:p>
     <w:p>
       <w:pPr>
         <w:pStyle w:val="Heading5"/>
       </w:pPr>
-      <w:r>
-        <w:t xml:space="preserve">Heading 5 - this is for the page break with MS Word</w:t>
+      <w:bookmarkStart w:id="4" w:name="X03301b6b8e145b19643e49249e6355097a10bed"/>
+      <w:r>
+        <w:lastRenderedPageBreak/>
+        <w:t>Heading 5 - this is for the page break with MS Word</w:t>
       </w:r>
     </w:p>
     <w:p>
@@ -116,196 +93,58 @@
         <w:pStyle w:val="FirstParagraph"/>
       </w:pPr>
       <w:r>
-        <w:t xml:space="preserve">In the MS Word document, the following modifications must be made in the</w:t>
-      </w:r>
-      <w:r>
-        <w:t xml:space="preserve"> </w:t>
-      </w:r>
-      <w:r>
-        <w:t xml:space="preserve">‘</w:t>
-      </w:r>
-      <w:r>
-        <w:t xml:space="preserve">Modify Style</w:t>
-      </w:r>
-      <w:r>
-        <w:t xml:space="preserve">’</w:t>
-      </w:r>
-      <w:r>
-        <w:t xml:space="preserve"> </w:t>
-      </w:r>
-      <w:r>
-        <w:t xml:space="preserve">menu:</w:t>
-      </w:r>
-    </w:p>
-    <w:p>
-      <w:pPr>
+        <w:t>In the MS Word document, the following modifications must be made in the ‘Modify Style’ menu:</w:t>
+      </w:r>
+    </w:p>
+    <w:p>
+      <w:pPr>
+        <w:pStyle w:val="Compact"/>
         <w:numPr>
           <w:ilvl w:val="0"/>
-          <w:numId w:val="1001"/>
+          <w:numId w:val="2"/>
         </w:numPr>
+      </w:pPr>
+      <w:r>
+        <w:t>Set the font color to ‘white’ (rather than ‘Automatic’).</w:t>
+      </w:r>
+    </w:p>
+    <w:p>
+      <w:pPr>
         <w:pStyle w:val="Compact"/>
-      </w:pPr>
-      <w:r>
-        <w:t xml:space="preserve">Set the font color to</w:t>
-      </w:r>
-      <w:r>
-        <w:t xml:space="preserve"> </w:t>
-      </w:r>
-      <w:r>
-        <w:t xml:space="preserve">‘</w:t>
-      </w:r>
-      <w:r>
-        <w:t xml:space="preserve">white</w:t>
-      </w:r>
-      <w:r>
-        <w:t xml:space="preserve">’</w:t>
-      </w:r>
-      <w:r>
-        <w:t xml:space="preserve"> </w:t>
-      </w:r>
-      <w:r>
-        <w:t xml:space="preserve">(rather than</w:t>
-      </w:r>
-      <w:r>
-        <w:t xml:space="preserve"> </w:t>
-      </w:r>
-      <w:r>
-        <w:t xml:space="preserve">‘</w:t>
-      </w:r>
-      <w:r>
-        <w:t xml:space="preserve">Automatic</w:t>
-      </w:r>
-      <w:r>
-        <w:t xml:space="preserve">’</w:t>
-      </w:r>
-      <w:r>
-        <w:t xml:space="preserve">).</w:t>
-      </w:r>
-    </w:p>
-    <w:p>
-      <w:pPr>
         <w:numPr>
           <w:ilvl w:val="0"/>
-          <w:numId w:val="1001"/>
+          <w:numId w:val="2"/>
         </w:numPr>
+      </w:pPr>
+      <w:r>
+        <w:t>Select the smallest font size (8 rather than 11).</w:t>
+      </w:r>
+    </w:p>
+    <w:p>
+      <w:pPr>
         <w:pStyle w:val="Compact"/>
-      </w:pPr>
-      <w:r>
-        <w:t xml:space="preserve">Select the smallest font size (8 rather than 11).</w:t>
-      </w:r>
-    </w:p>
-    <w:p>
-      <w:pPr>
         <w:numPr>
           <w:ilvl w:val="0"/>
-          <w:numId w:val="1001"/>
+          <w:numId w:val="2"/>
         </w:numPr>
+      </w:pPr>
+      <w:r>
+        <w:t>Select ‘Page break before’ in the ‘Line and Page Breaks</w:t>
+      </w:r>
+      <w:r>
+        <w:t>’ tab.</w:t>
+      </w:r>
+    </w:p>
+    <w:p>
+      <w:pPr>
         <w:pStyle w:val="Compact"/>
-      </w:pPr>
-      <w:r>
-        <w:t xml:space="preserve">Select</w:t>
-      </w:r>
-      <w:r>
-        <w:t xml:space="preserve"> </w:t>
-      </w:r>
-      <w:r>
-        <w:t xml:space="preserve">‘</w:t>
-      </w:r>
-      <w:r>
-        <w:t xml:space="preserve">Page break before</w:t>
-      </w:r>
-      <w:r>
-        <w:t xml:space="preserve">’</w:t>
-      </w:r>
-      <w:r>
-        <w:t xml:space="preserve"> </w:t>
-      </w:r>
-      <w:r>
-        <w:t xml:space="preserve">in the</w:t>
-      </w:r>
-      <w:r>
-        <w:t xml:space="preserve"> </w:t>
-      </w:r>
-      <w:r>
-        <w:t xml:space="preserve">‘</w:t>
-      </w:r>
-      <w:r>
-        <w:t xml:space="preserve">Line and Page Breaks</w:t>
-      </w:r>
-      <w:r>
-        <w:t xml:space="preserve">’</w:t>
-      </w:r>
-      <w:r>
-        <w:t xml:space="preserve"> </w:t>
-      </w:r>
-      <w:r>
-        <w:t xml:space="preserve">tab.</w:t>
-      </w:r>
-    </w:p>
-    <w:p>
-      <w:pPr>
         <w:numPr>
           <w:ilvl w:val="0"/>
-          <w:numId w:val="1001"/>
+          <w:numId w:val="2"/>
         </w:numPr>
-        <w:pStyle w:val="Compact"/>
-      </w:pPr>
-      <w:r>
-        <w:t xml:space="preserve">Set the line spacing to</w:t>
-      </w:r>
-      <w:r>
-        <w:t xml:space="preserve"> </w:t>
-      </w:r>
-      <w:r>
-        <w:t xml:space="preserve">‘</w:t>
-      </w:r>
-      <w:r>
-        <w:t xml:space="preserve">Exactly</w:t>
-      </w:r>
-      <w:r>
-        <w:t xml:space="preserve">’</w:t>
-      </w:r>
-      <w:r>
-        <w:t xml:space="preserve"> </w:t>
-      </w:r>
-      <w:r>
-        <w:t xml:space="preserve">and</w:t>
-      </w:r>
-      <w:r>
-        <w:t xml:space="preserve"> </w:t>
-      </w:r>
-      <w:r>
-        <w:t xml:space="preserve">‘</w:t>
-      </w:r>
-      <w:r>
-        <w:t xml:space="preserve">1 pt</w:t>
-      </w:r>
-      <w:r>
-        <w:t xml:space="preserve">’</w:t>
-      </w:r>
-      <w:r>
-        <w:t xml:space="preserve"> </w:t>
-      </w:r>
-      <w:r>
-        <w:t xml:space="preserve">in the</w:t>
-      </w:r>
-      <w:r>
-        <w:t xml:space="preserve"> </w:t>
-      </w:r>
-      <w:r>
-        <w:t xml:space="preserve">‘</w:t>
-      </w:r>
-      <w:r>
-        <w:t xml:space="preserve">Indents and Spacing</w:t>
-      </w:r>
-      <w:r>
-        <w:t xml:space="preserve">’</w:t>
-      </w:r>
-      <w:r>
-        <w:t xml:space="preserve"> </w:t>
-      </w:r>
-      <w:r>
-        <w:t xml:space="preserve">tab.</w:t>
+      </w:pPr>
+      <w:r>
+        <w:t>Set the line spacing to ‘Exactly’ and ‘1 pt’ in the ‘Indents and Spacing’ tab.</w:t>
       </w:r>
     </w:p>
     <w:p>
@@ -313,25 +152,10 @@
         <w:pStyle w:val="FirstParagraph"/>
       </w:pPr>
       <w:r>
-        <w:t xml:space="preserve">After these tweaks, the</w:t>
-      </w:r>
-      <w:r>
-        <w:t xml:space="preserve"> </w:t>
-      </w:r>
-      <w:r>
-        <w:t xml:space="preserve">‘</w:t>
-      </w:r>
-      <w:r>
-        <w:t xml:space="preserve">Heading 5</w:t>
-      </w:r>
-      <w:r>
-        <w:t xml:space="preserve">’</w:t>
-      </w:r>
-      <w:r>
-        <w:t xml:space="preserve"> </w:t>
-      </w:r>
-      <w:r>
-        <w:t xml:space="preserve">style will no longer format a heading of level 5. Instead it will insert a very small and white (and, thus, invisible) line followed by a page break.</w:t>
+        <w:t>After these tweaks, the ‘Heading 5’ style will no longer format a heading of level 5. Instead it will insert a very small and white (and, thus, invisible) line followed b</w:t>
+      </w:r>
+      <w:r>
+        <w:t>y a page break.</w:t>
       </w:r>
     </w:p>
     <w:p>
@@ -339,25 +163,7 @@
         <w:pStyle w:val="BodyText"/>
       </w:pPr>
       <w:r>
-        <w:t xml:space="preserve">Now knit this doc, and edit the styles in the resulting docx file. Then rename as</w:t>
-      </w:r>
-      <w:r>
-        <w:t xml:space="preserve"> </w:t>
-      </w:r>
-      <w:r>
-        <w:t xml:space="preserve">‘</w:t>
-      </w:r>
-      <w:r>
-        <w:t xml:space="preserve">template</w:t>
-      </w:r>
-      <w:r>
-        <w:t xml:space="preserve">’</w:t>
-      </w:r>
-      <w:r>
-        <w:t xml:space="preserve"> </w:t>
-      </w:r>
-      <w:r>
-        <w:t xml:space="preserve">and use this in the yml:</w:t>
+        <w:t>Now knit this doc, and edit the styles in the resulting docx file. Then rename as ‘template’ and use this in the yml:</w:t>
       </w:r>
     </w:p>
     <w:p>
@@ -368,7 +174,7 @@
         <w:rPr>
           <w:rStyle w:val="VerbatimChar"/>
         </w:rPr>
-        <w:t xml:space="preserve">output:</w:t>
+        <w:t>output:</w:t>
       </w:r>
       <w:r>
         <w:br/>
@@ -394,7 +200,10 @@
         <w:pStyle w:val="FirstParagraph"/>
       </w:pPr>
       <w:r>
-        <w:t xml:space="preserve">Don’t forget line numbers for JAS! Headings are bold, underline, nothing. And Arial Narrow 10pt for tables.</w:t>
+        <w:t>Don’t forget line numbers for JAS! Headings are bold,</w:t>
+      </w:r>
+      <w:r>
+        <w:t xml:space="preserve"> underline, nothing. And Arial Narrow 10pt for tables.</w:t>
       </w:r>
     </w:p>
     <w:p>
@@ -402,47 +211,71 @@
         <w:pStyle w:val="BodyText"/>
       </w:pPr>
       <w:r>
-        <w:t xml:space="preserve">See here for more information:</w:t>
-      </w:r>
-      <w:r>
-        <w:t xml:space="preserve"> </w:t>
-      </w:r>
-      <w:hyperlink r:id="rId20">
+        <w:t xml:space="preserve">See here for more information: </w:t>
+      </w:r>
+      <w:hyperlink r:id="rId7">
         <w:r>
           <w:rPr>
             <w:rStyle w:val="Hyperlink"/>
           </w:rPr>
-          <w:t xml:space="preserve">http://rmarkdown.rstudio.com/articles_docx.html</w:t>
+          <w:t>http://rmarkdown.rstudio.com/articles_docx.html</w:t>
         </w:r>
       </w:hyperlink>
-    </w:p>
-    <w:bookmarkEnd w:id="21"/>
-    <w:bookmarkEnd w:id="22"/>
-    <w:bookmarkEnd w:id="23"/>
-    <w:bookmarkEnd w:id="24"/>
-    <w:bookmarkEnd w:id="25"/>
-    <w:sectPr/>
+      <w:bookmarkEnd w:id="0"/>
+      <w:bookmarkEnd w:id="1"/>
+      <w:bookmarkEnd w:id="2"/>
+      <w:bookmarkEnd w:id="3"/>
+      <w:bookmarkEnd w:id="4"/>
+    </w:p>
+    <w:sectPr>
+      <w:pgSz w:w="12240" w:h="15840"/>
+      <w:pgMar w:top="1440" w:right="1440" w:bottom="1440" w:left="1440" w:header="720" w:footer="720" w:gutter="0"/>
+      <w:lnNumType w:countBy="1" w:restart="continuous"/>
+      <w:cols w:space="720"/>
+      <w:docGrid w:linePitch="326"/>
+    </w:sectPr>
   </w:body>
 </w:document>
 </file>
 
-<file path=word/comments.xml><?xml version="1.0" encoding="utf-8"?>
-<w:comments xmlns:w="http://schemas.openxmlformats.org/wordprocessingml/2006/main" xmlns:m="http://schemas.openxmlformats.org/officeDocument/2006/math" xmlns:r="http://schemas.openxmlformats.org/officeDocument/2006/relationships" xmlns:o="urn:schemas-microsoft-com:office:office" xmlns:v="urn:schemas-microsoft-com:vml" xmlns:w10="urn:schemas-microsoft-com:office:word" xmlns:a="http://schemas.openxmlformats.org/drawingml/2006/main" xmlns:pic="http://schemas.openxmlformats.org/drawingml/2006/picture" xmlns:wp="http://schemas.openxmlformats.org/drawingml/2006/wordprocessingDrawing"/>
+<file path=word/endnotes.xml><?xml version="1.0" encoding="utf-8"?>
+<w:endnotes xmlns:wpc="http://schemas.microsoft.com/office/word/2010/wordprocessingCanvas" xmlns:cx="http://schemas.microsoft.com/office/drawing/2014/chartex" xmlns:cx1="http://schemas.microsoft.com/office/drawing/2015/9/8/chartex" xmlns:cx2="http://schemas.microsoft.com/office/drawing/2015/10/21/chartex" xmlns:cx3="http://schemas.microsoft.com/office/drawing/2016/5/9/chartex" xmlns:cx4="http://schemas.microsoft.com/office/drawing/2016/5/10/chartex" xmlns:cx5="http://schemas.microsoft.com/office/drawing/2016/5/11/chartex" xmlns:cx6="http://schemas.microsoft.com/office/drawing/2016/5/12/chartex" xmlns:cx7="http://schemas.microsoft.com/office/drawing/2016/5/13/chartex" xmlns:cx8="http://schemas.microsoft.com/office/drawing/2016/5/14/chartex" xmlns:mc="http://schemas.openxmlformats.org/markup-compatibility/2006" xmlns:aink="http://schemas.microsoft.com/office/drawing/2016/ink" xmlns:am3d="http://schemas.microsoft.com/office/drawing/2017/model3d" xmlns:o="urn:schemas-microsoft-com:office:office" xmlns:r="http://schemas.openxmlformats.org/officeDocument/2006/relationships" xmlns:m="http://schemas.openxmlformats.org/officeDocument/2006/math" xmlns:v="urn:schemas-microsoft-com:vml" xmlns:wp14="http://schemas.microsoft.com/office/word/2010/wordprocessingDrawing" xmlns:wp="http://schemas.openxmlformats.org/drawingml/2006/wordprocessingDrawing" xmlns:w10="urn:schemas-microsoft-com:office:word" xmlns:w="http://schemas.openxmlformats.org/wordprocessingml/2006/main" xmlns:w14="http://schemas.microsoft.com/office/word/2010/wordml" xmlns:w15="http://schemas.microsoft.com/office/word/2012/wordml" xmlns:w16cex="http://schemas.microsoft.com/office/word/2018/wordml/cex" xmlns:w16cid="http://schemas.microsoft.com/office/word/2016/wordml/cid" xmlns:w16="http://schemas.microsoft.com/office/word/2018/wordml" xmlns:w16se="http://schemas.microsoft.com/office/word/2015/wordml/symex" xmlns:wpg="http://schemas.microsoft.com/office/word/2010/wordprocessingGroup" xmlns:wpi="http://schemas.microsoft.com/office/word/2010/wordprocessingInk" xmlns:wne="http://schemas.microsoft.com/office/word/2006/wordml" xmlns:wps="http://schemas.microsoft.com/office/word/2010/wordprocessingShape" mc:Ignorable="w14 w15 w16se w16cid w16 w16cex wp14">
+  <w:endnote w:type="separator" w:id="-1">
+    <w:p>
+      <w:pPr>
+        <w:spacing w:after="0"/>
+      </w:pPr>
+      <w:r>
+        <w:separator/>
+      </w:r>
+    </w:p>
+  </w:endnote>
+  <w:endnote w:type="continuationSeparator" w:id="0">
+    <w:p>
+      <w:pPr>
+        <w:spacing w:after="0"/>
+      </w:pPr>
+      <w:r>
+        <w:continuationSeparator/>
+      </w:r>
+    </w:p>
+  </w:endnote>
+</w:endnotes>
 </file>
 
 <file path=word/footnotes.xml><?xml version="1.0" encoding="utf-8"?>
-<w:footnotes xmlns:w="http://schemas.openxmlformats.org/wordprocessingml/2006/main" xmlns:m="http://schemas.openxmlformats.org/officeDocument/2006/math" xmlns:r="http://schemas.openxmlformats.org/officeDocument/2006/relationships" xmlns:o="urn:schemas-microsoft-com:office:office" xmlns:v="urn:schemas-microsoft-com:vml" xmlns:w10="urn:schemas-microsoft-com:office:word" xmlns:a="http://schemas.openxmlformats.org/drawingml/2006/main" xmlns:pic="http://schemas.openxmlformats.org/drawingml/2006/picture" xmlns:wp="http://schemas.openxmlformats.org/drawingml/2006/wordprocessingDrawing">
+<w:footnotes xmlns:wpc="http://schemas.microsoft.com/office/word/2010/wordprocessingCanvas" xmlns:cx="http://schemas.microsoft.com/office/drawing/2014/chartex" xmlns:cx1="http://schemas.microsoft.com/office/drawing/2015/9/8/chartex" xmlns:cx2="http://schemas.microsoft.com/office/drawing/2015/10/21/chartex" xmlns:cx3="http://schemas.microsoft.com/office/drawing/2016/5/9/chartex" xmlns:cx4="http://schemas.microsoft.com/office/drawing/2016/5/10/chartex" xmlns:cx5="http://schemas.microsoft.com/office/drawing/2016/5/11/chartex" xmlns:cx6="http://schemas.microsoft.com/office/drawing/2016/5/12/chartex" xmlns:cx7="http://schemas.microsoft.com/office/drawing/2016/5/13/chartex" xmlns:cx8="http://schemas.microsoft.com/office/drawing/2016/5/14/chartex" xmlns:mc="http://schemas.openxmlformats.org/markup-compatibility/2006" xmlns:aink="http://schemas.microsoft.com/office/drawing/2016/ink" xmlns:am3d="http://schemas.microsoft.com/office/drawing/2017/model3d" xmlns:o="urn:schemas-microsoft-com:office:office" xmlns:r="http://schemas.openxmlformats.org/officeDocument/2006/relationships" xmlns:m="http://schemas.openxmlformats.org/officeDocument/2006/math" xmlns:v="urn:schemas-microsoft-com:vml" xmlns:wp14="http://schemas.microsoft.com/office/word/2010/wordprocessingDrawing" xmlns:wp="http://schemas.openxmlformats.org/drawingml/2006/wordprocessingDrawing" xmlns:w10="urn:schemas-microsoft-com:office:word" xmlns:w="http://schemas.openxmlformats.org/wordprocessingml/2006/main" xmlns:w14="http://schemas.microsoft.com/office/word/2010/wordml" xmlns:w15="http://schemas.microsoft.com/office/word/2012/wordml" xmlns:w16cex="http://schemas.microsoft.com/office/word/2018/wordml/cex" xmlns:w16cid="http://schemas.microsoft.com/office/word/2016/wordml/cid" xmlns:w16="http://schemas.microsoft.com/office/word/2018/wordml" xmlns:w16se="http://schemas.microsoft.com/office/word/2015/wordml/symex" xmlns:wpg="http://schemas.microsoft.com/office/word/2010/wordprocessingGroup" xmlns:wpi="http://schemas.microsoft.com/office/word/2010/wordprocessingInk" xmlns:wne="http://schemas.microsoft.com/office/word/2006/wordml" xmlns:wps="http://schemas.microsoft.com/office/word/2010/wordprocessingShape" mc:Ignorable="w14 w15 w16se w16cid w16 w16cex wp14">
+  <w:footnote w:type="separator" w:id="-1">
+    <w:p>
+      <w:r>
+        <w:separator/>
+      </w:r>
+    </w:p>
+  </w:footnote>
   <w:footnote w:type="continuationSeparator" w:id="0">
     <w:p>
       <w:r>
         <w:continuationSeparator/>
-      </w:r>
-    </w:p>
-  </w:footnote>
-  <w:footnote w:type="separator" w:id="-1">
-    <w:p>
-      <w:r>
-        <w:separator/>
       </w:r>
     </w:p>
   </w:footnote>
@@ -450,12 +283,302 @@
 </file>
 
 <file path=word/numbering.xml><?xml version="1.0" encoding="utf-8"?>
-<w:numbering xmlns:w="http://schemas.openxmlformats.org/wordprocessingml/2006/main">
-  <w:abstractNum w:abstractNumId="990">
-    <w:nsid w:val="2c1ae401"/>
+<w:numbering xmlns:wpc="http://schemas.microsoft.com/office/word/2010/wordprocessingCanvas" xmlns:cx="http://schemas.microsoft.com/office/drawing/2014/chartex" xmlns:cx1="http://schemas.microsoft.com/office/drawing/2015/9/8/chartex" xmlns:cx2="http://schemas.microsoft.com/office/drawing/2015/10/21/chartex" xmlns:cx3="http://schemas.microsoft.com/office/drawing/2016/5/9/chartex" xmlns:cx4="http://schemas.microsoft.com/office/drawing/2016/5/10/chartex" xmlns:cx5="http://schemas.microsoft.com/office/drawing/2016/5/11/chartex" xmlns:cx6="http://schemas.microsoft.com/office/drawing/2016/5/12/chartex" xmlns:cx7="http://schemas.microsoft.com/office/drawing/2016/5/13/chartex" xmlns:cx8="http://schemas.microsoft.com/office/drawing/2016/5/14/chartex" xmlns:mc="http://schemas.openxmlformats.org/markup-compatibility/2006" xmlns:aink="http://schemas.microsoft.com/office/drawing/2016/ink" xmlns:am3d="http://schemas.microsoft.com/office/drawing/2017/model3d" xmlns:o="urn:schemas-microsoft-com:office:office" xmlns:r="http://schemas.openxmlformats.org/officeDocument/2006/relationships" xmlns:m="http://schemas.openxmlformats.org/officeDocument/2006/math" xmlns:v="urn:schemas-microsoft-com:vml" xmlns:wp14="http://schemas.microsoft.com/office/word/2010/wordprocessingDrawing" xmlns:wp="http://schemas.openxmlformats.org/drawingml/2006/wordprocessingDrawing" xmlns:w10="urn:schemas-microsoft-com:office:word" xmlns:w="http://schemas.openxmlformats.org/wordprocessingml/2006/main" xmlns:w14="http://schemas.microsoft.com/office/word/2010/wordml" xmlns:w15="http://schemas.microsoft.com/office/word/2012/wordml" xmlns:w16cex="http://schemas.microsoft.com/office/word/2018/wordml/cex" xmlns:w16cid="http://schemas.microsoft.com/office/word/2016/wordml/cid" xmlns:w16="http://schemas.microsoft.com/office/word/2018/wordml" xmlns:w16se="http://schemas.microsoft.com/office/word/2015/wordml/symex" xmlns:wpg="http://schemas.microsoft.com/office/word/2010/wordprocessingGroup" xmlns:wpi="http://schemas.microsoft.com/office/word/2010/wordprocessingInk" xmlns:wne="http://schemas.microsoft.com/office/word/2006/wordml" xmlns:wps="http://schemas.microsoft.com/office/word/2010/wordprocessingShape" mc:Ignorable="w14 w15 w16se w16cid w16 w16cex wp14">
+  <w:abstractNum w:abstractNumId="0" w15:restartNumberingAfterBreak="0">
+    <w:nsid w:val="EA454B4C"/>
     <w:multiLevelType w:val="multilevel"/>
+    <w:tmpl w:val="A7167E72"/>
     <w:lvl w:ilvl="0">
       <w:numFmt w:val="bullet"/>
+      <w:lvlText w:val="•"/>
+      <w:lvlJc w:val="left"/>
+      <w:pPr>
+        <w:tabs>
+          <w:tab w:val="num" w:pos="0"/>
+        </w:tabs>
+        <w:ind w:left="480" w:hanging="480"/>
+      </w:pPr>
+    </w:lvl>
+    <w:lvl w:ilvl="1">
+      <w:numFmt w:val="bullet"/>
+      <w:lvlText w:val="–"/>
+      <w:lvlJc w:val="left"/>
+      <w:pPr>
+        <w:tabs>
+          <w:tab w:val="num" w:pos="720"/>
+        </w:tabs>
+        <w:ind w:left="1200" w:hanging="480"/>
+      </w:pPr>
+    </w:lvl>
+    <w:lvl w:ilvl="2">
+      <w:numFmt w:val="bullet"/>
+      <w:lvlText w:val="•"/>
+      <w:lvlJc w:val="left"/>
+      <w:pPr>
+        <w:tabs>
+          <w:tab w:val="num" w:pos="1440"/>
+        </w:tabs>
+        <w:ind w:left="1920" w:hanging="480"/>
+      </w:pPr>
+    </w:lvl>
+    <w:lvl w:ilvl="3">
+      <w:numFmt w:val="bullet"/>
+      <w:lvlText w:val="–"/>
+      <w:lvlJc w:val="left"/>
+      <w:pPr>
+        <w:tabs>
+          <w:tab w:val="num" w:pos="2160"/>
+        </w:tabs>
+        <w:ind w:left="2640" w:hanging="480"/>
+      </w:pPr>
+    </w:lvl>
+    <w:lvl w:ilvl="4">
+      <w:numFmt w:val="bullet"/>
+      <w:lvlText w:val="•"/>
+      <w:lvlJc w:val="left"/>
+      <w:pPr>
+        <w:tabs>
+          <w:tab w:val="num" w:pos="2880"/>
+        </w:tabs>
+        <w:ind w:left="3360" w:hanging="480"/>
+      </w:pPr>
+    </w:lvl>
+    <w:lvl w:ilvl="5">
+      <w:numFmt w:val="bullet"/>
+      <w:lvlText w:val="–"/>
+      <w:lvlJc w:val="left"/>
+      <w:pPr>
+        <w:tabs>
+          <w:tab w:val="num" w:pos="3600"/>
+        </w:tabs>
+        <w:ind w:left="4080" w:hanging="480"/>
+      </w:pPr>
+    </w:lvl>
+    <w:lvl w:ilvl="6">
+      <w:numFmt w:val="bullet"/>
+      <w:lvlText w:val="•"/>
+      <w:lvlJc w:val="left"/>
+      <w:pPr>
+        <w:tabs>
+          <w:tab w:val="num" w:pos="4320"/>
+        </w:tabs>
+        <w:ind w:left="4800" w:hanging="480"/>
+      </w:pPr>
+    </w:lvl>
+    <w:lvl w:ilvl="7">
+      <w:numFmt w:val="bullet"/>
+      <w:lvlText w:val="–"/>
+      <w:lvlJc w:val="left"/>
+      <w:pPr>
+        <w:tabs>
+          <w:tab w:val="num" w:pos="5040"/>
+        </w:tabs>
+        <w:ind w:left="5520" w:hanging="480"/>
+      </w:pPr>
+    </w:lvl>
+    <w:lvl w:ilvl="8">
+      <w:numFmt w:val="bullet"/>
+      <w:lvlText w:val="•"/>
+      <w:lvlJc w:val="left"/>
+      <w:pPr>
+        <w:tabs>
+          <w:tab w:val="num" w:pos="5760"/>
+        </w:tabs>
+        <w:ind w:left="6240" w:hanging="480"/>
+      </w:pPr>
+    </w:lvl>
+  </w:abstractNum>
+  <w:abstractNum w:abstractNumId="1" w15:restartNumberingAfterBreak="0">
+    <w:nsid w:val="FFFFFF7C"/>
+    <w:multiLevelType w:val="singleLevel"/>
+    <w:tmpl w:val="4D4E3EC0"/>
+    <w:lvl w:ilvl="0">
+      <w:start w:val="1"/>
+      <w:numFmt w:val="decimal"/>
+      <w:lvlText w:val="%1."/>
+      <w:lvlJc w:val="left"/>
+      <w:pPr>
+        <w:tabs>
+          <w:tab w:val="num" w:pos="1800"/>
+        </w:tabs>
+        <w:ind w:left="1800" w:hanging="360"/>
+      </w:pPr>
+    </w:lvl>
+  </w:abstractNum>
+  <w:abstractNum w:abstractNumId="2" w15:restartNumberingAfterBreak="0">
+    <w:nsid w:val="FFFFFF7D"/>
+    <w:multiLevelType w:val="singleLevel"/>
+    <w:tmpl w:val="9FE0F75E"/>
+    <w:lvl w:ilvl="0">
+      <w:start w:val="1"/>
+      <w:numFmt w:val="decimal"/>
+      <w:lvlText w:val="%1."/>
+      <w:lvlJc w:val="left"/>
+      <w:pPr>
+        <w:tabs>
+          <w:tab w:val="num" w:pos="1440"/>
+        </w:tabs>
+        <w:ind w:left="1440" w:hanging="360"/>
+      </w:pPr>
+    </w:lvl>
+  </w:abstractNum>
+  <w:abstractNum w:abstractNumId="3" w15:restartNumberingAfterBreak="0">
+    <w:nsid w:val="FFFFFF7E"/>
+    <w:multiLevelType w:val="singleLevel"/>
+    <w:tmpl w:val="9A0648D8"/>
+    <w:lvl w:ilvl="0">
+      <w:start w:val="1"/>
+      <w:numFmt w:val="decimal"/>
+      <w:lvlText w:val="%1."/>
+      <w:lvlJc w:val="left"/>
+      <w:pPr>
+        <w:tabs>
+          <w:tab w:val="num" w:pos="1080"/>
+        </w:tabs>
+        <w:ind w:left="1080" w:hanging="360"/>
+      </w:pPr>
+    </w:lvl>
+  </w:abstractNum>
+  <w:abstractNum w:abstractNumId="4" w15:restartNumberingAfterBreak="0">
+    <w:nsid w:val="FFFFFF7F"/>
+    <w:multiLevelType w:val="singleLevel"/>
+    <w:tmpl w:val="E496034E"/>
+    <w:lvl w:ilvl="0">
+      <w:start w:val="1"/>
+      <w:numFmt w:val="decimal"/>
+      <w:lvlText w:val="%1."/>
+      <w:lvlJc w:val="left"/>
+      <w:pPr>
+        <w:tabs>
+          <w:tab w:val="num" w:pos="720"/>
+        </w:tabs>
+        <w:ind w:left="720" w:hanging="360"/>
+      </w:pPr>
+    </w:lvl>
+  </w:abstractNum>
+  <w:abstractNum w:abstractNumId="5" w15:restartNumberingAfterBreak="0">
+    <w:nsid w:val="FFFFFF80"/>
+    <w:multiLevelType w:val="singleLevel"/>
+    <w:tmpl w:val="ECB2F2FA"/>
+    <w:lvl w:ilvl="0">
+      <w:start w:val="1"/>
+      <w:numFmt w:val="bullet"/>
+      <w:lvlText w:val=""/>
+      <w:lvlJc w:val="left"/>
+      <w:pPr>
+        <w:tabs>
+          <w:tab w:val="num" w:pos="1800"/>
+        </w:tabs>
+        <w:ind w:left="1800" w:hanging="360"/>
+      </w:pPr>
+      <w:rPr>
+        <w:rFonts w:ascii="Symbol" w:hAnsi="Symbol" w:cs="Symbol" w:hint="default"/>
+      </w:rPr>
+    </w:lvl>
+  </w:abstractNum>
+  <w:abstractNum w:abstractNumId="6" w15:restartNumberingAfterBreak="0">
+    <w:nsid w:val="FFFFFF81"/>
+    <w:multiLevelType w:val="singleLevel"/>
+    <w:tmpl w:val="F0CC5546"/>
+    <w:lvl w:ilvl="0">
+      <w:start w:val="1"/>
+      <w:numFmt w:val="bullet"/>
+      <w:lvlText w:val=""/>
+      <w:lvlJc w:val="left"/>
+      <w:pPr>
+        <w:tabs>
+          <w:tab w:val="num" w:pos="1440"/>
+        </w:tabs>
+        <w:ind w:left="1440" w:hanging="360"/>
+      </w:pPr>
+      <w:rPr>
+        <w:rFonts w:ascii="Symbol" w:hAnsi="Symbol" w:hint="default"/>
+      </w:rPr>
+    </w:lvl>
+  </w:abstractNum>
+  <w:abstractNum w:abstractNumId="7" w15:restartNumberingAfterBreak="0">
+    <w:nsid w:val="FFFFFF82"/>
+    <w:multiLevelType w:val="singleLevel"/>
+    <w:tmpl w:val="C7E4F116"/>
+    <w:lvl w:ilvl="0">
+      <w:start w:val="1"/>
+      <w:numFmt w:val="bullet"/>
+      <w:lvlText w:val=""/>
+      <w:lvlJc w:val="left"/>
+      <w:pPr>
+        <w:tabs>
+          <w:tab w:val="num" w:pos="1080"/>
+        </w:tabs>
+        <w:ind w:left="1080" w:hanging="360"/>
+      </w:pPr>
+      <w:rPr>
+        <w:rFonts w:ascii="Symbol" w:hAnsi="Symbol" w:hint="default"/>
+      </w:rPr>
+    </w:lvl>
+  </w:abstractNum>
+  <w:abstractNum w:abstractNumId="8" w15:restartNumberingAfterBreak="0">
+    <w:nsid w:val="FFFFFF83"/>
+    <w:multiLevelType w:val="singleLevel"/>
+    <w:tmpl w:val="77B86D54"/>
+    <w:lvl w:ilvl="0">
+      <w:start w:val="1"/>
+      <w:numFmt w:val="bullet"/>
+      <w:lvlText w:val=""/>
+      <w:lvlJc w:val="left"/>
+      <w:pPr>
+        <w:tabs>
+          <w:tab w:val="num" w:pos="720"/>
+        </w:tabs>
+        <w:ind w:left="720" w:hanging="360"/>
+      </w:pPr>
+      <w:rPr>
+        <w:rFonts w:ascii="Symbol" w:hAnsi="Symbol" w:hint="default"/>
+      </w:rPr>
+    </w:lvl>
+  </w:abstractNum>
+  <w:abstractNum w:abstractNumId="9" w15:restartNumberingAfterBreak="0">
+    <w:nsid w:val="FFFFFF88"/>
+    <w:multiLevelType w:val="singleLevel"/>
+    <w:tmpl w:val="3DD47092"/>
+    <w:lvl w:ilvl="0">
+      <w:start w:val="1"/>
+      <w:numFmt w:val="decimal"/>
+      <w:lvlText w:val="%1."/>
+      <w:lvlJc w:val="left"/>
+      <w:pPr>
+        <w:tabs>
+          <w:tab w:val="num" w:pos="360"/>
+        </w:tabs>
+        <w:ind w:left="360" w:hanging="360"/>
+      </w:pPr>
+    </w:lvl>
+  </w:abstractNum>
+  <w:abstractNum w:abstractNumId="10" w15:restartNumberingAfterBreak="0">
+    <w:nsid w:val="FFFFFF89"/>
+    <w:multiLevelType w:val="singleLevel"/>
+    <w:tmpl w:val="89260244"/>
+    <w:lvl w:ilvl="0">
+      <w:start w:val="1"/>
+      <w:numFmt w:val="bullet"/>
+      <w:lvlText w:val=""/>
+      <w:lvlJc w:val="left"/>
+      <w:pPr>
+        <w:tabs>
+          <w:tab w:val="num" w:pos="360"/>
+        </w:tabs>
+        <w:ind w:left="360" w:hanging="360"/>
+      </w:pPr>
+      <w:rPr>
+        <w:rFonts w:ascii="Symbol" w:hAnsi="Symbol" w:hint="default"/>
+      </w:rPr>
+    </w:lvl>
+  </w:abstractNum>
+  <w:abstractNum w:abstractNumId="11" w15:restartNumberingAfterBreak="0">
+    <w:nsid w:val="2C1AE401"/>
+    <w:multiLevelType w:val="multilevel"/>
+    <w:tmpl w:val="3EB0669A"/>
+    <w:lvl w:ilvl="0">
+      <w:numFmt w:val="bullet"/>
       <w:lvlText w:val=" "/>
       <w:lvlJc w:val="left"/>
       <w:pPr>
@@ -554,120 +677,47 @@
       </w:pPr>
     </w:lvl>
   </w:abstractNum>
-  <w:abstractNum w:abstractNumId="991">
-    <w:nsid w:val="ea454b4c"/>
-    <w:multiLevelType w:val="multilevel"/>
-    <w:lvl w:ilvl="0">
-      <w:numFmt w:val="bullet"/>
-      <w:lvlText w:val="•"/>
-      <w:lvlJc w:val="left"/>
-      <w:pPr>
-        <w:tabs>
-          <w:tab w:val="num" w:pos="0"/>
-        </w:tabs>
-        <w:ind w:left="480" w:hanging="480"/>
-      </w:pPr>
-    </w:lvl>
-    <w:lvl w:ilvl="1">
-      <w:numFmt w:val="bullet"/>
-      <w:lvlText w:val="–"/>
-      <w:lvlJc w:val="left"/>
-      <w:pPr>
-        <w:tabs>
-          <w:tab w:val="num" w:pos="720"/>
-        </w:tabs>
-        <w:ind w:left="1200" w:hanging="480"/>
-      </w:pPr>
-    </w:lvl>
-    <w:lvl w:ilvl="2">
-      <w:numFmt w:val="bullet"/>
-      <w:lvlText w:val="•"/>
-      <w:lvlJc w:val="left"/>
-      <w:pPr>
-        <w:tabs>
-          <w:tab w:val="num" w:pos="1440"/>
-        </w:tabs>
-        <w:ind w:left="1920" w:hanging="480"/>
-      </w:pPr>
-    </w:lvl>
-    <w:lvl w:ilvl="3">
-      <w:numFmt w:val="bullet"/>
-      <w:lvlText w:val="–"/>
-      <w:lvlJc w:val="left"/>
-      <w:pPr>
-        <w:tabs>
-          <w:tab w:val="num" w:pos="2160"/>
-        </w:tabs>
-        <w:ind w:left="2640" w:hanging="480"/>
-      </w:pPr>
-    </w:lvl>
-    <w:lvl w:ilvl="4">
-      <w:numFmt w:val="bullet"/>
-      <w:lvlText w:val="•"/>
-      <w:lvlJc w:val="left"/>
-      <w:pPr>
-        <w:tabs>
-          <w:tab w:val="num" w:pos="2880"/>
-        </w:tabs>
-        <w:ind w:left="3360" w:hanging="480"/>
-      </w:pPr>
-    </w:lvl>
-    <w:lvl w:ilvl="5">
-      <w:numFmt w:val="bullet"/>
-      <w:lvlText w:val="–"/>
-      <w:lvlJc w:val="left"/>
-      <w:pPr>
-        <w:tabs>
-          <w:tab w:val="num" w:pos="3600"/>
-        </w:tabs>
-        <w:ind w:left="4080" w:hanging="480"/>
-      </w:pPr>
-    </w:lvl>
-    <w:lvl w:ilvl="6">
-      <w:numFmt w:val="bullet"/>
-      <w:lvlText w:val="•"/>
-      <w:lvlJc w:val="left"/>
-      <w:pPr>
-        <w:tabs>
-          <w:tab w:val="num" w:pos="4320"/>
-        </w:tabs>
-        <w:ind w:left="4800" w:hanging="480"/>
-      </w:pPr>
-    </w:lvl>
-    <w:lvl w:ilvl="7">
-      <w:numFmt w:val="bullet"/>
-      <w:lvlText w:val="–"/>
-      <w:lvlJc w:val="left"/>
-      <w:pPr>
-        <w:tabs>
-          <w:tab w:val="num" w:pos="5040"/>
-        </w:tabs>
-        <w:ind w:left="5520" w:hanging="480"/>
-      </w:pPr>
-    </w:lvl>
-    <w:lvl w:ilvl="8">
-      <w:numFmt w:val="bullet"/>
-      <w:lvlText w:val="•"/>
-      <w:lvlJc w:val="left"/>
-      <w:pPr>
-        <w:tabs>
-          <w:tab w:val="num" w:pos="5760"/>
-        </w:tabs>
-        <w:ind w:left="6240" w:hanging="480"/>
-      </w:pPr>
-    </w:lvl>
-  </w:abstractNum>
-  <w:num w:numId="1000">
-    <w:abstractNumId w:val="990"/>
+  <w:num w:numId="1">
+    <w:abstractNumId w:val="11"/>
   </w:num>
-  <w:num w:numId="1001">
-    <w:abstractNumId w:val="991"/>
+  <w:num w:numId="2">
+    <w:abstractNumId w:val="0"/>
+  </w:num>
+  <w:num w:numId="3">
+    <w:abstractNumId w:val="1"/>
+  </w:num>
+  <w:num w:numId="4">
+    <w:abstractNumId w:val="2"/>
+  </w:num>
+  <w:num w:numId="5">
+    <w:abstractNumId w:val="3"/>
+  </w:num>
+  <w:num w:numId="6">
+    <w:abstractNumId w:val="4"/>
+  </w:num>
+  <w:num w:numId="7">
+    <w:abstractNumId w:val="9"/>
+  </w:num>
+  <w:num w:numId="8">
+    <w:abstractNumId w:val="5"/>
+  </w:num>
+  <w:num w:numId="9">
+    <w:abstractNumId w:val="6"/>
+  </w:num>
+  <w:num w:numId="10">
+    <w:abstractNumId w:val="7"/>
+  </w:num>
+  <w:num w:numId="11">
+    <w:abstractNumId w:val="8"/>
+  </w:num>
+  <w:num w:numId="12">
+    <w:abstractNumId w:val="10"/>
   </w:num>
 </w:numbering>
 </file>
 
 <file path=word/styles.xml><?xml version="1.0" encoding="utf-8"?>
-<w:styles xmlns:r="http://schemas.openxmlformats.org/officeDocument/2006/relationships" xmlns:w="http://schemas.openxmlformats.org/wordprocessingml/2006/main">
+<w:styles xmlns:mc="http://schemas.openxmlformats.org/markup-compatibility/2006" xmlns:r="http://schemas.openxmlformats.org/officeDocument/2006/relationships" xmlns:w="http://schemas.openxmlformats.org/wordprocessingml/2006/main" xmlns:w14="http://schemas.microsoft.com/office/word/2010/wordml" xmlns:w15="http://schemas.microsoft.com/office/word/2012/wordml" xmlns:w16cex="http://schemas.microsoft.com/office/word/2018/wordml/cex" xmlns:w16cid="http://schemas.microsoft.com/office/word/2016/wordml/cid" xmlns:w16="http://schemas.microsoft.com/office/word/2018/wordml" xmlns:w16se="http://schemas.microsoft.com/office/word/2015/wordml/symex" mc:Ignorable="w14 w15 w16se w16cid w16 w16cex">
   <w:docDefaults>
     <w:rPrDefault>
       <w:rPr>
@@ -683,115 +733,343 @@
       </w:pPr>
     </w:pPrDefault>
   </w:docDefaults>
-  <w:latentStyles w:defLockedState="0" w:defUIPriority="0" w:defSemiHidden="0" w:defUnhideWhenUsed="0" w:defQFormat="0" w:count="276"/>
+  <w:latentStyles w:defLockedState="0" w:defUIPriority="0" w:defSemiHidden="0" w:defUnhideWhenUsed="0" w:defQFormat="0" w:count="376">
+    <w:lsdException w:name="heading 5" w:semiHidden="1" w:unhideWhenUsed="1"/>
+    <w:lsdException w:name="index 2" w:semiHidden="1" w:unhideWhenUsed="1"/>
+    <w:lsdException w:name="index 3" w:semiHidden="1" w:unhideWhenUsed="1"/>
+    <w:lsdException w:name="index 4" w:semiHidden="1" w:unhideWhenUsed="1"/>
+    <w:lsdException w:name="index 5" w:semiHidden="1" w:unhideWhenUsed="1"/>
+    <w:lsdException w:name="index 6" w:semiHidden="1" w:unhideWhenUsed="1"/>
+    <w:lsdException w:name="index 7" w:semiHidden="1" w:unhideWhenUsed="1"/>
+    <w:lsdException w:name="index 8" w:semiHidden="1" w:unhideWhenUsed="1"/>
+    <w:lsdException w:name="index 9" w:semiHidden="1" w:unhideWhenUsed="1"/>
+    <w:lsdException w:name="toc 1" w:semiHidden="1" w:unhideWhenUsed="1"/>
+    <w:lsdException w:name="toc 2" w:semiHidden="1" w:unhideWhenUsed="1"/>
+    <w:lsdException w:name="toc 3" w:semiHidden="1" w:unhideWhenUsed="1"/>
+    <w:lsdException w:name="toc 4" w:semiHidden="1" w:unhideWhenUsed="1"/>
+    <w:lsdException w:name="toc 5" w:semiHidden="1" w:unhideWhenUsed="1"/>
+    <w:lsdException w:name="toc 6" w:semiHidden="1" w:unhideWhenUsed="1"/>
+    <w:lsdException w:name="toc 7" w:semiHidden="1" w:unhideWhenUsed="1"/>
+    <w:lsdException w:name="toc 8" w:semiHidden="1" w:unhideWhenUsed="1"/>
+    <w:lsdException w:name="toc 9" w:semiHidden="1" w:unhideWhenUsed="1"/>
+    <w:lsdException w:name="Normal Indent" w:semiHidden="1" w:unhideWhenUsed="1"/>
+    <w:lsdException w:name="footnote text" w:semiHidden="1" w:unhideWhenUsed="1"/>
+    <w:lsdException w:name="annotation text" w:semiHidden="1" w:unhideWhenUsed="1"/>
+    <w:lsdException w:name="header" w:semiHidden="1" w:unhideWhenUsed="1"/>
+    <w:lsdException w:name="footer" w:semiHidden="1" w:unhideWhenUsed="1"/>
+    <w:lsdException w:name="index heading" w:semiHidden="1" w:unhideWhenUsed="1"/>
+    <w:lsdException w:name="caption" w:semiHidden="1" w:unhideWhenUsed="1"/>
+    <w:lsdException w:name="table of figures" w:semiHidden="1" w:unhideWhenUsed="1"/>
+    <w:lsdException w:name="envelope address" w:semiHidden="1" w:unhideWhenUsed="1"/>
+    <w:lsdException w:name="envelope return" w:semiHidden="1" w:unhideWhenUsed="1"/>
+    <w:lsdException w:name="footnote reference" w:semiHidden="1" w:unhideWhenUsed="1"/>
+    <w:lsdException w:name="annotation reference" w:semiHidden="1" w:unhideWhenUsed="1"/>
+    <w:lsdException w:name="line number" w:semiHidden="1" w:unhideWhenUsed="1"/>
+    <w:lsdException w:name="page number" w:semiHidden="1" w:unhideWhenUsed="1"/>
+    <w:lsdException w:name="endnote reference" w:semiHidden="1" w:unhideWhenUsed="1"/>
+    <w:lsdException w:name="endnote text" w:semiHidden="1" w:unhideWhenUsed="1"/>
+    <w:lsdException w:name="table of authorities" w:semiHidden="1" w:unhideWhenUsed="1"/>
+    <w:lsdException w:name="macro" w:semiHidden="1" w:unhideWhenUsed="1"/>
+    <w:lsdException w:name="toa heading" w:semiHidden="1" w:unhideWhenUsed="1"/>
+    <w:lsdException w:name="List" w:semiHidden="1" w:unhideWhenUsed="1"/>
+    <w:lsdException w:name="List Bullet" w:semiHidden="1" w:unhideWhenUsed="1"/>
+    <w:lsdException w:name="List Number" w:semiHidden="1" w:unhideWhenUsed="1"/>
+    <w:lsdException w:name="List 2" w:semiHidden="1" w:unhideWhenUsed="1"/>
+    <w:lsdException w:name="List 3" w:semiHidden="1" w:unhideWhenUsed="1"/>
+    <w:lsdException w:name="List 4" w:semiHidden="1" w:unhideWhenUsed="1"/>
+    <w:lsdException w:name="List Bullet 2" w:semiHidden="1" w:unhideWhenUsed="1"/>
+    <w:lsdException w:name="List Bullet 3" w:semiHidden="1" w:unhideWhenUsed="1"/>
+    <w:lsdException w:name="List Number 2" w:semiHidden="1" w:unhideWhenUsed="1"/>
+    <w:lsdException w:name="List Number 3" w:semiHidden="1" w:unhideWhenUsed="1"/>
+    <w:lsdException w:name="List Number 4" w:semiHidden="1" w:unhideWhenUsed="1"/>
+    <w:lsdException w:name="List Number 5" w:semiHidden="1" w:unhideWhenUsed="1"/>
+    <w:lsdException w:name="Closing" w:semiHidden="1" w:unhideWhenUsed="1"/>
+    <w:lsdException w:name="Signature" w:semiHidden="1" w:unhideWhenUsed="1"/>
+    <w:lsdException w:name="Default Paragraph Font" w:semiHidden="1" w:unhideWhenUsed="1"/>
+    <w:lsdException w:name="Body Text" w:semiHidden="1" w:unhideWhenUsed="1"/>
+    <w:lsdException w:name="Body Text Indent" w:semiHidden="1" w:unhideWhenUsed="1"/>
+    <w:lsdException w:name="List Continue" w:semiHidden="1" w:unhideWhenUsed="1"/>
+    <w:lsdException w:name="List Continue 2" w:semiHidden="1" w:unhideWhenUsed="1"/>
+    <w:lsdException w:name="List Continue 3" w:semiHidden="1" w:unhideWhenUsed="1"/>
+    <w:lsdException w:name="List Continue 4" w:semiHidden="1" w:unhideWhenUsed="1"/>
+    <w:lsdException w:name="List Continue 5" w:semiHidden="1" w:unhideWhenUsed="1"/>
+    <w:lsdException w:name="Message Header" w:semiHidden="1" w:unhideWhenUsed="1"/>
+    <w:lsdException w:name="Salutation" w:semiHidden="1" w:unhideWhenUsed="1"/>
+    <w:lsdException w:name="Date" w:semiHidden="1" w:unhideWhenUsed="1"/>
+    <w:lsdException w:name="Body Text First Indent" w:semiHidden="1" w:unhideWhenUsed="1"/>
+    <w:lsdException w:name="Body Text Indent 2" w:semiHidden="1" w:unhideWhenUsed="1"/>
+    <w:lsdException w:name="Body Text Indent 3" w:semiHidden="1" w:unhideWhenUsed="1"/>
+    <w:lsdException w:name="Block Text" w:semiHidden="1" w:unhideWhenUsed="1"/>
+    <w:lsdException w:name="Hyperlink" w:semiHidden="1" w:unhideWhenUsed="1"/>
+    <w:lsdException w:name="FollowedHyperlink" w:semiHidden="1" w:unhideWhenUsed="1"/>
+    <w:lsdException w:name="Document Map" w:semiHidden="1" w:unhideWhenUsed="1"/>
+    <w:lsdException w:name="Plain Text" w:semiHidden="1" w:unhideWhenUsed="1"/>
+    <w:lsdException w:name="E-mail Signature" w:semiHidden="1" w:unhideWhenUsed="1"/>
+    <w:lsdException w:name="HTML Top of Form" w:semiHidden="1" w:unhideWhenUsed="1"/>
+    <w:lsdException w:name="HTML Bottom of Form" w:semiHidden="1" w:unhideWhenUsed="1"/>
+    <w:lsdException w:name="Normal (Web)" w:semiHidden="1" w:unhideWhenUsed="1"/>
+    <w:lsdException w:name="HTML Acronym" w:semiHidden="1" w:unhideWhenUsed="1"/>
+    <w:lsdException w:name="HTML Address" w:semiHidden="1" w:unhideWhenUsed="1"/>
+    <w:lsdException w:name="HTML Cite" w:semiHidden="1" w:unhideWhenUsed="1"/>
+    <w:lsdException w:name="HTML Code" w:semiHidden="1" w:unhideWhenUsed="1"/>
+    <w:lsdException w:name="HTML Definition" w:semiHidden="1" w:unhideWhenUsed="1"/>
+    <w:lsdException w:name="HTML Keyboard" w:semiHidden="1" w:unhideWhenUsed="1"/>
+    <w:lsdException w:name="HTML Preformatted" w:semiHidden="1" w:unhideWhenUsed="1"/>
+    <w:lsdException w:name="HTML Sample" w:semiHidden="1" w:unhideWhenUsed="1"/>
+    <w:lsdException w:name="HTML Typewriter" w:semiHidden="1" w:unhideWhenUsed="1"/>
+    <w:lsdException w:name="HTML Variable" w:semiHidden="1" w:unhideWhenUsed="1"/>
+    <w:lsdException w:name="Normal Table" w:semiHidden="1" w:unhideWhenUsed="1"/>
+    <w:lsdException w:name="annotation subject" w:semiHidden="1" w:unhideWhenUsed="1"/>
+    <w:lsdException w:name="No List" w:semiHidden="1" w:unhideWhenUsed="1"/>
+    <w:lsdException w:name="Outline List 1" w:semiHidden="1" w:unhideWhenUsed="1"/>
+    <w:lsdException w:name="Outline List 2" w:semiHidden="1" w:unhideWhenUsed="1"/>
+    <w:lsdException w:name="Outline List 3" w:semiHidden="1" w:unhideWhenUsed="1"/>
+    <w:lsdException w:name="Table Simple 1" w:semiHidden="1" w:unhideWhenUsed="1"/>
+    <w:lsdException w:name="Table Simple 2" w:semiHidden="1" w:unhideWhenUsed="1"/>
+    <w:lsdException w:name="Table Simple 3" w:semiHidden="1" w:unhideWhenUsed="1"/>
+    <w:lsdException w:name="Table Classic 1" w:semiHidden="1" w:unhideWhenUsed="1"/>
+    <w:lsdException w:name="Table Classic 2" w:semiHidden="1" w:unhideWhenUsed="1"/>
+    <w:lsdException w:name="Table Classic 3" w:semiHidden="1" w:unhideWhenUsed="1"/>
+    <w:lsdException w:name="Table Classic 4" w:semiHidden="1" w:unhideWhenUsed="1"/>
+    <w:lsdException w:name="Table Colorful 1" w:semiHidden="1" w:unhideWhenUsed="1"/>
+    <w:lsdException w:name="Table Colorful 2" w:semiHidden="1" w:unhideWhenUsed="1"/>
+    <w:lsdException w:name="Table Colorful 3" w:semiHidden="1" w:unhideWhenUsed="1"/>
+    <w:lsdException w:name="Table Columns 1" w:semiHidden="1" w:unhideWhenUsed="1"/>
+    <w:lsdException w:name="Table Columns 2" w:semiHidden="1" w:unhideWhenUsed="1"/>
+    <w:lsdException w:name="Table Columns 3" w:semiHidden="1" w:unhideWhenUsed="1"/>
+    <w:lsdException w:name="Table Columns 4" w:semiHidden="1" w:unhideWhenUsed="1"/>
+    <w:lsdException w:name="Table Columns 5" w:semiHidden="1" w:unhideWhenUsed="1"/>
+    <w:lsdException w:name="Table Grid 1" w:semiHidden="1" w:unhideWhenUsed="1"/>
+    <w:lsdException w:name="Table Grid 2" w:semiHidden="1" w:unhideWhenUsed="1"/>
+    <w:lsdException w:name="Table Grid 3" w:semiHidden="1" w:unhideWhenUsed="1"/>
+    <w:lsdException w:name="Table Grid 4" w:semiHidden="1" w:unhideWhenUsed="1"/>
+    <w:lsdException w:name="Table Grid 5" w:semiHidden="1" w:unhideWhenUsed="1"/>
+    <w:lsdException w:name="Table Grid 6" w:semiHidden="1" w:unhideWhenUsed="1"/>
+    <w:lsdException w:name="Table Grid 7" w:semiHidden="1" w:unhideWhenUsed="1"/>
+    <w:lsdException w:name="Table Grid 8" w:semiHidden="1" w:unhideWhenUsed="1"/>
+    <w:lsdException w:name="Table List 1" w:semiHidden="1" w:unhideWhenUsed="1"/>
+    <w:lsdException w:name="Table List 2" w:semiHidden="1" w:unhideWhenUsed="1"/>
+    <w:lsdException w:name="Table List 3" w:semiHidden="1" w:unhideWhenUsed="1"/>
+    <w:lsdException w:name="Table List 4" w:semiHidden="1" w:unhideWhenUsed="1"/>
+    <w:lsdException w:name="Table List 5" w:semiHidden="1" w:unhideWhenUsed="1"/>
+    <w:lsdException w:name="Table List 6" w:semiHidden="1" w:unhideWhenUsed="1"/>
+    <w:lsdException w:name="Table List 7" w:semiHidden="1" w:unhideWhenUsed="1"/>
+    <w:lsdException w:name="Table List 8" w:semiHidden="1" w:unhideWhenUsed="1"/>
+    <w:lsdException w:name="Table 3D effects 1" w:semiHidden="1" w:unhideWhenUsed="1"/>
+    <w:lsdException w:name="Table 3D effects 2" w:semiHidden="1" w:unhideWhenUsed="1"/>
+    <w:lsdException w:name="Table 3D effects 3" w:semiHidden="1" w:unhideWhenUsed="1"/>
+    <w:lsdException w:name="Table Contemporary" w:semiHidden="1" w:unhideWhenUsed="1"/>
+    <w:lsdException w:name="Table Elegant" w:semiHidden="1" w:unhideWhenUsed="1"/>
+    <w:lsdException w:name="Table Professional" w:semiHidden="1" w:unhideWhenUsed="1"/>
+    <w:lsdException w:name="Table Subtle 1" w:semiHidden="1" w:unhideWhenUsed="1"/>
+    <w:lsdException w:name="Table Subtle 2" w:semiHidden="1" w:unhideWhenUsed="1"/>
+    <w:lsdException w:name="Table Web 1" w:semiHidden="1" w:unhideWhenUsed="1"/>
+    <w:lsdException w:name="Table Web 2" w:semiHidden="1" w:unhideWhenUsed="1"/>
+    <w:lsdException w:name="Table Web 3" w:semiHidden="1" w:unhideWhenUsed="1"/>
+    <w:lsdException w:name="Balloon Text" w:semiHidden="1" w:unhideWhenUsed="1"/>
+    <w:lsdException w:name="Table Theme" w:semiHidden="1" w:unhideWhenUsed="1"/>
+    <w:lsdException w:name="Placeholder Text" w:semiHidden="1"/>
+    <w:lsdException w:name="Light Shading"/>
+    <w:lsdException w:name="Light List"/>
+    <w:lsdException w:name="Medium Grid 3"/>
+    <w:lsdException w:name="Dark List"/>
+    <w:lsdException w:name="Colorful Shading"/>
+    <w:lsdException w:name="Colorful List"/>
+    <w:lsdException w:name="Colorful Grid"/>
+    <w:lsdException w:name="Light Shading Accent 1"/>
+    <w:lsdException w:name="Light List Accent 1"/>
+    <w:lsdException w:name="Light Grid Accent 1"/>
+    <w:lsdException w:name="Medium Shading 1 Accent 1"/>
+    <w:lsdException w:name="Medium Shading 2 Accent 1"/>
+    <w:lsdException w:name="Medium List 1 Accent 1"/>
+    <w:lsdException w:name="Revision" w:semiHidden="1"/>
+    <w:lsdException w:name="Medium List 2 Accent 1"/>
+    <w:lsdException w:name="Medium Grid 1 Accent 1"/>
+    <w:lsdException w:name="Medium Grid 2 Accent 1"/>
+    <w:lsdException w:name="Medium Grid 3 Accent 1"/>
+    <w:lsdException w:name="Dark List Accent 1"/>
+    <w:lsdException w:name="Colorful Shading Accent 1"/>
+    <w:lsdException w:name="Colorful List Accent 1"/>
+    <w:lsdException w:name="Colorful Grid Accent 1"/>
+    <w:lsdException w:name="Light Shading Accent 2"/>
+    <w:lsdException w:name="Light List Accent 2"/>
+    <w:lsdException w:name="Light Grid Accent 2"/>
+    <w:lsdException w:name="Medium Shading 1 Accent 2"/>
+    <w:lsdException w:name="Medium Shading 2 Accent 2"/>
+    <w:lsdException w:name="Medium List 1 Accent 2"/>
+    <w:lsdException w:name="Medium List 2 Accent 2"/>
+    <w:lsdException w:name="Medium Grid 1 Accent 2"/>
+    <w:lsdException w:name="Medium Grid 2 Accent 2"/>
+    <w:lsdException w:name="Medium Grid 3 Accent 2"/>
+    <w:lsdException w:name="Dark List Accent 2"/>
+    <w:lsdException w:name="Colorful Shading Accent 2"/>
+    <w:lsdException w:name="Colorful List Accent 2"/>
+    <w:lsdException w:name="Colorful Grid Accent 2"/>
+    <w:lsdException w:name="Light Shading Accent 3"/>
+    <w:lsdException w:name="Light List Accent 3"/>
+    <w:lsdException w:name="Light Grid Accent 3"/>
+    <w:lsdException w:name="Medium Shading 1 Accent 3"/>
+    <w:lsdException w:name="Medium Shading 2 Accent 3"/>
+    <w:lsdException w:name="Medium List 1 Accent 3"/>
+    <w:lsdException w:name="Medium List 2 Accent 3"/>
+    <w:lsdException w:name="Medium Grid 1 Accent 3"/>
+    <w:lsdException w:name="Medium Grid 2 Accent 3"/>
+    <w:lsdException w:name="Medium Grid 3 Accent 3"/>
+    <w:lsdException w:name="Dark List Accent 3"/>
+    <w:lsdException w:name="Colorful Shading Accent 3"/>
+    <w:lsdException w:name="Colorful List Accent 3"/>
+    <w:lsdException w:name="Colorful Grid Accent 3"/>
+    <w:lsdException w:name="Light Shading Accent 4"/>
+    <w:lsdException w:name="Light List Accent 4"/>
+    <w:lsdException w:name="Light Grid Accent 4"/>
+    <w:lsdException w:name="Medium Shading 1 Accent 4"/>
+    <w:lsdException w:name="Medium Shading 2 Accent 4"/>
+    <w:lsdException w:name="Medium List 1 Accent 4"/>
+    <w:lsdException w:name="Medium List 2 Accent 4"/>
+    <w:lsdException w:name="Medium Grid 1 Accent 4"/>
+    <w:lsdException w:name="Medium Grid 2 Accent 4"/>
+    <w:lsdException w:name="Medium Grid 3 Accent 4"/>
+    <w:lsdException w:name="Dark List Accent 4"/>
+    <w:lsdException w:name="Colorful Shading Accent 4"/>
+    <w:lsdException w:name="Colorful List Accent 4"/>
+    <w:lsdException w:name="Colorful Grid Accent 4"/>
+    <w:lsdException w:name="Light Shading Accent 5"/>
+    <w:lsdException w:name="Light List Accent 5"/>
+    <w:lsdException w:name="Light Grid Accent 5"/>
+    <w:lsdException w:name="Medium Shading 1 Accent 5"/>
+    <w:lsdException w:name="Medium Shading 2 Accent 5"/>
+    <w:lsdException w:name="Medium List 1 Accent 5"/>
+    <w:lsdException w:name="Medium List 2 Accent 5"/>
+    <w:lsdException w:name="Medium Grid 1 Accent 5"/>
+    <w:lsdException w:name="Medium Grid 2 Accent 5"/>
+    <w:lsdException w:name="Medium Grid 3 Accent 5"/>
+    <w:lsdException w:name="Dark List Accent 5"/>
+    <w:lsdException w:name="Colorful Shading Accent 5"/>
+    <w:lsdException w:name="Colorful List Accent 5"/>
+    <w:lsdException w:name="Colorful Grid Accent 5"/>
+    <w:lsdException w:name="Light Shading Accent 6"/>
+    <w:lsdException w:name="Light List Accent 6"/>
+    <w:lsdException w:name="Light Grid Accent 6"/>
+    <w:lsdException w:name="Medium Shading 1 Accent 6"/>
+    <w:lsdException w:name="Medium Shading 2 Accent 6"/>
+    <w:lsdException w:name="Medium List 1 Accent 6"/>
+    <w:lsdException w:name="Medium List 2 Accent 6"/>
+    <w:lsdException w:name="Medium Grid 1 Accent 6"/>
+    <w:lsdException w:name="Medium Grid 2 Accent 6"/>
+    <w:lsdException w:name="Medium Grid 3 Accent 6"/>
+    <w:lsdException w:name="Dark List Accent 6"/>
+    <w:lsdException w:name="Colorful Shading Accent 6"/>
+    <w:lsdException w:name="Colorful List Accent 6"/>
+    <w:lsdException w:name="Colorful Grid Accent 6"/>
+    <w:lsdException w:name="Bibliography" w:semiHidden="1" w:unhideWhenUsed="1"/>
+    <w:lsdException w:name="TOC Heading" w:semiHidden="1" w:unhideWhenUsed="1"/>
+    <w:lsdException w:name="Grid Table 4" w:uiPriority="49"/>
+    <w:lsdException w:name="Grid Table 5 Dark" w:uiPriority="50"/>
+    <w:lsdException w:name="Grid Table 6 Colorful" w:uiPriority="51"/>
+    <w:lsdException w:name="Grid Table 7 Colorful" w:uiPriority="52"/>
+    <w:lsdException w:name="Grid Table 1 Light Accent 1" w:uiPriority="46"/>
+    <w:lsdException w:name="Grid Table 2 Accent 1" w:uiPriority="47"/>
+    <w:lsdException w:name="Grid Table 3 Accent 1" w:uiPriority="48"/>
+    <w:lsdException w:name="Grid Table 4 Accent 1" w:uiPriority="49"/>
+    <w:lsdException w:name="Grid Table 5 Dark Accent 1" w:uiPriority="50"/>
+    <w:lsdException w:name="Grid Table 6 Colorful Accent 1" w:uiPriority="51"/>
+    <w:lsdException w:name="Grid Table 7 Colorful Accent 1" w:uiPriority="52"/>
+    <w:lsdException w:name="Grid Table 1 Light Accent 2" w:uiPriority="46"/>
+    <w:lsdException w:name="Grid Table 2 Accent 2" w:uiPriority="47"/>
+    <w:lsdException w:name="Grid Table 3 Accent 2" w:uiPriority="48"/>
+    <w:lsdException w:name="Grid Table 4 Accent 2" w:uiPriority="49"/>
+    <w:lsdException w:name="Grid Table 5 Dark Accent 2" w:uiPriority="50"/>
+    <w:lsdException w:name="Grid Table 6 Colorful Accent 2" w:uiPriority="51"/>
+    <w:lsdException w:name="Grid Table 7 Colorful Accent 2" w:uiPriority="52"/>
+    <w:lsdException w:name="Grid Table 1 Light Accent 3" w:uiPriority="46"/>
+    <w:lsdException w:name="Grid Table 2 Accent 3" w:uiPriority="47"/>
+    <w:lsdException w:name="Grid Table 3 Accent 3" w:uiPriority="48"/>
+    <w:lsdException w:name="Grid Table 4 Accent 3" w:uiPriority="49"/>
+    <w:lsdException w:name="Grid Table 5 Dark Accent 3" w:uiPriority="50"/>
+    <w:lsdException w:name="Grid Table 6 Colorful Accent 3" w:uiPriority="51"/>
+    <w:lsdException w:name="Grid Table 7 Colorful Accent 3" w:uiPriority="52"/>
+    <w:lsdException w:name="Grid Table 1 Light Accent 4" w:uiPriority="46"/>
+    <w:lsdException w:name="Grid Table 2 Accent 4" w:uiPriority="47"/>
+    <w:lsdException w:name="Grid Table 3 Accent 4" w:uiPriority="48"/>
+    <w:lsdException w:name="Grid Table 4 Accent 4" w:uiPriority="49"/>
+    <w:lsdException w:name="Grid Table 5 Dark Accent 4" w:uiPriority="50"/>
+    <w:lsdException w:name="Grid Table 6 Colorful Accent 4" w:uiPriority="51"/>
+    <w:lsdException w:name="Grid Table 7 Colorful Accent 4" w:uiPriority="52"/>
+    <w:lsdException w:name="Grid Table 1 Light Accent 5" w:uiPriority="46"/>
+    <w:lsdException w:name="Grid Table 2 Accent 5" w:uiPriority="47"/>
+    <w:lsdException w:name="Grid Table 3 Accent 5" w:uiPriority="48"/>
+    <w:lsdException w:name="Grid Table 4 Accent 5" w:uiPriority="49"/>
+    <w:lsdException w:name="Grid Table 5 Dark Accent 5" w:uiPriority="50"/>
+    <w:lsdException w:name="Grid Table 6 Colorful Accent 5" w:uiPriority="51"/>
+    <w:lsdException w:name="Grid Table 7 Colorful Accent 5" w:uiPriority="52"/>
+    <w:lsdException w:name="Grid Table 1 Light Accent 6" w:uiPriority="46"/>
+    <w:lsdException w:name="Grid Table 2 Accent 6" w:uiPriority="47"/>
+    <w:lsdException w:name="Grid Table 3 Accent 6" w:uiPriority="48"/>
+    <w:lsdException w:name="Grid Table 4 Accent 6" w:uiPriority="49"/>
+    <w:lsdException w:name="Grid Table 5 Dark Accent 6" w:uiPriority="50"/>
+    <w:lsdException w:name="Grid Table 6 Colorful Accent 6" w:uiPriority="51"/>
+    <w:lsdException w:name="Grid Table 7 Colorful Accent 6" w:uiPriority="52"/>
+    <w:lsdException w:name="List Table 1 Light" w:uiPriority="46"/>
+    <w:lsdException w:name="List Table 2" w:uiPriority="47"/>
+    <w:lsdException w:name="List Table 3" w:uiPriority="48"/>
+    <w:lsdException w:name="List Table 4" w:uiPriority="49"/>
+    <w:lsdException w:name="List Table 5 Dark" w:uiPriority="50"/>
+    <w:lsdException w:name="List Table 6 Colorful" w:uiPriority="51"/>
+    <w:lsdException w:name="List Table 7 Colorful" w:uiPriority="52"/>
+    <w:lsdException w:name="List Table 1 Light Accent 1" w:uiPriority="46"/>
+    <w:lsdException w:name="List Table 2 Accent 1" w:uiPriority="47"/>
+    <w:lsdException w:name="List Table 3 Accent 1" w:uiPriority="48"/>
+    <w:lsdException w:name="List Table 4 Accent 1" w:uiPriority="49"/>
+    <w:lsdException w:name="List Table 5 Dark Accent 1" w:uiPriority="50"/>
+    <w:lsdException w:name="List Table 6 Colorful Accent 1" w:uiPriority="51"/>
+    <w:lsdException w:name="List Table 7 Colorful Accent 1" w:uiPriority="52"/>
+    <w:lsdException w:name="List Table 1 Light Accent 2" w:uiPriority="46"/>
+    <w:lsdException w:name="List Table 2 Accent 2" w:uiPriority="47"/>
+    <w:lsdException w:name="List Table 3 Accent 2" w:uiPriority="48"/>
+    <w:lsdException w:name="List Table 4 Accent 2" w:uiPriority="49"/>
+    <w:lsdException w:name="List Table 5 Dark Accent 2" w:uiPriority="50"/>
+    <w:lsdException w:name="List Table 6 Colorful Accent 2" w:uiPriority="51"/>
+    <w:lsdException w:name="List Table 7 Colorful Accent 2" w:uiPriority="52"/>
+    <w:lsdException w:name="List Table 1 Light Accent 3" w:uiPriority="46"/>
+    <w:lsdException w:name="List Table 2 Accent 3" w:uiPriority="47"/>
+    <w:lsdException w:name="List Table 3 Accent 3" w:uiPriority="48"/>
+    <w:lsdException w:name="List Table 4 Accent 3" w:uiPriority="49"/>
+    <w:lsdException w:name="List Table 5 Dark Accent 3" w:uiPriority="50"/>
+    <w:lsdException w:name="List Table 6 Colorful Accent 3" w:uiPriority="51"/>
+    <w:lsdException w:name="List Table 7 Colorful Accent 3" w:uiPriority="52"/>
+    <w:lsdException w:name="List Table 1 Light Accent 4" w:uiPriority="46"/>
+    <w:lsdException w:name="List Table 2 Accent 4" w:uiPriority="47"/>
+    <w:lsdException w:name="List Table 3 Accent 4" w:uiPriority="48"/>
+    <w:lsdException w:name="List Table 4 Accent 4" w:uiPriority="49"/>
+    <w:lsdException w:name="List Table 5 Dark Accent 4" w:uiPriority="50"/>
+    <w:lsdException w:name="List Table 6 Colorful Accent 4" w:uiPriority="51"/>
+    <w:lsdException w:name="List Table 7 Colorful Accent 4" w:uiPriority="52"/>
+    <w:lsdException w:name="List Table 1 Light Accent 5" w:uiPriority="46"/>
+    <w:lsdException w:name="List Table 2 Accent 5" w:uiPriority="47"/>
+    <w:lsdException w:name="List Table 3 Accent 5" w:uiPriority="48"/>
+    <w:lsdException w:name="List Table 4 Accent 5" w:uiPriority="49"/>
+    <w:lsdException w:name="List Table 5 Dark Accent 5" w:uiPriority="50"/>
+    <w:lsdException w:name="List Table 6 Colorful Accent 5" w:uiPriority="51"/>
+    <w:lsdException w:name="List Table 7 Colorful Accent 5" w:uiPriority="52"/>
+    <w:lsdException w:name="List Table 1 Light Accent 6" w:uiPriority="46"/>
+    <w:lsdException w:name="List Table 2 Accent 6" w:uiPriority="47"/>
+    <w:lsdException w:name="List Table 3 Accent 6" w:uiPriority="48"/>
+    <w:lsdException w:name="List Table 4 Accent 6" w:uiPriority="49"/>
+    <w:lsdException w:name="List Table 5 Dark Accent 6" w:uiPriority="50"/>
+    <w:lsdException w:name="List Table 6 Colorful Accent 6" w:uiPriority="51"/>
+    <w:lsdException w:name="List Table 7 Colorful Accent 6" w:uiPriority="52"/>
+    <w:lsdException w:name="Mention" w:semiHidden="1" w:uiPriority="99" w:unhideWhenUsed="1"/>
+    <w:lsdException w:name="Smart Hyperlink" w:semiHidden="1" w:uiPriority="99" w:unhideWhenUsed="1"/>
+    <w:lsdException w:name="Hashtag" w:semiHidden="1" w:uiPriority="99" w:unhideWhenUsed="1"/>
+    <w:lsdException w:name="Unresolved Mention" w:semiHidden="1" w:uiPriority="99" w:unhideWhenUsed="1"/>
+    <w:lsdException w:name="Smart Link" w:semiHidden="1" w:uiPriority="99" w:unhideWhenUsed="1"/>
+  </w:latentStyles>
   <w:style w:type="paragraph" w:default="1" w:styleId="Normal">
     <w:name w:val="Normal"/>
     <w:qFormat/>
   </w:style>
-  <w:style w:type="paragraph" w:styleId="BodyText">
-    <w:name w:val="Body Text"/>
-    <w:basedOn w:val="Normal"/>
-    <w:link w:val="BodyTextChar"/>
-    <w:pPr>
-      <w:spacing w:before="180" w:after="180"/>
-    </w:pPr>
-    <w:qFormat/>
-  </w:style>
-  <w:style w:type="paragraph" w:customStyle="1" w:styleId="FirstParagraph">
-    <w:name w:val="First Paragraph"/>
-    <w:basedOn w:val="BodyText"/>
-    <w:next w:val="BodyText"/>
-    <w:qFormat/>
-  </w:style>
-  <w:style w:type="paragraph" w:customStyle="1" w:styleId="Compact">
-    <w:name w:val="Compact"/>
-    <w:basedOn w:val="BodyText"/>
-    <w:qFormat/>
-    <w:pPr>
-      <w:spacing w:before="36" w:after="36"/>
-    </w:pPr>
-  </w:style>
-  <w:style w:type="paragraph" w:styleId="Title">
-    <w:name w:val="Title"/>
-    <w:basedOn w:val="Normal"/>
-    <w:next w:val="BodyText"/>
-    <w:qFormat/>
-    <w:pPr>
-      <w:keepNext/>
-      <w:keepLines/>
-      <w:spacing w:before="480" w:after="240"/>
-      <w:jc w:val="center"/>
-    </w:pPr>
-    <w:rPr>
-      <w:rFonts w:asciiTheme="majorHAnsi" w:eastAsiaTheme="majorEastAsia" w:hAnsiTheme="majorHAnsi" w:cstheme="majorBidi"/>
-      <w:b/>
-      <w:bCs/>
-      <w:color w:val="345A8A" w:themeColor="accent1" w:themeShade="B5"/>
-      <w:sz w:val="36"/>
-      <w:szCs w:val="36"/>
-    </w:rPr>
-  </w:style>
-  <w:style w:type="paragraph" w:styleId="Subtitle">
-    <w:name w:val="Subtitle"/>
-    <w:basedOn w:val="Title"/>
-    <w:next w:val="BodyText"/>
-    <w:qFormat/>
-    <w:pPr>
-      <w:keepNext/>
-      <w:keepLines/>
-      <w:spacing w:before="240" w:after="240"/>
-      <w:jc w:val="center"/>
-    </w:pPr>
-    <w:rPr>
-      <w:sz w:val="30"/>
-      <w:szCs w:val="30"/>
-    </w:rPr>
-  </w:style>
-  <w:style w:type="paragraph" w:customStyle="1" w:styleId="Author">
-    <w:name w:val="Author"/>
-    <w:next w:val="BodyText"/>
-    <w:qFormat/>
-    <w:pPr>
-      <w:keepNext/>
-      <w:keepLines/>
-      <w:jc w:val="center"/>
-    </w:pPr>
-  </w:style>
-  <w:style w:type="paragraph" w:styleId="Date">
-    <w:name w:val="Date"/>
-    <w:next w:val="BodyText"/>
-    <w:qFormat/>
-    <w:pPr>
-      <w:keepNext/>
-      <w:keepLines/>
-      <w:jc w:val="center"/>
-    </w:pPr>
-  </w:style>
-  <w:style w:type="paragraph" w:customStyle="1" w:styleId="Abstract">
-    <w:name w:val="Abstract"/>
-    <w:basedOn w:val="Normal"/>
-    <w:next w:val="BodyText"/>
-    <w:qFormat/>
-    <w:pPr>
-      <w:keepNext/>
-      <w:keepLines/>
-      <w:spacing w:before="300" w:after="300"/>
-    </w:pPr>
-    <w:rPr>
-      <w:sz w:val="20"/>
-      <w:szCs w:val="20"/>
-    </w:rPr>
-  </w:style>
-  <w:style w:type="paragraph" w:styleId="Bibliography">
-    <w:name w:val="Bibliography"/>
-    <w:basedOn w:val="Normal"/>
-    <w:next w:val="Bibliography"/>
-    <w:qFormat/>
-    <w:pPr/>
-    <w:rPr/>
-  </w:style>
   <w:style w:type="paragraph" w:styleId="Heading1">
-    <w:name w:val="Heading 1"/>
+    <w:name w:val="heading 1"/>
     <w:basedOn w:val="Normal"/>
     <w:next w:val="BodyText"/>
     <w:uiPriority w:val="9"/>
@@ -812,7 +1090,7 @@
     </w:rPr>
   </w:style>
   <w:style w:type="paragraph" w:styleId="Heading2">
-    <w:name w:val="Heading 2"/>
+    <w:name w:val="heading 2"/>
     <w:basedOn w:val="Normal"/>
     <w:next w:val="BodyText"/>
     <w:uiPriority w:val="9"/>
@@ -834,7 +1112,7 @@
     </w:rPr>
   </w:style>
   <w:style w:type="paragraph" w:styleId="Heading3">
-    <w:name w:val="Heading 3"/>
+    <w:name w:val="heading 3"/>
     <w:basedOn w:val="Normal"/>
     <w:next w:val="BodyText"/>
     <w:uiPriority w:val="9"/>
@@ -851,12 +1129,10 @@
       <w:b/>
       <w:bCs/>
       <w:color w:val="4F81BD" w:themeColor="accent1"/>
-      <w:sz w:val="24"/>
-      <w:szCs w:val="24"/>
     </w:rPr>
   </w:style>
   <w:style w:type="paragraph" w:styleId="Heading4">
-    <w:name w:val="Heading 4"/>
+    <w:name w:val="heading 4"/>
     <w:basedOn w:val="Normal"/>
     <w:next w:val="BodyText"/>
     <w:uiPriority w:val="9"/>
@@ -870,36 +1146,35 @@
     </w:pPr>
     <w:rPr>
       <w:rFonts w:asciiTheme="majorHAnsi" w:eastAsiaTheme="majorEastAsia" w:hAnsiTheme="majorHAnsi" w:cstheme="majorBidi"/>
+      <w:bCs/>
       <w:i/>
-      <w:bCs/>
       <w:color w:val="4F81BD" w:themeColor="accent1"/>
-      <w:sz w:val="24"/>
-      <w:szCs w:val="24"/>
     </w:rPr>
   </w:style>
   <w:style w:type="paragraph" w:styleId="Heading5">
-    <w:name w:val="Heading 5"/>
+    <w:name w:val="heading 5"/>
     <w:basedOn w:val="Normal"/>
     <w:next w:val="BodyText"/>
     <w:uiPriority w:val="9"/>
     <w:unhideWhenUsed/>
     <w:qFormat/>
+    <w:rsid w:val="008E6966"/>
     <w:pPr>
       <w:keepNext/>
       <w:keepLines/>
-      <w:spacing w:before="200" w:after="0"/>
+      <w:pageBreakBefore/>
+      <w:spacing w:before="200" w:after="0" w:line="20" w:lineRule="exact"/>
       <w:outlineLvl w:val="4"/>
     </w:pPr>
     <w:rPr>
       <w:rFonts w:asciiTheme="majorHAnsi" w:eastAsiaTheme="majorEastAsia" w:hAnsiTheme="majorHAnsi" w:cstheme="majorBidi"/>
       <w:iCs/>
-      <w:color w:val="4F81BD" w:themeColor="accent1"/>
-      <w:sz w:val="24"/>
-      <w:szCs w:val="24"/>
+      <w:color w:val="FFFFFF" w:themeColor="background1"/>
+      <w:sz w:val="16"/>
     </w:rPr>
   </w:style>
   <w:style w:type="paragraph" w:styleId="Heading6">
-    <w:name w:val="Heading 6"/>
+    <w:name w:val="heading 6"/>
     <w:basedOn w:val="Normal"/>
     <w:next w:val="BodyText"/>
     <w:uiPriority w:val="9"/>
@@ -914,12 +1189,10 @@
     <w:rPr>
       <w:rFonts w:asciiTheme="majorHAnsi" w:eastAsiaTheme="majorEastAsia" w:hAnsiTheme="majorHAnsi" w:cstheme="majorBidi"/>
       <w:color w:val="4F81BD" w:themeColor="accent1"/>
-      <w:sz w:val="24"/>
-      <w:szCs w:val="24"/>
     </w:rPr>
   </w:style>
   <w:style w:type="paragraph" w:styleId="Heading7">
-    <w:name w:val="Heading 7"/>
+    <w:name w:val="heading 7"/>
     <w:basedOn w:val="Normal"/>
     <w:next w:val="BodyText"/>
     <w:uiPriority w:val="9"/>
@@ -934,12 +1207,10 @@
     <w:rPr>
       <w:rFonts w:asciiTheme="majorHAnsi" w:eastAsiaTheme="majorEastAsia" w:hAnsiTheme="majorHAnsi" w:cstheme="majorBidi"/>
       <w:color w:val="4F81BD" w:themeColor="accent1"/>
-      <w:sz w:val="24"/>
-      <w:szCs w:val="24"/>
     </w:rPr>
   </w:style>
   <w:style w:type="paragraph" w:styleId="Heading8">
-    <w:name w:val="Heading 8"/>
+    <w:name w:val="heading 8"/>
     <w:basedOn w:val="Normal"/>
     <w:next w:val="BodyText"/>
     <w:uiPriority w:val="9"/>
@@ -954,12 +1225,10 @@
     <w:rPr>
       <w:rFonts w:asciiTheme="majorHAnsi" w:eastAsiaTheme="majorEastAsia" w:hAnsiTheme="majorHAnsi" w:cstheme="majorBidi"/>
       <w:color w:val="4F81BD" w:themeColor="accent1"/>
-      <w:sz w:val="24"/>
-      <w:szCs w:val="24"/>
     </w:rPr>
   </w:style>
   <w:style w:type="paragraph" w:styleId="Heading9">
-    <w:name w:val="Heading 9"/>
+    <w:name w:val="heading 9"/>
     <w:basedOn w:val="Normal"/>
     <w:next w:val="BodyText"/>
     <w:uiPriority w:val="9"/>
@@ -974,41 +1243,19 @@
     <w:rPr>
       <w:rFonts w:asciiTheme="majorHAnsi" w:eastAsiaTheme="majorEastAsia" w:hAnsiTheme="majorHAnsi" w:cstheme="majorBidi"/>
       <w:color w:val="4F81BD" w:themeColor="accent1"/>
-      <w:sz w:val="24"/>
-      <w:szCs w:val="24"/>
-    </w:rPr>
-  </w:style>
-  <w:style w:type="paragraph" w:styleId="BlockText">
-    <w:name w:val="Block Text"/>
-    <w:basedOn w:val="BodyText"/>
-    <w:next w:val="BodyText"/>
-    <w:uiPriority w:val="9"/>
-    <w:unhideWhenUsed/>
-    <w:qFormat/>
-    <w:pPr>
-      <w:spacing w:before="100" w:after="100"/>
-      <w:ind w:firstLine="0" w:left="480" w:right="480"/>
-    </w:pPr>
-  </w:style>
-  <w:style w:type="paragraph" w:styleId="FootnoteText">
-    <w:name w:val="Footnote Text"/>
-    <w:basedOn w:val="Normal"/>
-    <w:next w:val="FootnoteText"/>
-    <w:uiPriority w:val="9"/>
-    <w:unhideWhenUsed/>
-    <w:qFormat/>
+    </w:rPr>
   </w:style>
   <w:style w:type="character" w:default="1" w:styleId="DefaultParagraphFont">
     <w:name w:val="Default Paragraph Font"/>
+    <w:uiPriority w:val="1"/>
     <w:semiHidden/>
     <w:unhideWhenUsed/>
   </w:style>
-  <w:style w:type="table" w:default="1" w:styleId="Table">
-    <w:name w:val="Table"/>
-    <w:basedOn w:val="TableNormal"/>
+  <w:style w:type="table" w:default="1" w:styleId="TableNormal">
+    <w:name w:val="Normal Table"/>
+    <w:uiPriority w:val="99"/>
     <w:semiHidden/>
     <w:unhideWhenUsed/>
-    <w:qFormat/>
     <w:tblPr>
       <w:tblInd w:w="0" w:type="dxa"/>
       <w:tblCellMar>
@@ -1019,6 +1266,142 @@
       </w:tblCellMar>
     </w:tblPr>
   </w:style>
+  <w:style w:type="numbering" w:default="1" w:styleId="NoList">
+    <w:name w:val="No List"/>
+    <w:uiPriority w:val="99"/>
+    <w:semiHidden/>
+    <w:unhideWhenUsed/>
+  </w:style>
+  <w:style w:type="paragraph" w:styleId="BodyText">
+    <w:name w:val="Body Text"/>
+    <w:basedOn w:val="Normal"/>
+    <w:link w:val="BodyTextChar"/>
+    <w:qFormat/>
+    <w:pPr>
+      <w:spacing w:before="180" w:after="180"/>
+    </w:pPr>
+  </w:style>
+  <w:style w:type="paragraph" w:customStyle="1" w:styleId="FirstParagraph">
+    <w:name w:val="First Paragraph"/>
+    <w:basedOn w:val="BodyText"/>
+    <w:next w:val="BodyText"/>
+    <w:qFormat/>
+  </w:style>
+  <w:style w:type="paragraph" w:customStyle="1" w:styleId="Compact">
+    <w:name w:val="Compact"/>
+    <w:basedOn w:val="BodyText"/>
+    <w:qFormat/>
+    <w:pPr>
+      <w:spacing w:before="36" w:after="36"/>
+    </w:pPr>
+  </w:style>
+  <w:style w:type="paragraph" w:styleId="Title">
+    <w:name w:val="Title"/>
+    <w:basedOn w:val="Normal"/>
+    <w:next w:val="BodyText"/>
+    <w:qFormat/>
+    <w:pPr>
+      <w:keepNext/>
+      <w:keepLines/>
+      <w:spacing w:before="480" w:after="240"/>
+      <w:jc w:val="center"/>
+    </w:pPr>
+    <w:rPr>
+      <w:rFonts w:asciiTheme="majorHAnsi" w:eastAsiaTheme="majorEastAsia" w:hAnsiTheme="majorHAnsi" w:cstheme="majorBidi"/>
+      <w:b/>
+      <w:bCs/>
+      <w:color w:val="345A8A" w:themeColor="accent1" w:themeShade="B5"/>
+      <w:sz w:val="36"/>
+      <w:szCs w:val="36"/>
+    </w:rPr>
+  </w:style>
+  <w:style w:type="paragraph" w:styleId="Subtitle">
+    <w:name w:val="Subtitle"/>
+    <w:basedOn w:val="Title"/>
+    <w:next w:val="BodyText"/>
+    <w:qFormat/>
+    <w:pPr>
+      <w:spacing w:before="240"/>
+    </w:pPr>
+    <w:rPr>
+      <w:sz w:val="30"/>
+      <w:szCs w:val="30"/>
+    </w:rPr>
+  </w:style>
+  <w:style w:type="paragraph" w:customStyle="1" w:styleId="Author">
+    <w:name w:val="Author"/>
+    <w:next w:val="BodyText"/>
+    <w:qFormat/>
+    <w:pPr>
+      <w:keepNext/>
+      <w:keepLines/>
+      <w:jc w:val="center"/>
+    </w:pPr>
+  </w:style>
+  <w:style w:type="paragraph" w:styleId="Date">
+    <w:name w:val="Date"/>
+    <w:next w:val="BodyText"/>
+    <w:qFormat/>
+    <w:pPr>
+      <w:keepNext/>
+      <w:keepLines/>
+      <w:jc w:val="center"/>
+    </w:pPr>
+  </w:style>
+  <w:style w:type="paragraph" w:customStyle="1" w:styleId="Abstract">
+    <w:name w:val="Abstract"/>
+    <w:basedOn w:val="Normal"/>
+    <w:next w:val="BodyText"/>
+    <w:qFormat/>
+    <w:pPr>
+      <w:keepNext/>
+      <w:keepLines/>
+      <w:spacing w:before="300" w:after="300"/>
+    </w:pPr>
+    <w:rPr>
+      <w:sz w:val="20"/>
+      <w:szCs w:val="20"/>
+    </w:rPr>
+  </w:style>
+  <w:style w:type="paragraph" w:styleId="Bibliography">
+    <w:name w:val="Bibliography"/>
+    <w:basedOn w:val="Normal"/>
+    <w:qFormat/>
+  </w:style>
+  <w:style w:type="paragraph" w:styleId="BlockText">
+    <w:name w:val="Block Text"/>
+    <w:basedOn w:val="BodyText"/>
+    <w:next w:val="BodyText"/>
+    <w:uiPriority w:val="9"/>
+    <w:unhideWhenUsed/>
+    <w:qFormat/>
+    <w:pPr>
+      <w:spacing w:before="100" w:after="100"/>
+      <w:ind w:left="480" w:right="480"/>
+    </w:pPr>
+  </w:style>
+  <w:style w:type="paragraph" w:styleId="FootnoteText">
+    <w:name w:val="footnote text"/>
+    <w:basedOn w:val="Normal"/>
+    <w:uiPriority w:val="9"/>
+    <w:unhideWhenUsed/>
+    <w:qFormat/>
+  </w:style>
+  <w:style w:type="table" w:customStyle="1" w:styleId="Table">
+    <w:name w:val="Table"/>
+    <w:semiHidden/>
+    <w:unhideWhenUsed/>
+    <w:qFormat/>
+    <w:tblPr>
+      <w:tblInd w:w="0" w:type="dxa"/>
+      <w:tblCellMar>
+        <w:top w:w="0" w:type="dxa"/>
+        <w:left w:w="108" w:type="dxa"/>
+        <w:bottom w:w="0" w:type="dxa"/>
+        <w:right w:w="108" w:type="dxa"/>
+      </w:tblCellMar>
+    </w:tblPr>
+  </w:style>
   <w:style w:type="paragraph" w:customStyle="1" w:styleId="DefinitionTerm">
     <w:name w:val="Definition Term"/>
     <w:basedOn w:val="Normal"/>
@@ -1037,11 +1420,11 @@
     <w:basedOn w:val="Normal"/>
   </w:style>
   <w:style w:type="paragraph" w:styleId="Caption">
-    <w:name w:val="Caption"/>
+    <w:name w:val="caption"/>
     <w:basedOn w:val="Normal"/>
-    <w:link w:val="BodyTextChar"/>
-    <w:pPr>
-      <w:spacing w:before="0" w:after="120"/>
+    <w:link w:val="CaptionChar"/>
+    <w:pPr>
+      <w:spacing w:after="120"/>
     </w:pPr>
     <w:rPr>
       <w:i/>
@@ -1069,14 +1452,15 @@
       <w:keepNext/>
     </w:pPr>
   </w:style>
-  <w:style w:type="character" w:customStyle="1" w:styleId="BodyTextChar">
-    <w:name w:val="Body Text Char"/>
+  <w:style w:type="character" w:customStyle="1" w:styleId="CaptionChar">
+    <w:name w:val="Caption Char"/>
     <w:basedOn w:val="DefaultParagraphFont"/>
-    <w:link w:val="BodyText"/>
+    <w:link w:val="Caption"/>
   </w:style>
   <w:style w:type="character" w:customStyle="1" w:styleId="VerbatimChar">
     <w:name w:val="Verbatim Char"/>
-    <w:basedOn w:val="BodyTextChar"/>
+    <w:basedOn w:val="CaptionChar"/>
+    <w:link w:val="SourceCode"/>
     <w:rPr>
       <w:rFonts w:ascii="Consolas" w:hAnsi="Consolas"/>
       <w:sz w:val="22"/>
@@ -1084,18 +1468,18 @@
   </w:style>
   <w:style w:type="character" w:customStyle="1" w:styleId="SectionNumber">
     <w:name w:val="Section Number"/>
-    <w:basedOn w:val="BodyTextChar"/>
+    <w:basedOn w:val="CaptionChar"/>
   </w:style>
   <w:style w:type="character" w:styleId="FootnoteReference">
-    <w:name w:val="Footnote Reference"/>
-    <w:basedOn w:val="BodyTextChar"/>
+    <w:name w:val="footnote reference"/>
+    <w:basedOn w:val="CaptionChar"/>
     <w:rPr>
       <w:vertAlign w:val="superscript"/>
     </w:rPr>
   </w:style>
   <w:style w:type="character" w:styleId="Hyperlink">
     <w:name w:val="Hyperlink"/>
-    <w:basedOn w:val="BodyTextChar"/>
+    <w:basedOn w:val="CaptionChar"/>
     <w:rPr>
       <w:color w:val="4F81BD" w:themeColor="accent1"/>
     </w:rPr>
@@ -1112,7 +1496,6 @@
       <w:outlineLvl w:val="9"/>
     </w:pPr>
     <w:rPr>
-      <w:rFonts w:asciiTheme="majorHAnsi" w:eastAsiaTheme="majorEastAsia" w:hAnsiTheme="majorHAnsi" w:cstheme="majorBidi"/>
       <w:b w:val="0"/>
       <w:bCs w:val="0"/>
       <w:color w:val="365F91" w:themeColor="accent1" w:themeShade="BF"/>
@@ -1123,268 +1506,343 @@
     <w:basedOn w:val="Normal"/>
     <w:link w:val="VerbatimChar"/>
     <w:pPr>
-      <w:wordWrap w:val="off"/>
-      <w:shd w:val="clear" w:fill="f8f8f8"/>
+      <w:shd w:val="clear" w:color="auto" w:fill="F8F8F8"/>
+      <w:wordWrap w:val="0"/>
     </w:pPr>
   </w:style>
   <w:style w:type="character" w:customStyle="1" w:styleId="KeywordTok">
     <w:name w:val="KeywordTok"/>
     <w:basedOn w:val="VerbatimChar"/>
     <w:rPr>
-      <w:color w:val="204a87"/>
-      <w:shd w:val="clear" w:fill="f8f8f8"/>
+      <w:rFonts w:ascii="Consolas" w:hAnsi="Consolas"/>
       <w:b/>
+      <w:color w:val="204A87"/>
+      <w:sz w:val="22"/>
+      <w:shd w:val="clear" w:color="auto" w:fill="F8F8F8"/>
     </w:rPr>
   </w:style>
   <w:style w:type="character" w:customStyle="1" w:styleId="DataTypeTok">
     <w:name w:val="DataTypeTok"/>
     <w:basedOn w:val="VerbatimChar"/>
     <w:rPr>
-      <w:color w:val="204a87"/>
-      <w:shd w:val="clear" w:fill="f8f8f8"/>
+      <w:rFonts w:ascii="Consolas" w:hAnsi="Consolas"/>
+      <w:color w:val="204A87"/>
+      <w:sz w:val="22"/>
+      <w:shd w:val="clear" w:color="auto" w:fill="F8F8F8"/>
     </w:rPr>
   </w:style>
   <w:style w:type="character" w:customStyle="1" w:styleId="DecValTok">
     <w:name w:val="DecValTok"/>
     <w:basedOn w:val="VerbatimChar"/>
     <w:rPr>
-      <w:color w:val="0000cf"/>
-      <w:shd w:val="clear" w:fill="f8f8f8"/>
+      <w:rFonts w:ascii="Consolas" w:hAnsi="Consolas"/>
+      <w:color w:val="0000CF"/>
+      <w:sz w:val="22"/>
+      <w:shd w:val="clear" w:color="auto" w:fill="F8F8F8"/>
     </w:rPr>
   </w:style>
   <w:style w:type="character" w:customStyle="1" w:styleId="BaseNTok">
     <w:name w:val="BaseNTok"/>
     <w:basedOn w:val="VerbatimChar"/>
     <w:rPr>
-      <w:color w:val="0000cf"/>
-      <w:shd w:val="clear" w:fill="f8f8f8"/>
+      <w:rFonts w:ascii="Consolas" w:hAnsi="Consolas"/>
+      <w:color w:val="0000CF"/>
+      <w:sz w:val="22"/>
+      <w:shd w:val="clear" w:color="auto" w:fill="F8F8F8"/>
     </w:rPr>
   </w:style>
   <w:style w:type="character" w:customStyle="1" w:styleId="FloatTok">
     <w:name w:val="FloatTok"/>
     <w:basedOn w:val="VerbatimChar"/>
     <w:rPr>
-      <w:color w:val="0000cf"/>
-      <w:shd w:val="clear" w:fill="f8f8f8"/>
+      <w:rFonts w:ascii="Consolas" w:hAnsi="Consolas"/>
+      <w:color w:val="0000CF"/>
+      <w:sz w:val="22"/>
+      <w:shd w:val="clear" w:color="auto" w:fill="F8F8F8"/>
     </w:rPr>
   </w:style>
   <w:style w:type="character" w:customStyle="1" w:styleId="ConstantTok">
     <w:name w:val="ConstantTok"/>
     <w:basedOn w:val="VerbatimChar"/>
     <w:rPr>
+      <w:rFonts w:ascii="Consolas" w:hAnsi="Consolas"/>
       <w:color w:val="000000"/>
-      <w:shd w:val="clear" w:fill="f8f8f8"/>
+      <w:sz w:val="22"/>
+      <w:shd w:val="clear" w:color="auto" w:fill="F8F8F8"/>
     </w:rPr>
   </w:style>
   <w:style w:type="character" w:customStyle="1" w:styleId="CharTok">
     <w:name w:val="CharTok"/>
     <w:basedOn w:val="VerbatimChar"/>
     <w:rPr>
-      <w:color w:val="4e9a06"/>
-      <w:shd w:val="clear" w:fill="f8f8f8"/>
+      <w:rFonts w:ascii="Consolas" w:hAnsi="Consolas"/>
+      <w:color w:val="4E9A06"/>
+      <w:sz w:val="22"/>
+      <w:shd w:val="clear" w:color="auto" w:fill="F8F8F8"/>
     </w:rPr>
   </w:style>
   <w:style w:type="character" w:customStyle="1" w:styleId="SpecialCharTok">
     <w:name w:val="SpecialCharTok"/>
     <w:basedOn w:val="VerbatimChar"/>
     <w:rPr>
+      <w:rFonts w:ascii="Consolas" w:hAnsi="Consolas"/>
       <w:color w:val="000000"/>
-      <w:shd w:val="clear" w:fill="f8f8f8"/>
+      <w:sz w:val="22"/>
+      <w:shd w:val="clear" w:color="auto" w:fill="F8F8F8"/>
     </w:rPr>
   </w:style>
   <w:style w:type="character" w:customStyle="1" w:styleId="StringTok">
     <w:name w:val="StringTok"/>
     <w:basedOn w:val="VerbatimChar"/>
     <w:rPr>
-      <w:color w:val="4e9a06"/>
-      <w:shd w:val="clear" w:fill="f8f8f8"/>
+      <w:rFonts w:ascii="Consolas" w:hAnsi="Consolas"/>
+      <w:color w:val="4E9A06"/>
+      <w:sz w:val="22"/>
+      <w:shd w:val="clear" w:color="auto" w:fill="F8F8F8"/>
     </w:rPr>
   </w:style>
   <w:style w:type="character" w:customStyle="1" w:styleId="VerbatimStringTok">
     <w:name w:val="VerbatimStringTok"/>
     <w:basedOn w:val="VerbatimChar"/>
     <w:rPr>
-      <w:color w:val="4e9a06"/>
-      <w:shd w:val="clear" w:fill="f8f8f8"/>
+      <w:rFonts w:ascii="Consolas" w:hAnsi="Consolas"/>
+      <w:color w:val="4E9A06"/>
+      <w:sz w:val="22"/>
+      <w:shd w:val="clear" w:color="auto" w:fill="F8F8F8"/>
     </w:rPr>
   </w:style>
   <w:style w:type="character" w:customStyle="1" w:styleId="SpecialStringTok">
     <w:name w:val="SpecialStringTok"/>
     <w:basedOn w:val="VerbatimChar"/>
     <w:rPr>
-      <w:color w:val="4e9a06"/>
-      <w:shd w:val="clear" w:fill="f8f8f8"/>
+      <w:rFonts w:ascii="Consolas" w:hAnsi="Consolas"/>
+      <w:color w:val="4E9A06"/>
+      <w:sz w:val="22"/>
+      <w:shd w:val="clear" w:color="auto" w:fill="F8F8F8"/>
     </w:rPr>
   </w:style>
   <w:style w:type="character" w:customStyle="1" w:styleId="ImportTok">
     <w:name w:val="ImportTok"/>
     <w:basedOn w:val="VerbatimChar"/>
     <w:rPr>
-      <w:shd w:val="clear" w:fill="f8f8f8"/>
+      <w:rFonts w:ascii="Consolas" w:hAnsi="Consolas"/>
+      <w:sz w:val="22"/>
+      <w:shd w:val="clear" w:color="auto" w:fill="F8F8F8"/>
     </w:rPr>
   </w:style>
   <w:style w:type="character" w:customStyle="1" w:styleId="CommentTok">
     <w:name w:val="CommentTok"/>
     <w:basedOn w:val="VerbatimChar"/>
     <w:rPr>
-      <w:color w:val="8f5902"/>
-      <w:shd w:val="clear" w:fill="f8f8f8"/>
+      <w:rFonts w:ascii="Consolas" w:hAnsi="Consolas"/>
       <w:i/>
+      <w:color w:val="8F5902"/>
+      <w:sz w:val="22"/>
+      <w:shd w:val="clear" w:color="auto" w:fill="F8F8F8"/>
     </w:rPr>
   </w:style>
   <w:style w:type="character" w:customStyle="1" w:styleId="DocumentationTok">
     <w:name w:val="DocumentationTok"/>
     <w:basedOn w:val="VerbatimChar"/>
     <w:rPr>
-      <w:color w:val="8f5902"/>
-      <w:shd w:val="clear" w:fill="f8f8f8"/>
+      <w:rFonts w:ascii="Consolas" w:hAnsi="Consolas"/>
       <w:b/>
       <w:i/>
+      <w:color w:val="8F5902"/>
+      <w:sz w:val="22"/>
+      <w:shd w:val="clear" w:color="auto" w:fill="F8F8F8"/>
     </w:rPr>
   </w:style>
   <w:style w:type="character" w:customStyle="1" w:styleId="AnnotationTok">
     <w:name w:val="AnnotationTok"/>
     <w:basedOn w:val="VerbatimChar"/>
     <w:rPr>
-      <w:color w:val="8f5902"/>
-      <w:shd w:val="clear" w:fill="f8f8f8"/>
+      <w:rFonts w:ascii="Consolas" w:hAnsi="Consolas"/>
       <w:b/>
       <w:i/>
+      <w:color w:val="8F5902"/>
+      <w:sz w:val="22"/>
+      <w:shd w:val="clear" w:color="auto" w:fill="F8F8F8"/>
     </w:rPr>
   </w:style>
   <w:style w:type="character" w:customStyle="1" w:styleId="CommentVarTok">
     <w:name w:val="CommentVarTok"/>
     <w:basedOn w:val="VerbatimChar"/>
     <w:rPr>
-      <w:color w:val="8f5902"/>
-      <w:shd w:val="clear" w:fill="f8f8f8"/>
+      <w:rFonts w:ascii="Consolas" w:hAnsi="Consolas"/>
       <w:b/>
       <w:i/>
+      <w:color w:val="8F5902"/>
+      <w:sz w:val="22"/>
+      <w:shd w:val="clear" w:color="auto" w:fill="F8F8F8"/>
     </w:rPr>
   </w:style>
   <w:style w:type="character" w:customStyle="1" w:styleId="OtherTok">
     <w:name w:val="OtherTok"/>
     <w:basedOn w:val="VerbatimChar"/>
     <w:rPr>
-      <w:color w:val="8f5902"/>
-      <w:shd w:val="clear" w:fill="f8f8f8"/>
+      <w:rFonts w:ascii="Consolas" w:hAnsi="Consolas"/>
+      <w:color w:val="8F5902"/>
+      <w:sz w:val="22"/>
+      <w:shd w:val="clear" w:color="auto" w:fill="F8F8F8"/>
     </w:rPr>
   </w:style>
   <w:style w:type="character" w:customStyle="1" w:styleId="FunctionTok">
     <w:name w:val="FunctionTok"/>
     <w:basedOn w:val="VerbatimChar"/>
     <w:rPr>
+      <w:rFonts w:ascii="Consolas" w:hAnsi="Consolas"/>
       <w:color w:val="000000"/>
-      <w:shd w:val="clear" w:fill="f8f8f8"/>
+      <w:sz w:val="22"/>
+      <w:shd w:val="clear" w:color="auto" w:fill="F8F8F8"/>
     </w:rPr>
   </w:style>
   <w:style w:type="character" w:customStyle="1" w:styleId="VariableTok">
     <w:name w:val="VariableTok"/>
     <w:basedOn w:val="VerbatimChar"/>
     <w:rPr>
+      <w:rFonts w:ascii="Consolas" w:hAnsi="Consolas"/>
       <w:color w:val="000000"/>
-      <w:shd w:val="clear" w:fill="f8f8f8"/>
+      <w:sz w:val="22"/>
+      <w:shd w:val="clear" w:color="auto" w:fill="F8F8F8"/>
     </w:rPr>
   </w:style>
   <w:style w:type="character" w:customStyle="1" w:styleId="ControlFlowTok">
     <w:name w:val="ControlFlowTok"/>
     <w:basedOn w:val="VerbatimChar"/>
     <w:rPr>
-      <w:color w:val="204a87"/>
-      <w:shd w:val="clear" w:fill="f8f8f8"/>
+      <w:rFonts w:ascii="Consolas" w:hAnsi="Consolas"/>
       <w:b/>
+      <w:color w:val="204A87"/>
+      <w:sz w:val="22"/>
+      <w:shd w:val="clear" w:color="auto" w:fill="F8F8F8"/>
     </w:rPr>
   </w:style>
   <w:style w:type="character" w:customStyle="1" w:styleId="OperatorTok">
     <w:name w:val="OperatorTok"/>
     <w:basedOn w:val="VerbatimChar"/>
     <w:rPr>
-      <w:color w:val="ce5c00"/>
-      <w:shd w:val="clear" w:fill="f8f8f8"/>
+      <w:rFonts w:ascii="Consolas" w:hAnsi="Consolas"/>
       <w:b/>
+      <w:color w:val="CE5C00"/>
+      <w:sz w:val="22"/>
+      <w:shd w:val="clear" w:color="auto" w:fill="F8F8F8"/>
     </w:rPr>
   </w:style>
   <w:style w:type="character" w:customStyle="1" w:styleId="BuiltInTok">
     <w:name w:val="BuiltInTok"/>
     <w:basedOn w:val="VerbatimChar"/>
     <w:rPr>
-      <w:shd w:val="clear" w:fill="f8f8f8"/>
+      <w:rFonts w:ascii="Consolas" w:hAnsi="Consolas"/>
+      <w:sz w:val="22"/>
+      <w:shd w:val="clear" w:color="auto" w:fill="F8F8F8"/>
     </w:rPr>
   </w:style>
   <w:style w:type="character" w:customStyle="1" w:styleId="ExtensionTok">
     <w:name w:val="ExtensionTok"/>
     <w:basedOn w:val="VerbatimChar"/>
     <w:rPr>
-      <w:shd w:val="clear" w:fill="f8f8f8"/>
+      <w:rFonts w:ascii="Consolas" w:hAnsi="Consolas"/>
+      <w:sz w:val="22"/>
+      <w:shd w:val="clear" w:color="auto" w:fill="F8F8F8"/>
     </w:rPr>
   </w:style>
   <w:style w:type="character" w:customStyle="1" w:styleId="PreprocessorTok">
     <w:name w:val="PreprocessorTok"/>
     <w:basedOn w:val="VerbatimChar"/>
     <w:rPr>
-      <w:color w:val="8f5902"/>
-      <w:shd w:val="clear" w:fill="f8f8f8"/>
+      <w:rFonts w:ascii="Consolas" w:hAnsi="Consolas"/>
       <w:i/>
+      <w:color w:val="8F5902"/>
+      <w:sz w:val="22"/>
+      <w:shd w:val="clear" w:color="auto" w:fill="F8F8F8"/>
     </w:rPr>
   </w:style>
   <w:style w:type="character" w:customStyle="1" w:styleId="AttributeTok">
     <w:name w:val="AttributeTok"/>
     <w:basedOn w:val="VerbatimChar"/>
     <w:rPr>
-      <w:color w:val="c4a000"/>
-      <w:shd w:val="clear" w:fill="f8f8f8"/>
+      <w:rFonts w:ascii="Consolas" w:hAnsi="Consolas"/>
+      <w:color w:val="C4A000"/>
+      <w:sz w:val="22"/>
+      <w:shd w:val="clear" w:color="auto" w:fill="F8F8F8"/>
     </w:rPr>
   </w:style>
   <w:style w:type="character" w:customStyle="1" w:styleId="RegionMarkerTok">
     <w:name w:val="RegionMarkerTok"/>
     <w:basedOn w:val="VerbatimChar"/>
     <w:rPr>
-      <w:shd w:val="clear" w:fill="f8f8f8"/>
+      <w:rFonts w:ascii="Consolas" w:hAnsi="Consolas"/>
+      <w:sz w:val="22"/>
+      <w:shd w:val="clear" w:color="auto" w:fill="F8F8F8"/>
     </w:rPr>
   </w:style>
   <w:style w:type="character" w:customStyle="1" w:styleId="InformationTok">
     <w:name w:val="InformationTok"/>
     <w:basedOn w:val="VerbatimChar"/>
     <w:rPr>
-      <w:color w:val="8f5902"/>
-      <w:shd w:val="clear" w:fill="f8f8f8"/>
+      <w:rFonts w:ascii="Consolas" w:hAnsi="Consolas"/>
       <w:b/>
       <w:i/>
+      <w:color w:val="8F5902"/>
+      <w:sz w:val="22"/>
+      <w:shd w:val="clear" w:color="auto" w:fill="F8F8F8"/>
     </w:rPr>
   </w:style>
   <w:style w:type="character" w:customStyle="1" w:styleId="WarningTok">
     <w:name w:val="WarningTok"/>
     <w:basedOn w:val="VerbatimChar"/>
     <w:rPr>
-      <w:color w:val="8f5902"/>
-      <w:shd w:val="clear" w:fill="f8f8f8"/>
+      <w:rFonts w:ascii="Consolas" w:hAnsi="Consolas"/>
       <w:b/>
       <w:i/>
+      <w:color w:val="8F5902"/>
+      <w:sz w:val="22"/>
+      <w:shd w:val="clear" w:color="auto" w:fill="F8F8F8"/>
     </w:rPr>
   </w:style>
   <w:style w:type="character" w:customStyle="1" w:styleId="AlertTok">
     <w:name w:val="AlertTok"/>
     <w:basedOn w:val="VerbatimChar"/>
     <w:rPr>
-      <w:color w:val="ef2929"/>
-      <w:shd w:val="clear" w:fill="f8f8f8"/>
+      <w:rFonts w:ascii="Consolas" w:hAnsi="Consolas"/>
+      <w:color w:val="EF2929"/>
+      <w:sz w:val="22"/>
+      <w:shd w:val="clear" w:color="auto" w:fill="F8F8F8"/>
     </w:rPr>
   </w:style>
   <w:style w:type="character" w:customStyle="1" w:styleId="ErrorTok">
     <w:name w:val="ErrorTok"/>
     <w:basedOn w:val="VerbatimChar"/>
     <w:rPr>
-      <w:color w:val="a40000"/>
-      <w:shd w:val="clear" w:fill="f8f8f8"/>
+      <w:rFonts w:ascii="Consolas" w:hAnsi="Consolas"/>
       <w:b/>
+      <w:color w:val="A40000"/>
+      <w:sz w:val="22"/>
+      <w:shd w:val="clear" w:color="auto" w:fill="F8F8F8"/>
     </w:rPr>
   </w:style>
   <w:style w:type="character" w:customStyle="1" w:styleId="NormalTok">
     <w:name w:val="NormalTok"/>
     <w:basedOn w:val="VerbatimChar"/>
     <w:rPr>
-      <w:shd w:val="clear" w:fill="f8f8f8"/>
-    </w:rPr>
+      <w:rFonts w:ascii="Consolas" w:hAnsi="Consolas"/>
+      <w:sz w:val="22"/>
+      <w:shd w:val="clear" w:color="auto" w:fill="F8F8F8"/>
+    </w:rPr>
+  </w:style>
+  <w:style w:type="character" w:styleId="LineNumber">
+    <w:name w:val="line number"/>
+    <w:basedOn w:val="DefaultParagraphFont"/>
+    <w:semiHidden/>
+    <w:unhideWhenUsed/>
+    <w:rsid w:val="008E6966"/>
+  </w:style>
+  <w:style w:type="character" w:customStyle="1" w:styleId="BodyTextChar">
+    <w:name w:val="Body Text Char"/>
+    <w:basedOn w:val="DefaultParagraphFont"/>
+    <w:link w:val="BodyText"/>
+    <w:rsid w:val="008E6966"/>
   </w:style>
 </w:styles>
 </file>

</xml_diff>

<commit_message>
update template to include figures and captions
</commit_message>
<xml_diff>
--- a/doc/templates/template.docx
+++ b/doc/templates/template.docx
@@ -230,7 +230,10 @@
     </w:p>
     <w:p>
       <w:pPr>
-        <w:pStyle w:val="BodyText"/>
+        <w:pStyle w:val="CaptionedFigure"/>
+        <w:rPr>
+          <w:rStyle w:val="Hyperlink"/>
+        </w:rPr>
       </w:pPr>
       <w:r>
         <w:t xml:space="preserve">See here for more information: </w:t>
@@ -240,7 +243,19 @@
           <w:rPr>
             <w:rStyle w:val="Hyperlink"/>
           </w:rPr>
-          <w:t>http://rmarkdown.rstudio.com/articles_docx.html</w:t>
+          <w:t>http://rmarkdow</w:t>
+        </w:r>
+        <w:r>
+          <w:rPr>
+            <w:rStyle w:val="Hyperlink"/>
+          </w:rPr>
+          <w:t>n</w:t>
+        </w:r>
+        <w:r>
+          <w:rPr>
+            <w:rStyle w:val="Hyperlink"/>
+          </w:rPr>
+          <w:t>.rstudio.com/articles_docx.html</w:t>
         </w:r>
       </w:hyperlink>
       <w:bookmarkEnd w:id="0"/>
@@ -248,6 +263,107 @@
       <w:bookmarkEnd w:id="2"/>
       <w:bookmarkEnd w:id="3"/>
       <w:bookmarkEnd w:id="4"/>
+    </w:p>
+    <w:p>
+      <w:pPr>
+        <w:pStyle w:val="CaptionedFigure"/>
+      </w:pPr>
+      <w:r>
+        <w:rPr>
+          <w:noProof/>
+        </w:rPr>
+        <mc:AlternateContent>
+          <mc:Choice Requires="wps">
+            <w:drawing>
+              <wp:inline distT="0" distB="0" distL="0" distR="0" wp14:anchorId="0FF0F6D0" wp14:editId="2A361099">
+                <wp:extent cx="920931" cy="842554"/>
+                <wp:effectExtent l="50800" t="25400" r="69850" b="72390"/>
+                <wp:docPr id="1" name="Rectangle 1"/>
+                <wp:cNvGraphicFramePr/>
+                <a:graphic xmlns:a="http://schemas.openxmlformats.org/drawingml/2006/main">
+                  <a:graphicData uri="http://schemas.microsoft.com/office/word/2010/wordprocessingShape">
+                    <wps:wsp>
+                      <wps:cNvSpPr/>
+                      <wps:spPr>
+                        <a:xfrm>
+                          <a:off x="0" y="0"/>
+                          <a:ext cx="920931" cy="842554"/>
+                        </a:xfrm>
+                        <a:prstGeom prst="rect">
+                          <a:avLst/>
+                        </a:prstGeom>
+                      </wps:spPr>
+                      <wps:style>
+                        <a:lnRef idx="1">
+                          <a:schemeClr val="accent1"/>
+                        </a:lnRef>
+                        <a:fillRef idx="3">
+                          <a:schemeClr val="accent1"/>
+                        </a:fillRef>
+                        <a:effectRef idx="2">
+                          <a:schemeClr val="accent1"/>
+                        </a:effectRef>
+                        <a:fontRef idx="minor">
+                          <a:schemeClr val="lt1"/>
+                        </a:fontRef>
+                      </wps:style>
+                      <wps:txbx>
+                        <w:txbxContent>
+                          <w:p>
+                            <w:pPr>
+                              <w:jc w:val="center"/>
+                            </w:pPr>
+                            <w:r>
+                              <w:t>A figure</w:t>
+                            </w:r>
+                          </w:p>
+                        </w:txbxContent>
+                      </wps:txbx>
+                      <wps:bodyPr rot="0" spcFirstLastPara="0" vertOverflow="overflow" horzOverflow="overflow" vert="horz" wrap="square" lIns="91440" tIns="45720" rIns="91440" bIns="45720" numCol="1" spcCol="0" rtlCol="0" fromWordArt="0" anchor="ctr" anchorCtr="0" forceAA="0" compatLnSpc="1">
+                        <a:prstTxWarp prst="textNoShape">
+                          <a:avLst/>
+                        </a:prstTxWarp>
+                        <a:noAutofit/>
+                      </wps:bodyPr>
+                    </wps:wsp>
+                  </a:graphicData>
+                </a:graphic>
+              </wp:inline>
+            </w:drawing>
+          </mc:Choice>
+          <mc:Fallback>
+            <w:pict>
+              <v:rect w14:anchorId="0FF0F6D0" id="Rectangle 1" o:spid="_x0000_s1026" style="width:72.5pt;height:66.35pt;visibility:visible;mso-wrap-style:square;mso-left-percent:-10001;mso-top-percent:-10001;mso-position-horizontal:absolute;mso-position-horizontal-relative:char;mso-position-vertical:absolute;mso-position-vertical-relative:line;mso-left-percent:-10001;mso-top-percent:-10001;v-text-anchor:middle" o:gfxdata="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" fillcolor="#4f81bd [3204]" strokecolor="#4579b8 [3044]">
+                <v:fill color2="#a7bfde [1620]" rotate="t" angle="180" focus="100%" type="gradient">
+                  <o:fill v:ext="view" type="gradientUnscaled"/>
+                </v:fill>
+                <v:shadow on="t" color="black" opacity="22937f" origin=",.5" offset="0,.63889mm"/>
+                <v:textbox>
+                  <w:txbxContent>
+                    <w:p>
+                      <w:pPr>
+                        <w:jc w:val="center"/>
+                      </w:pPr>
+                      <w:r>
+                        <w:t>A figure</w:t>
+                      </w:r>
+                    </w:p>
+                  </w:txbxContent>
+                </v:textbox>
+                <w10:anchorlock/>
+              </v:rect>
+            </w:pict>
+          </mc:Fallback>
+        </mc:AlternateContent>
+      </w:r>
+    </w:p>
+    <w:p>
+      <w:pPr>
+        <w:pStyle w:val="ImageCaption"/>
+      </w:pPr>
+      <w:r>
+        <w:t>Figure caption: lorem ipsum and so on blah blah blah blah red fox jumped over the lazy dog blah blah</w:t>
+      </w:r>
     </w:p>
     <w:sectPr>
       <w:pgSz w:w="12240" w:h="15840"/>
@@ -413,7 +529,7 @@
   <w:abstractNum w:abstractNumId="1" w15:restartNumberingAfterBreak="0">
     <w:nsid w:val="FFFFFF7C"/>
     <w:multiLevelType w:val="singleLevel"/>
-    <w:tmpl w:val="B9D49DF6"/>
+    <w:tmpl w:val="4672D5F8"/>
     <w:lvl w:ilvl="0">
       <w:start w:val="1"/>
       <w:numFmt w:val="decimal"/>
@@ -430,7 +546,7 @@
   <w:abstractNum w:abstractNumId="2" w15:restartNumberingAfterBreak="0">
     <w:nsid w:val="FFFFFF7D"/>
     <w:multiLevelType w:val="singleLevel"/>
-    <w:tmpl w:val="5B6EE3C2"/>
+    <w:tmpl w:val="298E7ADE"/>
     <w:lvl w:ilvl="0">
       <w:start w:val="1"/>
       <w:numFmt w:val="decimal"/>
@@ -447,7 +563,7 @@
   <w:abstractNum w:abstractNumId="3" w15:restartNumberingAfterBreak="0">
     <w:nsid w:val="FFFFFF7E"/>
     <w:multiLevelType w:val="singleLevel"/>
-    <w:tmpl w:val="2BD4C2F6"/>
+    <w:tmpl w:val="3DCE803A"/>
     <w:lvl w:ilvl="0">
       <w:start w:val="1"/>
       <w:numFmt w:val="decimal"/>
@@ -464,7 +580,7 @@
   <w:abstractNum w:abstractNumId="4" w15:restartNumberingAfterBreak="0">
     <w:nsid w:val="FFFFFF7F"/>
     <w:multiLevelType w:val="singleLevel"/>
-    <w:tmpl w:val="FB0CAF98"/>
+    <w:tmpl w:val="969C5F9A"/>
     <w:lvl w:ilvl="0">
       <w:start w:val="1"/>
       <w:numFmt w:val="decimal"/>
@@ -481,7 +597,7 @@
   <w:abstractNum w:abstractNumId="5" w15:restartNumberingAfterBreak="0">
     <w:nsid w:val="FFFFFF80"/>
     <w:multiLevelType w:val="singleLevel"/>
-    <w:tmpl w:val="563CD7E6"/>
+    <w:tmpl w:val="F8A44844"/>
     <w:lvl w:ilvl="0">
       <w:start w:val="1"/>
       <w:numFmt w:val="bullet"/>
@@ -501,7 +617,7 @@
   <w:abstractNum w:abstractNumId="6" w15:restartNumberingAfterBreak="0">
     <w:nsid w:val="FFFFFF81"/>
     <w:multiLevelType w:val="singleLevel"/>
-    <w:tmpl w:val="3FC028CC"/>
+    <w:tmpl w:val="B8B0D7A0"/>
     <w:lvl w:ilvl="0">
       <w:start w:val="1"/>
       <w:numFmt w:val="bullet"/>
@@ -521,7 +637,7 @@
   <w:abstractNum w:abstractNumId="7" w15:restartNumberingAfterBreak="0">
     <w:nsid w:val="FFFFFF82"/>
     <w:multiLevelType w:val="singleLevel"/>
-    <w:tmpl w:val="805011EA"/>
+    <w:tmpl w:val="B8AC3092"/>
     <w:lvl w:ilvl="0">
       <w:start w:val="1"/>
       <w:numFmt w:val="bullet"/>
@@ -541,7 +657,7 @@
   <w:abstractNum w:abstractNumId="8" w15:restartNumberingAfterBreak="0">
     <w:nsid w:val="FFFFFF83"/>
     <w:multiLevelType w:val="singleLevel"/>
-    <w:tmpl w:val="930A6CF6"/>
+    <w:tmpl w:val="D9A4092A"/>
     <w:lvl w:ilvl="0">
       <w:start w:val="1"/>
       <w:numFmt w:val="bullet"/>
@@ -561,7 +677,7 @@
   <w:abstractNum w:abstractNumId="9" w15:restartNumberingAfterBreak="0">
     <w:nsid w:val="FFFFFF88"/>
     <w:multiLevelType w:val="singleLevel"/>
-    <w:tmpl w:val="0A4EA902"/>
+    <w:tmpl w:val="0B425C9A"/>
     <w:lvl w:ilvl="0">
       <w:start w:val="1"/>
       <w:numFmt w:val="decimal"/>
@@ -578,7 +694,7 @@
   <w:abstractNum w:abstractNumId="10" w15:restartNumberingAfterBreak="0">
     <w:nsid w:val="FFFFFF89"/>
     <w:multiLevelType w:val="singleLevel"/>
-    <w:tmpl w:val="ACE09164"/>
+    <w:tmpl w:val="062E515A"/>
     <w:lvl w:ilvl="0">
       <w:start w:val="1"/>
       <w:numFmt w:val="bullet"/>
@@ -1471,6 +1587,14 @@
   <w:style w:type="paragraph" w:customStyle="1" w:styleId="ImageCaption">
     <w:name w:val="Image Caption"/>
     <w:basedOn w:val="Caption"/>
+    <w:rsid w:val="00AB409B"/>
+    <w:pPr>
+      <w:spacing w:line="480" w:lineRule="auto"/>
+    </w:pPr>
+    <w:rPr>
+      <w:i w:val="0"/>
+      <w:sz w:val="20"/>
+    </w:rPr>
   </w:style>
   <w:style w:type="paragraph" w:customStyle="1" w:styleId="Figure">
     <w:name w:val="Figure"/>
@@ -1874,6 +1998,17 @@
     <w:basedOn w:val="DefaultParagraphFont"/>
     <w:link w:val="BodyText"/>
     <w:rsid w:val="003428C8"/>
+  </w:style>
+  <w:style w:type="character" w:styleId="FollowedHyperlink">
+    <w:name w:val="FollowedHyperlink"/>
+    <w:basedOn w:val="DefaultParagraphFont"/>
+    <w:semiHidden/>
+    <w:unhideWhenUsed/>
+    <w:rsid w:val="00AB409B"/>
+    <w:rPr>
+      <w:color w:val="800080" w:themeColor="followedHyperlink"/>
+      <w:u w:val="single"/>
+    </w:rPr>
   </w:style>
 </w:styles>
 </file>

</xml_diff>

<commit_message>
fix template to work with tables
</commit_message>
<xml_diff>
--- a/doc/templates/template.docx
+++ b/doc/templates/template.docx
@@ -1,6 +1,6 @@
 
 <file path=word/document.xml><?xml version="1.0" encoding="utf-8"?>
-<w:document xmlns:wpc="http://schemas.microsoft.com/office/word/2010/wordprocessingCanvas" xmlns:cx="http://schemas.microsoft.com/office/drawing/2014/chartex" xmlns:cx1="http://schemas.microsoft.com/office/drawing/2015/9/8/chartex" xmlns:cx2="http://schemas.microsoft.com/office/drawing/2015/10/21/chartex" xmlns:cx3="http://schemas.microsoft.com/office/drawing/2016/5/9/chartex" xmlns:cx4="http://schemas.microsoft.com/office/drawing/2016/5/10/chartex" xmlns:cx5="http://schemas.microsoft.com/office/drawing/2016/5/11/chartex" xmlns:cx6="http://schemas.microsoft.com/office/drawing/2016/5/12/chartex" xmlns:cx7="http://schemas.microsoft.com/office/drawing/2016/5/13/chartex" xmlns:cx8="http://schemas.microsoft.com/office/drawing/2016/5/14/chartex" xmlns:mc="http://schemas.openxmlformats.org/markup-compatibility/2006" xmlns:aink="http://schemas.microsoft.com/office/drawing/2016/ink" xmlns:am3d="http://schemas.microsoft.com/office/drawing/2017/model3d" xmlns:o="urn:schemas-microsoft-com:office:office" xmlns:r="http://schemas.openxmlformats.org/officeDocument/2006/relationships" xmlns:m="http://schemas.openxmlformats.org/officeDocument/2006/math" xmlns:v="urn:schemas-microsoft-com:vml" xmlns:wp14="http://schemas.microsoft.com/office/word/2010/wordprocessingDrawing" xmlns:wp="http://schemas.openxmlformats.org/drawingml/2006/wordprocessingDrawing" xmlns:w10="urn:schemas-microsoft-com:office:word" xmlns:w="http://schemas.openxmlformats.org/wordprocessingml/2006/main" xmlns:w14="http://schemas.microsoft.com/office/word/2010/wordml" xmlns:w15="http://schemas.microsoft.com/office/word/2012/wordml" xmlns:w16cex="http://schemas.microsoft.com/office/word/2018/wordml/cex" xmlns:w16cid="http://schemas.microsoft.com/office/word/2016/wordml/cid" xmlns:w16="http://schemas.microsoft.com/office/word/2018/wordml" xmlns:w16se="http://schemas.microsoft.com/office/word/2015/wordml/symex" xmlns:wpg="http://schemas.microsoft.com/office/word/2010/wordprocessingGroup" xmlns:wpi="http://schemas.microsoft.com/office/word/2010/wordprocessingInk" xmlns:wne="http://schemas.microsoft.com/office/word/2006/wordml" xmlns:wps="http://schemas.microsoft.com/office/word/2010/wordprocessingShape" mc:Ignorable="w14 w15 w16se w16cid w16 w16cex wp14">
+<w:document xmlns:wpc="http://schemas.microsoft.com/office/word/2010/wordprocessingCanvas" xmlns:cx="http://schemas.microsoft.com/office/drawing/2014/chartex" xmlns:cx1="http://schemas.microsoft.com/office/drawing/2015/9/8/chartex" xmlns:cx2="http://schemas.microsoft.com/office/drawing/2015/10/21/chartex" xmlns:cx3="http://schemas.microsoft.com/office/drawing/2016/5/9/chartex" xmlns:cx4="http://schemas.microsoft.com/office/drawing/2016/5/10/chartex" xmlns:cx5="http://schemas.microsoft.com/office/drawing/2016/5/11/chartex" xmlns:cx6="http://schemas.microsoft.com/office/drawing/2016/5/12/chartex" xmlns:cx7="http://schemas.microsoft.com/office/drawing/2016/5/13/chartex" xmlns:cx8="http://schemas.microsoft.com/office/drawing/2016/5/14/chartex" xmlns:mc="http://schemas.openxmlformats.org/markup-compatibility/2006" xmlns:aink="http://schemas.microsoft.com/office/drawing/2016/ink" xmlns:am3d="http://schemas.microsoft.com/office/drawing/2017/model3d" xmlns:o="urn:schemas-microsoft-com:office:office" xmlns:r="http://schemas.openxmlformats.org/officeDocument/2006/relationships" xmlns:m="http://schemas.openxmlformats.org/officeDocument/2006/math" xmlns:v="urn:schemas-microsoft-com:vml" xmlns:wp14="http://schemas.microsoft.com/office/word/2010/wordprocessingDrawing" xmlns:wp="http://schemas.openxmlformats.org/drawingml/2006/wordprocessingDrawing" xmlns:w10="urn:schemas-microsoft-com:office:word" xmlns:w="http://schemas.openxmlformats.org/wordprocessingml/2006/main" xmlns:w14="http://schemas.microsoft.com/office/word/2010/wordml" xmlns:w15="http://schemas.microsoft.com/office/word/2012/wordml" xmlns:w16cex="http://schemas.microsoft.com/office/word/2018/wordml/cex" xmlns:w16cid="http://schemas.microsoft.com/office/word/2016/wordml/cid" xmlns:w16="http://schemas.microsoft.com/office/word/2018/wordml" xmlns:w16sdtdh="http://schemas.microsoft.com/office/word/2020/wordml/sdtdatahash" xmlns:w16se="http://schemas.microsoft.com/office/word/2015/wordml/symex" xmlns:wpg="http://schemas.microsoft.com/office/word/2010/wordprocessingGroup" xmlns:wpi="http://schemas.microsoft.com/office/word/2010/wordprocessingInk" xmlns:wne="http://schemas.microsoft.com/office/word/2006/wordml" xmlns:wps="http://schemas.microsoft.com/office/word/2010/wordprocessingShape" mc:Ignorable="w14 w15 w16se w16cid w16 w16cex w16sdtdh wp14">
   <w:body>
     <w:p>
       <w:pPr>
@@ -31,7 +31,7 @@
         <w:pStyle w:val="Date"/>
       </w:pPr>
       <w:r>
-        <w:t>2021-03-22</w:t>
+        <w:t>2021-09-01</w:t>
       </w:r>
     </w:p>
     <w:p>
@@ -39,128 +39,15 @@
         <w:pStyle w:val="Abstract"/>
       </w:pPr>
       <w:r>
-        <w:t xml:space="preserve">My </w:t>
-      </w:r>
-      <w:r>
-        <w:t>abstract</w:t>
+        <w:t>My abstract</w:t>
       </w:r>
     </w:p>
     <w:p>
       <w:pPr>
-        <w:pStyle w:val="Heading1"/>
-      </w:pPr>
-      <w:bookmarkStart w:id="0" w:name="heading-1"/>
-      <w:r>
-        <w:t>Heading 1</w:t>
-      </w:r>
-    </w:p>
-    <w:p>
-      <w:pPr>
-        <w:pStyle w:val="Heading2"/>
-      </w:pPr>
-      <w:bookmarkStart w:id="1" w:name="heading-2"/>
-      <w:r>
-        <w:t>Heading 2</w:t>
-      </w:r>
-    </w:p>
-    <w:p>
-      <w:pPr>
-        <w:pStyle w:val="Heading3"/>
-      </w:pPr>
-      <w:bookmarkStart w:id="2" w:name="heading-3"/>
-      <w:r>
-        <w:t>Heading 3</w:t>
-      </w:r>
-    </w:p>
-    <w:p>
-      <w:pPr>
-        <w:pStyle w:val="Heading4"/>
-      </w:pPr>
-      <w:bookmarkStart w:id="3" w:name="heading-4"/>
-      <w:r>
-        <w:t>Heading 4</w:t>
-      </w:r>
-    </w:p>
-    <w:p>
-      <w:pPr>
-        <w:pStyle w:val="Heading5"/>
-      </w:pPr>
-      <w:bookmarkStart w:id="4" w:name="X03301b6b8e145b19643e49249e6355097a10bed"/>
-      <w:r>
-        <w:lastRenderedPageBreak/>
-        <w:t>Heading 5 - this is for the page break with MS Word</w:t>
-      </w:r>
-    </w:p>
-    <w:p>
-      <w:pPr>
         <w:pStyle w:val="FirstParagraph"/>
       </w:pPr>
       <w:r>
-        <w:t>In the MS Word document, the following modifications must be made in the ‘Modify Style’ menu:</w:t>
-      </w:r>
-    </w:p>
-    <w:p>
-      <w:pPr>
-        <w:pStyle w:val="Compact"/>
-        <w:numPr>
-          <w:ilvl w:val="0"/>
-          <w:numId w:val="2"/>
-        </w:numPr>
-      </w:pPr>
-      <w:r>
-        <w:t>Set the font color to ‘white’ (rather than ‘Automatic’).</w:t>
-      </w:r>
-    </w:p>
-    <w:p>
-      <w:pPr>
-        <w:pStyle w:val="Compact"/>
-        <w:numPr>
-          <w:ilvl w:val="0"/>
-          <w:numId w:val="2"/>
-        </w:numPr>
-      </w:pPr>
-      <w:r>
-        <w:t>Select the smallest font size (8 rather than 11).</w:t>
-      </w:r>
-    </w:p>
-    <w:p>
-      <w:pPr>
-        <w:pStyle w:val="Compact"/>
-        <w:numPr>
-          <w:ilvl w:val="0"/>
-          <w:numId w:val="2"/>
-        </w:numPr>
-      </w:pPr>
-      <w:r>
-        <w:t>Select ‘Page break before’ in the ‘Line and Page Breaks’ tab.</w:t>
-      </w:r>
-    </w:p>
-    <w:p>
-      <w:pPr>
-        <w:pStyle w:val="Compact"/>
-        <w:numPr>
-          <w:ilvl w:val="0"/>
-          <w:numId w:val="2"/>
-        </w:numPr>
-      </w:pPr>
-      <w:r>
-        <w:t>Set the line spacing to ‘Exactly’ and ‘1 pt’ in the ‘Indents and Spacing’ tab.</w:t>
-      </w:r>
-    </w:p>
-    <w:p>
-      <w:pPr>
-        <w:pStyle w:val="FirstParagraph"/>
-      </w:pPr>
-      <w:r>
-        <w:t>After these tweaks, the ‘Heading 5’ style will no longer format a heading of level 5. Instead it will insert a very small and white (and, thus, invisible) line followed by a page break.</w:t>
-      </w:r>
-    </w:p>
-    <w:p>
-      <w:pPr>
-        <w:pStyle w:val="BodyText"/>
-      </w:pPr>
-      <w:r>
-        <w:t>Now knit this doc, and edit the styles in the resulting docx file. Then rename as ‘template’ and use this in the yml:</w:t>
+        <w:t>Knit this doc, and edit the styles in the resulting docx file. Then rename as ‘template’ and use this in the yml:</w:t>
       </w:r>
     </w:p>
     <w:p>
@@ -180,190 +67,795 @@
         <w:rPr>
           <w:rStyle w:val="VerbatimChar"/>
         </w:rPr>
-        <w:t xml:space="preserve">  </w:t>
-      </w:r>
-      <w:proofErr w:type="spellStart"/>
+        <w:t xml:space="preserve">  word_document:</w:t>
+      </w:r>
+      <w:r>
+        <w:br/>
+      </w:r>
       <w:r>
         <w:rPr>
           <w:rStyle w:val="VerbatimChar"/>
         </w:rPr>
-        <w:t>word_document</w:t>
-      </w:r>
-      <w:proofErr w:type="spellEnd"/>
+        <w:t xml:space="preserve">    reference_docx: templates/template.docx</w:t>
+      </w:r>
+    </w:p>
+    <w:p>
+      <w:pPr>
+        <w:pStyle w:val="Heading1"/>
+      </w:pPr>
+      <w:bookmarkStart w:id="0" w:name="heading-1"/>
+      <w:r>
+        <w:t>Heading 1</w:t>
+      </w:r>
+    </w:p>
+    <w:p>
+      <w:pPr>
+        <w:pStyle w:val="Heading2"/>
+      </w:pPr>
+      <w:bookmarkStart w:id="1" w:name="heading-2"/>
+      <w:r>
+        <w:t>Heading 2</w:t>
+      </w:r>
+    </w:p>
+    <w:p>
+      <w:pPr>
+        <w:pStyle w:val="Heading3"/>
+      </w:pPr>
+      <w:bookmarkStart w:id="2" w:name="heading-3"/>
+      <w:r>
+        <w:t>Heading 3</w:t>
+      </w:r>
+    </w:p>
+    <w:p>
+      <w:pPr>
+        <w:pStyle w:val="Heading4"/>
+      </w:pPr>
+      <w:bookmarkStart w:id="3" w:name="heading-4"/>
+      <w:r>
+        <w:t>Heading 4</w:t>
+      </w:r>
+    </w:p>
+    <w:p>
+      <w:r>
+        <w:br w:type="page"/>
+      </w:r>
+    </w:p>
+    <w:p>
+      <w:pPr>
+        <w:pStyle w:val="CaptionedFigure"/>
+      </w:pPr>
+      <w:r>
+        <w:rPr>
+          <w:noProof/>
+        </w:rPr>
+        <w:lastRenderedPageBreak/>
+        <w:drawing>
+          <wp:inline distT="0" distB="0" distL="0" distR="0" wp14:anchorId="1BA096D5" wp14:editId="7AC73487">
+            <wp:extent cx="5943600" cy="4754880"/>
+            <wp:effectExtent l="0" t="0" r="0" b="0"/>
+            <wp:docPr id="1" name="Picture" descr="This is a figure caption. italics, bold, subscript, superscript and y = mx + \beta"/>
+            <wp:cNvGraphicFramePr/>
+            <a:graphic xmlns:a="http://schemas.openxmlformats.org/drawingml/2006/main">
+              <a:graphicData uri="http://schemas.openxmlformats.org/drawingml/2006/picture">
+                <pic:pic xmlns:pic="http://schemas.openxmlformats.org/drawingml/2006/picture">
+                  <pic:nvPicPr>
+                    <pic:cNvPr id="0" name="Picture" descr="template_files/figure-docx/unnamed-chunk-1-1.png"/>
+                    <pic:cNvPicPr>
+                      <a:picLocks noChangeAspect="1" noChangeArrowheads="1"/>
+                    </pic:cNvPicPr>
+                  </pic:nvPicPr>
+                  <pic:blipFill>
+                    <a:blip r:embed="rId7"/>
+                    <a:stretch>
+                      <a:fillRect/>
+                    </a:stretch>
+                  </pic:blipFill>
+                  <pic:spPr bwMode="auto">
+                    <a:xfrm>
+                      <a:off x="0" y="0"/>
+                      <a:ext cx="5943600" cy="4754880"/>
+                    </a:xfrm>
+                    <a:prstGeom prst="rect">
+                      <a:avLst/>
+                    </a:prstGeom>
+                    <a:noFill/>
+                    <a:ln w="9525">
+                      <a:noFill/>
+                      <a:headEnd/>
+                      <a:tailEnd/>
+                    </a:ln>
+                  </pic:spPr>
+                </pic:pic>
+              </a:graphicData>
+            </a:graphic>
+          </wp:inline>
+        </w:drawing>
+      </w:r>
+    </w:p>
+    <w:p>
+      <w:pPr>
+        <w:pStyle w:val="ImageCaption"/>
+      </w:pPr>
+      <w:r>
+        <w:t xml:space="preserve">This is a figure caption. </w:t>
+      </w:r>
+      <w:r>
+        <w:rPr>
+          <w:i/>
+          <w:iCs/>
+        </w:rPr>
+        <w:t>italics</w:t>
+      </w:r>
+      <w:r>
+        <w:t xml:space="preserve">, </w:t>
+      </w:r>
+      <w:r>
+        <w:rPr>
+          <w:b/>
+          <w:bCs/>
+        </w:rPr>
+        <w:t>bold</w:t>
+      </w:r>
+      <w:r>
+        <w:t xml:space="preserve">, </w:t>
+      </w:r>
+      <w:r>
+        <w:rPr>
+          <w:vertAlign w:val="subscript"/>
+        </w:rPr>
+        <w:t>subscript</w:t>
+      </w:r>
+      <w:r>
+        <w:t xml:space="preserve">, </w:t>
+      </w:r>
+      <w:r>
+        <w:rPr>
+          <w:vertAlign w:val="superscript"/>
+        </w:rPr>
+        <w:t>superscript</w:t>
+      </w:r>
+      <w:r>
+        <w:t xml:space="preserve"> and </w:t>
+      </w:r>
+      <m:oMath>
+        <m:r>
+          <w:rPr>
+            <w:rFonts w:ascii="Cambria Math" w:hAnsi="Cambria Math"/>
+          </w:rPr>
+          <m:t>y</m:t>
+        </m:r>
+        <m:r>
+          <m:rPr>
+            <m:sty m:val="p"/>
+          </m:rPr>
+          <w:rPr>
+            <w:rFonts w:ascii="Cambria Math" w:hAnsi="Cambria Math"/>
+          </w:rPr>
+          <m:t>=</m:t>
+        </m:r>
+        <m:r>
+          <w:rPr>
+            <w:rFonts w:ascii="Cambria Math" w:hAnsi="Cambria Math"/>
+          </w:rPr>
+          <m:t>mx</m:t>
+        </m:r>
+        <m:r>
+          <m:rPr>
+            <m:sty m:val="p"/>
+          </m:rPr>
+          <w:rPr>
+            <w:rFonts w:ascii="Cambria Math" w:hAnsi="Cambria Math"/>
+          </w:rPr>
+          <m:t>+</m:t>
+        </m:r>
+        <m:r>
+          <w:rPr>
+            <w:rFonts w:ascii="Cambria Math" w:hAnsi="Cambria Math"/>
+          </w:rPr>
+          <m:t>β</m:t>
+        </m:r>
+      </m:oMath>
+    </w:p>
+    <w:p>
+      <w:r>
+        <w:br w:type="page"/>
+      </w:r>
+    </w:p>
+    <w:p>
+      <w:pPr>
+        <w:pStyle w:val="TableCaption"/>
+      </w:pPr>
+      <w:r>
+        <w:lastRenderedPageBreak/>
+        <w:t xml:space="preserve">This is a table caption for a markdown table made with </w:t>
+      </w:r>
       <w:r>
         <w:rPr>
           <w:rStyle w:val="VerbatimChar"/>
         </w:rPr>
-        <w:t>:</w:t>
-      </w:r>
-      <w:r>
-        <w:br/>
+        <w:t>pander</w:t>
+      </w:r>
+      <w:r>
+        <w:t xml:space="preserve">. </w:t>
       </w:r>
       <w:r>
         <w:rPr>
-          <w:rStyle w:val="VerbatimChar"/>
+          <w:i/>
+          <w:iCs/>
         </w:rPr>
-        <w:t xml:space="preserve">    </w:t>
-      </w:r>
-      <w:proofErr w:type="spellStart"/>
+        <w:t>italics</w:t>
+      </w:r>
+      <w:r>
+        <w:t xml:space="preserve">, </w:t>
+      </w:r>
       <w:r>
         <w:rPr>
-          <w:rStyle w:val="VerbatimChar"/>
+          <w:b/>
+          <w:bCs/>
         </w:rPr>
-        <w:t>reference_docx</w:t>
-      </w:r>
-      <w:proofErr w:type="spellEnd"/>
+        <w:t>bold</w:t>
+      </w:r>
+      <w:r>
+        <w:t xml:space="preserve">, </w:t>
+      </w:r>
       <w:r>
         <w:rPr>
-          <w:rStyle w:val="VerbatimChar"/>
+          <w:vertAlign w:val="subscript"/>
         </w:rPr>
-        <w:t>: templates/template.docx</w:t>
-      </w:r>
+        <w:t>subscript</w:t>
+      </w:r>
+      <w:r>
+        <w:t xml:space="preserve">, </w:t>
+      </w:r>
+      <w:r>
+        <w:rPr>
+          <w:vertAlign w:val="superscript"/>
+        </w:rPr>
+        <w:t>superscript</w:t>
+      </w:r>
+      <w:r>
+        <w:t xml:space="preserve"> and </w:t>
+      </w:r>
+      <m:oMath>
+        <m:r>
+          <w:rPr>
+            <w:rFonts w:ascii="Cambria Math" w:hAnsi="Cambria Math"/>
+          </w:rPr>
+          <m:t>y</m:t>
+        </m:r>
+        <m:r>
+          <m:rPr>
+            <m:sty m:val="p"/>
+          </m:rPr>
+          <w:rPr>
+            <w:rFonts w:ascii="Cambria Math" w:hAnsi="Cambria Math"/>
+          </w:rPr>
+          <m:t>=</m:t>
+        </m:r>
+        <m:r>
+          <w:rPr>
+            <w:rFonts w:ascii="Cambria Math" w:hAnsi="Cambria Math"/>
+          </w:rPr>
+          <m:t>mx</m:t>
+        </m:r>
+        <m:r>
+          <m:rPr>
+            <m:sty m:val="p"/>
+          </m:rPr>
+          <w:rPr>
+            <w:rFonts w:ascii="Cambria Math" w:hAnsi="Cambria Math"/>
+          </w:rPr>
+          <m:t>+</m:t>
+        </m:r>
+        <m:r>
+          <w:rPr>
+            <w:rFonts w:ascii="Cambria Math" w:hAnsi="Cambria Math"/>
+          </w:rPr>
+          <m:t>β</m:t>
+        </m:r>
+      </m:oMath>
     </w:p>
+    <w:tbl>
+      <w:tblPr>
+        <w:tblStyle w:val="Table"/>
+        <w:tblW w:w="4722" w:type="pct"/>
+        <w:tblLook w:val="0020" w:firstRow="1" w:lastRow="0" w:firstColumn="0" w:lastColumn="0" w:noHBand="0" w:noVBand="0"/>
+        <w:tblCaption w:val="This is a table caption for a markdown table made with pander. italics, bold, subscript, superscript and y = mx + \beta"/>
+      </w:tblPr>
+      <w:tblGrid>
+        <w:gridCol w:w="1965"/>
+        <w:gridCol w:w="1867"/>
+        <w:gridCol w:w="1920"/>
+        <w:gridCol w:w="1822"/>
+        <w:gridCol w:w="1266"/>
+      </w:tblGrid>
+      <w:tr>
+        <w:trPr>
+          <w:cnfStyle w:val="100000000000" w:firstRow="1" w:lastRow="0" w:firstColumn="0" w:lastColumn="0" w:oddVBand="0" w:evenVBand="0" w:oddHBand="0" w:evenHBand="0" w:firstRowFirstColumn="0" w:firstRowLastColumn="0" w:lastRowFirstColumn="0" w:lastRowLastColumn="0"/>
+        </w:trPr>
+        <w:tc>
+          <w:tcPr>
+            <w:tcW w:w="0" w:type="auto"/>
+          </w:tcPr>
+          <w:p>
+            <w:pPr>
+              <w:pStyle w:val="Compact"/>
+            </w:pPr>
+            <w:r>
+              <w:t>Sepal.Length</w:t>
+            </w:r>
+          </w:p>
+        </w:tc>
+        <w:tc>
+          <w:tcPr>
+            <w:tcW w:w="0" w:type="auto"/>
+          </w:tcPr>
+          <w:p>
+            <w:pPr>
+              <w:pStyle w:val="Compact"/>
+            </w:pPr>
+            <w:r>
+              <w:t>Sepal.Width</w:t>
+            </w:r>
+          </w:p>
+        </w:tc>
+        <w:tc>
+          <w:tcPr>
+            <w:tcW w:w="0" w:type="auto"/>
+          </w:tcPr>
+          <w:p>
+            <w:pPr>
+              <w:pStyle w:val="Compact"/>
+            </w:pPr>
+            <w:r>
+              <w:t>Petal.Length</w:t>
+            </w:r>
+          </w:p>
+        </w:tc>
+        <w:tc>
+          <w:tcPr>
+            <w:tcW w:w="0" w:type="auto"/>
+          </w:tcPr>
+          <w:p>
+            <w:pPr>
+              <w:pStyle w:val="Compact"/>
+            </w:pPr>
+            <w:r>
+              <w:t>Petal.Width</w:t>
+            </w:r>
+          </w:p>
+        </w:tc>
+        <w:tc>
+          <w:tcPr>
+            <w:tcW w:w="0" w:type="auto"/>
+          </w:tcPr>
+          <w:p>
+            <w:pPr>
+              <w:pStyle w:val="Compact"/>
+            </w:pPr>
+            <w:r>
+              <w:t>Species</w:t>
+            </w:r>
+          </w:p>
+        </w:tc>
+      </w:tr>
+      <w:tr>
+        <w:tc>
+          <w:tcPr>
+            <w:tcW w:w="0" w:type="auto"/>
+          </w:tcPr>
+          <w:p>
+            <w:pPr>
+              <w:pStyle w:val="Compact"/>
+            </w:pPr>
+            <w:r>
+              <w:t>5.1</w:t>
+            </w:r>
+          </w:p>
+        </w:tc>
+        <w:tc>
+          <w:tcPr>
+            <w:tcW w:w="0" w:type="auto"/>
+          </w:tcPr>
+          <w:p>
+            <w:pPr>
+              <w:pStyle w:val="Compact"/>
+            </w:pPr>
+            <w:r>
+              <w:t>3.5</w:t>
+            </w:r>
+          </w:p>
+        </w:tc>
+        <w:tc>
+          <w:tcPr>
+            <w:tcW w:w="0" w:type="auto"/>
+          </w:tcPr>
+          <w:p>
+            <w:pPr>
+              <w:pStyle w:val="Compact"/>
+            </w:pPr>
+            <w:r>
+              <w:t>1.4</w:t>
+            </w:r>
+          </w:p>
+        </w:tc>
+        <w:tc>
+          <w:tcPr>
+            <w:tcW w:w="0" w:type="auto"/>
+          </w:tcPr>
+          <w:p>
+            <w:pPr>
+              <w:pStyle w:val="Compact"/>
+            </w:pPr>
+            <w:r>
+              <w:t>0.2</w:t>
+            </w:r>
+          </w:p>
+        </w:tc>
+        <w:tc>
+          <w:tcPr>
+            <w:tcW w:w="0" w:type="auto"/>
+          </w:tcPr>
+          <w:p>
+            <w:pPr>
+              <w:pStyle w:val="Compact"/>
+            </w:pPr>
+            <w:r>
+              <w:t>setosa</w:t>
+            </w:r>
+          </w:p>
+        </w:tc>
+      </w:tr>
+      <w:tr>
+        <w:tc>
+          <w:tcPr>
+            <w:tcW w:w="0" w:type="auto"/>
+          </w:tcPr>
+          <w:p>
+            <w:pPr>
+              <w:pStyle w:val="Compact"/>
+            </w:pPr>
+            <w:r>
+              <w:t>4.9</w:t>
+            </w:r>
+          </w:p>
+        </w:tc>
+        <w:tc>
+          <w:tcPr>
+            <w:tcW w:w="0" w:type="auto"/>
+          </w:tcPr>
+          <w:p>
+            <w:pPr>
+              <w:pStyle w:val="Compact"/>
+            </w:pPr>
+            <w:r>
+              <w:t>3</w:t>
+            </w:r>
+          </w:p>
+        </w:tc>
+        <w:tc>
+          <w:tcPr>
+            <w:tcW w:w="0" w:type="auto"/>
+          </w:tcPr>
+          <w:p>
+            <w:pPr>
+              <w:pStyle w:val="Compact"/>
+            </w:pPr>
+            <w:r>
+              <w:t>1.4</w:t>
+            </w:r>
+          </w:p>
+        </w:tc>
+        <w:tc>
+          <w:tcPr>
+            <w:tcW w:w="0" w:type="auto"/>
+          </w:tcPr>
+          <w:p>
+            <w:pPr>
+              <w:pStyle w:val="Compact"/>
+            </w:pPr>
+            <w:r>
+              <w:t>0.2</w:t>
+            </w:r>
+          </w:p>
+        </w:tc>
+        <w:tc>
+          <w:tcPr>
+            <w:tcW w:w="0" w:type="auto"/>
+          </w:tcPr>
+          <w:p>
+            <w:pPr>
+              <w:pStyle w:val="Compact"/>
+            </w:pPr>
+            <w:r>
+              <w:t>setosa</w:t>
+            </w:r>
+          </w:p>
+        </w:tc>
+      </w:tr>
+      <w:tr>
+        <w:tc>
+          <w:tcPr>
+            <w:tcW w:w="0" w:type="auto"/>
+          </w:tcPr>
+          <w:p>
+            <w:pPr>
+              <w:pStyle w:val="Compact"/>
+            </w:pPr>
+            <w:r>
+              <w:t>4.7</w:t>
+            </w:r>
+          </w:p>
+        </w:tc>
+        <w:tc>
+          <w:tcPr>
+            <w:tcW w:w="0" w:type="auto"/>
+          </w:tcPr>
+          <w:p>
+            <w:pPr>
+              <w:pStyle w:val="Compact"/>
+            </w:pPr>
+            <w:r>
+              <w:t>3.2</w:t>
+            </w:r>
+          </w:p>
+        </w:tc>
+        <w:tc>
+          <w:tcPr>
+            <w:tcW w:w="0" w:type="auto"/>
+          </w:tcPr>
+          <w:p>
+            <w:pPr>
+              <w:pStyle w:val="Compact"/>
+            </w:pPr>
+            <w:r>
+              <w:t>1.3</w:t>
+            </w:r>
+          </w:p>
+        </w:tc>
+        <w:tc>
+          <w:tcPr>
+            <w:tcW w:w="0" w:type="auto"/>
+          </w:tcPr>
+          <w:p>
+            <w:pPr>
+              <w:pStyle w:val="Compact"/>
+            </w:pPr>
+            <w:r>
+              <w:t>0.2</w:t>
+            </w:r>
+          </w:p>
+        </w:tc>
+        <w:tc>
+          <w:tcPr>
+            <w:tcW w:w="0" w:type="auto"/>
+          </w:tcPr>
+          <w:p>
+            <w:pPr>
+              <w:pStyle w:val="Compact"/>
+            </w:pPr>
+            <w:r>
+              <w:t>setosa</w:t>
+            </w:r>
+          </w:p>
+        </w:tc>
+      </w:tr>
+      <w:tr>
+        <w:tc>
+          <w:tcPr>
+            <w:tcW w:w="0" w:type="auto"/>
+          </w:tcPr>
+          <w:p>
+            <w:pPr>
+              <w:pStyle w:val="Compact"/>
+            </w:pPr>
+            <w:r>
+              <w:t>4.6</w:t>
+            </w:r>
+          </w:p>
+        </w:tc>
+        <w:tc>
+          <w:tcPr>
+            <w:tcW w:w="0" w:type="auto"/>
+          </w:tcPr>
+          <w:p>
+            <w:pPr>
+              <w:pStyle w:val="Compact"/>
+            </w:pPr>
+            <w:r>
+              <w:t>3.1</w:t>
+            </w:r>
+          </w:p>
+        </w:tc>
+        <w:tc>
+          <w:tcPr>
+            <w:tcW w:w="0" w:type="auto"/>
+          </w:tcPr>
+          <w:p>
+            <w:pPr>
+              <w:pStyle w:val="Compact"/>
+            </w:pPr>
+            <w:r>
+              <w:t>1.5</w:t>
+            </w:r>
+          </w:p>
+        </w:tc>
+        <w:tc>
+          <w:tcPr>
+            <w:tcW w:w="0" w:type="auto"/>
+          </w:tcPr>
+          <w:p>
+            <w:pPr>
+              <w:pStyle w:val="Compact"/>
+            </w:pPr>
+            <w:r>
+              <w:t>0.2</w:t>
+            </w:r>
+          </w:p>
+        </w:tc>
+        <w:tc>
+          <w:tcPr>
+            <w:tcW w:w="0" w:type="auto"/>
+          </w:tcPr>
+          <w:p>
+            <w:pPr>
+              <w:pStyle w:val="Compact"/>
+            </w:pPr>
+            <w:r>
+              <w:t>setosa</w:t>
+            </w:r>
+          </w:p>
+        </w:tc>
+      </w:tr>
+      <w:tr>
+        <w:tc>
+          <w:tcPr>
+            <w:tcW w:w="0" w:type="auto"/>
+          </w:tcPr>
+          <w:p>
+            <w:pPr>
+              <w:pStyle w:val="Compact"/>
+            </w:pPr>
+            <w:r>
+              <w:t>5</w:t>
+            </w:r>
+          </w:p>
+        </w:tc>
+        <w:tc>
+          <w:tcPr>
+            <w:tcW w:w="0" w:type="auto"/>
+          </w:tcPr>
+          <w:p>
+            <w:pPr>
+              <w:pStyle w:val="Compact"/>
+            </w:pPr>
+            <w:r>
+              <w:t>3.6</w:t>
+            </w:r>
+          </w:p>
+        </w:tc>
+        <w:tc>
+          <w:tcPr>
+            <w:tcW w:w="0" w:type="auto"/>
+          </w:tcPr>
+          <w:p>
+            <w:pPr>
+              <w:pStyle w:val="Compact"/>
+            </w:pPr>
+            <w:r>
+              <w:t>1.4</w:t>
+            </w:r>
+          </w:p>
+        </w:tc>
+        <w:tc>
+          <w:tcPr>
+            <w:tcW w:w="0" w:type="auto"/>
+          </w:tcPr>
+          <w:p>
+            <w:pPr>
+              <w:pStyle w:val="Compact"/>
+            </w:pPr>
+            <w:r>
+              <w:t>0.2</w:t>
+            </w:r>
+          </w:p>
+        </w:tc>
+        <w:tc>
+          <w:tcPr>
+            <w:tcW w:w="0" w:type="auto"/>
+          </w:tcPr>
+          <w:p>
+            <w:pPr>
+              <w:pStyle w:val="Compact"/>
+            </w:pPr>
+            <w:r>
+              <w:t>setosa</w:t>
+            </w:r>
+          </w:p>
+        </w:tc>
+      </w:tr>
+      <w:tr>
+        <w:tc>
+          <w:tcPr>
+            <w:tcW w:w="0" w:type="auto"/>
+          </w:tcPr>
+          <w:p>
+            <w:pPr>
+              <w:pStyle w:val="Compact"/>
+            </w:pPr>
+            <w:r>
+              <w:t>5.4</w:t>
+            </w:r>
+          </w:p>
+        </w:tc>
+        <w:tc>
+          <w:tcPr>
+            <w:tcW w:w="0" w:type="auto"/>
+          </w:tcPr>
+          <w:p>
+            <w:pPr>
+              <w:pStyle w:val="Compact"/>
+            </w:pPr>
+            <w:r>
+              <w:t>3.9</w:t>
+            </w:r>
+          </w:p>
+        </w:tc>
+        <w:tc>
+          <w:tcPr>
+            <w:tcW w:w="0" w:type="auto"/>
+          </w:tcPr>
+          <w:p>
+            <w:pPr>
+              <w:pStyle w:val="Compact"/>
+            </w:pPr>
+            <w:r>
+              <w:t>1.7</w:t>
+            </w:r>
+          </w:p>
+        </w:tc>
+        <w:tc>
+          <w:tcPr>
+            <w:tcW w:w="0" w:type="auto"/>
+          </w:tcPr>
+          <w:p>
+            <w:pPr>
+              <w:pStyle w:val="Compact"/>
+            </w:pPr>
+            <w:r>
+              <w:t>0.4</w:t>
+            </w:r>
+          </w:p>
+        </w:tc>
+        <w:tc>
+          <w:tcPr>
+            <w:tcW w:w="0" w:type="auto"/>
+          </w:tcPr>
+          <w:p>
+            <w:pPr>
+              <w:pStyle w:val="Compact"/>
+            </w:pPr>
+            <w:r>
+              <w:t>setosa</w:t>
+            </w:r>
+          </w:p>
+        </w:tc>
+      </w:tr>
+    </w:tbl>
     <w:p>
       <w:pPr>
-        <w:pStyle w:val="FirstParagraph"/>
-      </w:pPr>
-      <w:r>
-        <w:t>Don’t forget line numbers for JAS! Headings are bold, underline, nothing. And Arial Narrow 10pt for tables.</w:t>
-      </w:r>
-    </w:p>
-    <w:p>
-      <w:pPr>
-        <w:pStyle w:val="CaptionedFigure"/>
-        <w:rPr>
-          <w:rStyle w:val="Hyperlink"/>
-        </w:rPr>
-      </w:pPr>
-      <w:r>
-        <w:t xml:space="preserve">See here for more information: </w:t>
-      </w:r>
-      <w:hyperlink r:id="rId7">
-        <w:r>
-          <w:rPr>
-            <w:rStyle w:val="Hyperlink"/>
-          </w:rPr>
-          <w:t>http://rmarkdow</w:t>
-        </w:r>
-        <w:r>
-          <w:rPr>
-            <w:rStyle w:val="Hyperlink"/>
-          </w:rPr>
-          <w:t>n</w:t>
-        </w:r>
-        <w:r>
-          <w:rPr>
-            <w:rStyle w:val="Hyperlink"/>
-          </w:rPr>
-          <w:t>.rstudio.com/articles_docx.html</w:t>
-        </w:r>
-      </w:hyperlink>
+        <w:pStyle w:val="BodyText"/>
+      </w:pPr>
+      <w:r>
+        <w:t xml:space="preserve">To edit table style in the template, click on the table, choose “Table Design” from the ribbon, click the little tab to pull down the table style drawer, click “Modify Table Style…” and modify the style called “Table”. You may also want to modify the text </w:t>
+      </w:r>
+      <w:r>
+        <w:t>style used (default “Compact”) for the table.</w:t>
+      </w:r>
       <w:bookmarkEnd w:id="0"/>
       <w:bookmarkEnd w:id="1"/>
       <w:bookmarkEnd w:id="2"/>
       <w:bookmarkEnd w:id="3"/>
-      <w:bookmarkEnd w:id="4"/>
-    </w:p>
-    <w:p>
-      <w:pPr>
-        <w:pStyle w:val="CaptionedFigure"/>
-      </w:pPr>
-      <w:r>
-        <w:rPr>
-          <w:noProof/>
-        </w:rPr>
-        <mc:AlternateContent>
-          <mc:Choice Requires="wps">
-            <w:drawing>
-              <wp:inline distT="0" distB="0" distL="0" distR="0" wp14:anchorId="0FF0F6D0" wp14:editId="2A361099">
-                <wp:extent cx="920931" cy="842554"/>
-                <wp:effectExtent l="50800" t="25400" r="69850" b="72390"/>
-                <wp:docPr id="1" name="Rectangle 1"/>
-                <wp:cNvGraphicFramePr/>
-                <a:graphic xmlns:a="http://schemas.openxmlformats.org/drawingml/2006/main">
-                  <a:graphicData uri="http://schemas.microsoft.com/office/word/2010/wordprocessingShape">
-                    <wps:wsp>
-                      <wps:cNvSpPr/>
-                      <wps:spPr>
-                        <a:xfrm>
-                          <a:off x="0" y="0"/>
-                          <a:ext cx="920931" cy="842554"/>
-                        </a:xfrm>
-                        <a:prstGeom prst="rect">
-                          <a:avLst/>
-                        </a:prstGeom>
-                      </wps:spPr>
-                      <wps:style>
-                        <a:lnRef idx="1">
-                          <a:schemeClr val="accent1"/>
-                        </a:lnRef>
-                        <a:fillRef idx="3">
-                          <a:schemeClr val="accent1"/>
-                        </a:fillRef>
-                        <a:effectRef idx="2">
-                          <a:schemeClr val="accent1"/>
-                        </a:effectRef>
-                        <a:fontRef idx="minor">
-                          <a:schemeClr val="lt1"/>
-                        </a:fontRef>
-                      </wps:style>
-                      <wps:txbx>
-                        <w:txbxContent>
-                          <w:p>
-                            <w:pPr>
-                              <w:jc w:val="center"/>
-                            </w:pPr>
-                            <w:r>
-                              <w:t>A figure</w:t>
-                            </w:r>
-                          </w:p>
-                        </w:txbxContent>
-                      </wps:txbx>
-                      <wps:bodyPr rot="0" spcFirstLastPara="0" vertOverflow="overflow" horzOverflow="overflow" vert="horz" wrap="square" lIns="91440" tIns="45720" rIns="91440" bIns="45720" numCol="1" spcCol="0" rtlCol="0" fromWordArt="0" anchor="ctr" anchorCtr="0" forceAA="0" compatLnSpc="1">
-                        <a:prstTxWarp prst="textNoShape">
-                          <a:avLst/>
-                        </a:prstTxWarp>
-                        <a:noAutofit/>
-                      </wps:bodyPr>
-                    </wps:wsp>
-                  </a:graphicData>
-                </a:graphic>
-              </wp:inline>
-            </w:drawing>
-          </mc:Choice>
-          <mc:Fallback>
-            <w:pict>
-              <v:rect w14:anchorId="0FF0F6D0" id="Rectangle 1" o:spid="_x0000_s1026" style="width:72.5pt;height:66.35pt;visibility:visible;mso-wrap-style:square;mso-left-percent:-10001;mso-top-percent:-10001;mso-position-horizontal:absolute;mso-position-horizontal-relative:char;mso-position-vertical:absolute;mso-position-vertical-relative:line;mso-left-percent:-10001;mso-top-percent:-10001;v-text-anchor:middle" o:gfxdata="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" fillcolor="#4f81bd [3204]" strokecolor="#4579b8 [3044]">
-                <v:fill color2="#a7bfde [1620]" rotate="t" angle="180" focus="100%" type="gradient">
-                  <o:fill v:ext="view" type="gradientUnscaled"/>
-                </v:fill>
-                <v:shadow on="t" color="black" opacity="22937f" origin=",.5" offset="0,.63889mm"/>
-                <v:textbox>
-                  <w:txbxContent>
-                    <w:p>
-                      <w:pPr>
-                        <w:jc w:val="center"/>
-                      </w:pPr>
-                      <w:r>
-                        <w:t>A figure</w:t>
-                      </w:r>
-                    </w:p>
-                  </w:txbxContent>
-                </v:textbox>
-                <w10:anchorlock/>
-              </v:rect>
-            </w:pict>
-          </mc:Fallback>
-        </mc:AlternateContent>
-      </w:r>
-    </w:p>
-    <w:p>
-      <w:pPr>
-        <w:pStyle w:val="ImageCaption"/>
-      </w:pPr>
-      <w:r>
-        <w:t>Figure caption: lorem ipsum and so on blah blah blah blah red fox jumped over the lazy dog blah blah</w:t>
-      </w:r>
     </w:p>
     <w:sectPr>
       <w:pgSz w:w="12240" w:h="15840"/>
@@ -377,7 +869,7 @@
 </file>
 
 <file path=word/endnotes.xml><?xml version="1.0" encoding="utf-8"?>
-<w:endnotes xmlns:wpc="http://schemas.microsoft.com/office/word/2010/wordprocessingCanvas" xmlns:cx="http://schemas.microsoft.com/office/drawing/2014/chartex" xmlns:cx1="http://schemas.microsoft.com/office/drawing/2015/9/8/chartex" xmlns:cx2="http://schemas.microsoft.com/office/drawing/2015/10/21/chartex" xmlns:cx3="http://schemas.microsoft.com/office/drawing/2016/5/9/chartex" xmlns:cx4="http://schemas.microsoft.com/office/drawing/2016/5/10/chartex" xmlns:cx5="http://schemas.microsoft.com/office/drawing/2016/5/11/chartex" xmlns:cx6="http://schemas.microsoft.com/office/drawing/2016/5/12/chartex" xmlns:cx7="http://schemas.microsoft.com/office/drawing/2016/5/13/chartex" xmlns:cx8="http://schemas.microsoft.com/office/drawing/2016/5/14/chartex" xmlns:mc="http://schemas.openxmlformats.org/markup-compatibility/2006" xmlns:aink="http://schemas.microsoft.com/office/drawing/2016/ink" xmlns:am3d="http://schemas.microsoft.com/office/drawing/2017/model3d" xmlns:o="urn:schemas-microsoft-com:office:office" xmlns:r="http://schemas.openxmlformats.org/officeDocument/2006/relationships" xmlns:m="http://schemas.openxmlformats.org/officeDocument/2006/math" xmlns:v="urn:schemas-microsoft-com:vml" xmlns:wp14="http://schemas.microsoft.com/office/word/2010/wordprocessingDrawing" xmlns:wp="http://schemas.openxmlformats.org/drawingml/2006/wordprocessingDrawing" xmlns:w10="urn:schemas-microsoft-com:office:word" xmlns:w="http://schemas.openxmlformats.org/wordprocessingml/2006/main" xmlns:w14="http://schemas.microsoft.com/office/word/2010/wordml" xmlns:w15="http://schemas.microsoft.com/office/word/2012/wordml" xmlns:w16cex="http://schemas.microsoft.com/office/word/2018/wordml/cex" xmlns:w16cid="http://schemas.microsoft.com/office/word/2016/wordml/cid" xmlns:w16="http://schemas.microsoft.com/office/word/2018/wordml" xmlns:w16se="http://schemas.microsoft.com/office/word/2015/wordml/symex" xmlns:wpg="http://schemas.microsoft.com/office/word/2010/wordprocessingGroup" xmlns:wpi="http://schemas.microsoft.com/office/word/2010/wordprocessingInk" xmlns:wne="http://schemas.microsoft.com/office/word/2006/wordml" xmlns:wps="http://schemas.microsoft.com/office/word/2010/wordprocessingShape" mc:Ignorable="w14 w15 w16se w16cid w16 w16cex wp14">
+<w:endnotes xmlns:wpc="http://schemas.microsoft.com/office/word/2010/wordprocessingCanvas" xmlns:cx="http://schemas.microsoft.com/office/drawing/2014/chartex" xmlns:cx1="http://schemas.microsoft.com/office/drawing/2015/9/8/chartex" xmlns:cx2="http://schemas.microsoft.com/office/drawing/2015/10/21/chartex" xmlns:cx3="http://schemas.microsoft.com/office/drawing/2016/5/9/chartex" xmlns:cx4="http://schemas.microsoft.com/office/drawing/2016/5/10/chartex" xmlns:cx5="http://schemas.microsoft.com/office/drawing/2016/5/11/chartex" xmlns:cx6="http://schemas.microsoft.com/office/drawing/2016/5/12/chartex" xmlns:cx7="http://schemas.microsoft.com/office/drawing/2016/5/13/chartex" xmlns:cx8="http://schemas.microsoft.com/office/drawing/2016/5/14/chartex" xmlns:mc="http://schemas.openxmlformats.org/markup-compatibility/2006" xmlns:aink="http://schemas.microsoft.com/office/drawing/2016/ink" xmlns:am3d="http://schemas.microsoft.com/office/drawing/2017/model3d" xmlns:o="urn:schemas-microsoft-com:office:office" xmlns:r="http://schemas.openxmlformats.org/officeDocument/2006/relationships" xmlns:m="http://schemas.openxmlformats.org/officeDocument/2006/math" xmlns:v="urn:schemas-microsoft-com:vml" xmlns:wp14="http://schemas.microsoft.com/office/word/2010/wordprocessingDrawing" xmlns:wp="http://schemas.openxmlformats.org/drawingml/2006/wordprocessingDrawing" xmlns:w10="urn:schemas-microsoft-com:office:word" xmlns:w="http://schemas.openxmlformats.org/wordprocessingml/2006/main" xmlns:w14="http://schemas.microsoft.com/office/word/2010/wordml" xmlns:w15="http://schemas.microsoft.com/office/word/2012/wordml" xmlns:w16cex="http://schemas.microsoft.com/office/word/2018/wordml/cex" xmlns:w16cid="http://schemas.microsoft.com/office/word/2016/wordml/cid" xmlns:w16="http://schemas.microsoft.com/office/word/2018/wordml" xmlns:w16sdtdh="http://schemas.microsoft.com/office/word/2020/wordml/sdtdatahash" xmlns:w16se="http://schemas.microsoft.com/office/word/2015/wordml/symex" xmlns:wpg="http://schemas.microsoft.com/office/word/2010/wordprocessingGroup" xmlns:wpi="http://schemas.microsoft.com/office/word/2010/wordprocessingInk" xmlns:wne="http://schemas.microsoft.com/office/word/2006/wordml" xmlns:wps="http://schemas.microsoft.com/office/word/2010/wordprocessingShape" mc:Ignorable="w14 w15 w16se w16cid w16 w16cex w16sdtdh wp14">
   <w:endnote w:type="separator" w:id="-1">
     <w:p>
       <w:pPr>
@@ -402,7 +894,7 @@
 </file>
 
 <file path=word/footnotes.xml><?xml version="1.0" encoding="utf-8"?>
-<w:footnotes xmlns:wpc="http://schemas.microsoft.com/office/word/2010/wordprocessingCanvas" xmlns:cx="http://schemas.microsoft.com/office/drawing/2014/chartex" xmlns:cx1="http://schemas.microsoft.com/office/drawing/2015/9/8/chartex" xmlns:cx2="http://schemas.microsoft.com/office/drawing/2015/10/21/chartex" xmlns:cx3="http://schemas.microsoft.com/office/drawing/2016/5/9/chartex" xmlns:cx4="http://schemas.microsoft.com/office/drawing/2016/5/10/chartex" xmlns:cx5="http://schemas.microsoft.com/office/drawing/2016/5/11/chartex" xmlns:cx6="http://schemas.microsoft.com/office/drawing/2016/5/12/chartex" xmlns:cx7="http://schemas.microsoft.com/office/drawing/2016/5/13/chartex" xmlns:cx8="http://schemas.microsoft.com/office/drawing/2016/5/14/chartex" xmlns:mc="http://schemas.openxmlformats.org/markup-compatibility/2006" xmlns:aink="http://schemas.microsoft.com/office/drawing/2016/ink" xmlns:am3d="http://schemas.microsoft.com/office/drawing/2017/model3d" xmlns:o="urn:schemas-microsoft-com:office:office" xmlns:r="http://schemas.openxmlformats.org/officeDocument/2006/relationships" xmlns:m="http://schemas.openxmlformats.org/officeDocument/2006/math" xmlns:v="urn:schemas-microsoft-com:vml" xmlns:wp14="http://schemas.microsoft.com/office/word/2010/wordprocessingDrawing" xmlns:wp="http://schemas.openxmlformats.org/drawingml/2006/wordprocessingDrawing" xmlns:w10="urn:schemas-microsoft-com:office:word" xmlns:w="http://schemas.openxmlformats.org/wordprocessingml/2006/main" xmlns:w14="http://schemas.microsoft.com/office/word/2010/wordml" xmlns:w15="http://schemas.microsoft.com/office/word/2012/wordml" xmlns:w16cex="http://schemas.microsoft.com/office/word/2018/wordml/cex" xmlns:w16cid="http://schemas.microsoft.com/office/word/2016/wordml/cid" xmlns:w16="http://schemas.microsoft.com/office/word/2018/wordml" xmlns:w16se="http://schemas.microsoft.com/office/word/2015/wordml/symex" xmlns:wpg="http://schemas.microsoft.com/office/word/2010/wordprocessingGroup" xmlns:wpi="http://schemas.microsoft.com/office/word/2010/wordprocessingInk" xmlns:wne="http://schemas.microsoft.com/office/word/2006/wordml" xmlns:wps="http://schemas.microsoft.com/office/word/2010/wordprocessingShape" mc:Ignorable="w14 w15 w16se w16cid w16 w16cex wp14">
+<w:footnotes xmlns:wpc="http://schemas.microsoft.com/office/word/2010/wordprocessingCanvas" xmlns:cx="http://schemas.microsoft.com/office/drawing/2014/chartex" xmlns:cx1="http://schemas.microsoft.com/office/drawing/2015/9/8/chartex" xmlns:cx2="http://schemas.microsoft.com/office/drawing/2015/10/21/chartex" xmlns:cx3="http://schemas.microsoft.com/office/drawing/2016/5/9/chartex" xmlns:cx4="http://schemas.microsoft.com/office/drawing/2016/5/10/chartex" xmlns:cx5="http://schemas.microsoft.com/office/drawing/2016/5/11/chartex" xmlns:cx6="http://schemas.microsoft.com/office/drawing/2016/5/12/chartex" xmlns:cx7="http://schemas.microsoft.com/office/drawing/2016/5/13/chartex" xmlns:cx8="http://schemas.microsoft.com/office/drawing/2016/5/14/chartex" xmlns:mc="http://schemas.openxmlformats.org/markup-compatibility/2006" xmlns:aink="http://schemas.microsoft.com/office/drawing/2016/ink" xmlns:am3d="http://schemas.microsoft.com/office/drawing/2017/model3d" xmlns:o="urn:schemas-microsoft-com:office:office" xmlns:r="http://schemas.openxmlformats.org/officeDocument/2006/relationships" xmlns:m="http://schemas.openxmlformats.org/officeDocument/2006/math" xmlns:v="urn:schemas-microsoft-com:vml" xmlns:wp14="http://schemas.microsoft.com/office/word/2010/wordprocessingDrawing" xmlns:wp="http://schemas.openxmlformats.org/drawingml/2006/wordprocessingDrawing" xmlns:w10="urn:schemas-microsoft-com:office:word" xmlns:w="http://schemas.openxmlformats.org/wordprocessingml/2006/main" xmlns:w14="http://schemas.microsoft.com/office/word/2010/wordml" xmlns:w15="http://schemas.microsoft.com/office/word/2012/wordml" xmlns:w16cex="http://schemas.microsoft.com/office/word/2018/wordml/cex" xmlns:w16cid="http://schemas.microsoft.com/office/word/2016/wordml/cid" xmlns:w16="http://schemas.microsoft.com/office/word/2018/wordml" xmlns:w16sdtdh="http://schemas.microsoft.com/office/word/2020/wordml/sdtdatahash" xmlns:w16se="http://schemas.microsoft.com/office/word/2015/wordml/symex" xmlns:wpg="http://schemas.microsoft.com/office/word/2010/wordprocessingGroup" xmlns:wpi="http://schemas.microsoft.com/office/word/2010/wordprocessingInk" xmlns:wne="http://schemas.microsoft.com/office/word/2006/wordml" xmlns:wps="http://schemas.microsoft.com/office/word/2010/wordprocessingShape" mc:Ignorable="w14 w15 w16se w16cid w16 w16cex w16sdtdh wp14">
   <w:footnote w:type="separator" w:id="-1">
     <w:p>
       <w:r>
@@ -421,7 +913,7 @@
 </file>
 
 <file path=word/numbering.xml><?xml version="1.0" encoding="utf-8"?>
-<w:numbering xmlns:wpc="http://schemas.microsoft.com/office/word/2010/wordprocessingCanvas" xmlns:cx="http://schemas.microsoft.com/office/drawing/2014/chartex" xmlns:cx1="http://schemas.microsoft.com/office/drawing/2015/9/8/chartex" xmlns:cx2="http://schemas.microsoft.com/office/drawing/2015/10/21/chartex" xmlns:cx3="http://schemas.microsoft.com/office/drawing/2016/5/9/chartex" xmlns:cx4="http://schemas.microsoft.com/office/drawing/2016/5/10/chartex" xmlns:cx5="http://schemas.microsoft.com/office/drawing/2016/5/11/chartex" xmlns:cx6="http://schemas.microsoft.com/office/drawing/2016/5/12/chartex" xmlns:cx7="http://schemas.microsoft.com/office/drawing/2016/5/13/chartex" xmlns:cx8="http://schemas.microsoft.com/office/drawing/2016/5/14/chartex" xmlns:mc="http://schemas.openxmlformats.org/markup-compatibility/2006" xmlns:aink="http://schemas.microsoft.com/office/drawing/2016/ink" xmlns:am3d="http://schemas.microsoft.com/office/drawing/2017/model3d" xmlns:o="urn:schemas-microsoft-com:office:office" xmlns:r="http://schemas.openxmlformats.org/officeDocument/2006/relationships" xmlns:m="http://schemas.openxmlformats.org/officeDocument/2006/math" xmlns:v="urn:schemas-microsoft-com:vml" xmlns:wp14="http://schemas.microsoft.com/office/word/2010/wordprocessingDrawing" xmlns:wp="http://schemas.openxmlformats.org/drawingml/2006/wordprocessingDrawing" xmlns:w10="urn:schemas-microsoft-com:office:word" xmlns:w="http://schemas.openxmlformats.org/wordprocessingml/2006/main" xmlns:w14="http://schemas.microsoft.com/office/word/2010/wordml" xmlns:w15="http://schemas.microsoft.com/office/word/2012/wordml" xmlns:w16cex="http://schemas.microsoft.com/office/word/2018/wordml/cex" xmlns:w16cid="http://schemas.microsoft.com/office/word/2016/wordml/cid" xmlns:w16="http://schemas.microsoft.com/office/word/2018/wordml" xmlns:w16se="http://schemas.microsoft.com/office/word/2015/wordml/symex" xmlns:wpg="http://schemas.microsoft.com/office/word/2010/wordprocessingGroup" xmlns:wpi="http://schemas.microsoft.com/office/word/2010/wordprocessingInk" xmlns:wne="http://schemas.microsoft.com/office/word/2006/wordml" xmlns:wps="http://schemas.microsoft.com/office/word/2010/wordprocessingShape" mc:Ignorable="w14 w15 w16se w16cid w16 w16cex wp14">
+<w:numbering xmlns:wpc="http://schemas.microsoft.com/office/word/2010/wordprocessingCanvas" xmlns:cx="http://schemas.microsoft.com/office/drawing/2014/chartex" xmlns:cx1="http://schemas.microsoft.com/office/drawing/2015/9/8/chartex" xmlns:cx2="http://schemas.microsoft.com/office/drawing/2015/10/21/chartex" xmlns:cx3="http://schemas.microsoft.com/office/drawing/2016/5/9/chartex" xmlns:cx4="http://schemas.microsoft.com/office/drawing/2016/5/10/chartex" xmlns:cx5="http://schemas.microsoft.com/office/drawing/2016/5/11/chartex" xmlns:cx6="http://schemas.microsoft.com/office/drawing/2016/5/12/chartex" xmlns:cx7="http://schemas.microsoft.com/office/drawing/2016/5/13/chartex" xmlns:cx8="http://schemas.microsoft.com/office/drawing/2016/5/14/chartex" xmlns:mc="http://schemas.openxmlformats.org/markup-compatibility/2006" xmlns:aink="http://schemas.microsoft.com/office/drawing/2016/ink" xmlns:am3d="http://schemas.microsoft.com/office/drawing/2017/model3d" xmlns:o="urn:schemas-microsoft-com:office:office" xmlns:r="http://schemas.openxmlformats.org/officeDocument/2006/relationships" xmlns:m="http://schemas.openxmlformats.org/officeDocument/2006/math" xmlns:v="urn:schemas-microsoft-com:vml" xmlns:wp14="http://schemas.microsoft.com/office/word/2010/wordprocessingDrawing" xmlns:wp="http://schemas.openxmlformats.org/drawingml/2006/wordprocessingDrawing" xmlns:w10="urn:schemas-microsoft-com:office:word" xmlns:w="http://schemas.openxmlformats.org/wordprocessingml/2006/main" xmlns:w14="http://schemas.microsoft.com/office/word/2010/wordml" xmlns:w15="http://schemas.microsoft.com/office/word/2012/wordml" xmlns:w16cex="http://schemas.microsoft.com/office/word/2018/wordml/cex" xmlns:w16cid="http://schemas.microsoft.com/office/word/2016/wordml/cid" xmlns:w16="http://schemas.microsoft.com/office/word/2018/wordml" xmlns:w16sdtdh="http://schemas.microsoft.com/office/word/2020/wordml/sdtdatahash" xmlns:w16se="http://schemas.microsoft.com/office/word/2015/wordml/symex" xmlns:wpg="http://schemas.microsoft.com/office/word/2010/wordprocessingGroup" xmlns:wpi="http://schemas.microsoft.com/office/word/2010/wordprocessingInk" xmlns:wne="http://schemas.microsoft.com/office/word/2006/wordml" xmlns:wps="http://schemas.microsoft.com/office/word/2010/wordprocessingShape" mc:Ignorable="w14 w15 w16se w16cid w16 w16cex w16sdtdh wp14">
   <w:abstractNum w:abstractNumId="0" w15:restartNumberingAfterBreak="0">
     <w:nsid w:val="EA454B4C"/>
     <w:multiLevelType w:val="multilevel"/>
@@ -529,7 +1021,7 @@
   <w:abstractNum w:abstractNumId="1" w15:restartNumberingAfterBreak="0">
     <w:nsid w:val="FFFFFF7C"/>
     <w:multiLevelType w:val="singleLevel"/>
-    <w:tmpl w:val="4672D5F8"/>
+    <w:tmpl w:val="65947268"/>
     <w:lvl w:ilvl="0">
       <w:start w:val="1"/>
       <w:numFmt w:val="decimal"/>
@@ -546,7 +1038,7 @@
   <w:abstractNum w:abstractNumId="2" w15:restartNumberingAfterBreak="0">
     <w:nsid w:val="FFFFFF7D"/>
     <w:multiLevelType w:val="singleLevel"/>
-    <w:tmpl w:val="298E7ADE"/>
+    <w:tmpl w:val="7FF43E7C"/>
     <w:lvl w:ilvl="0">
       <w:start w:val="1"/>
       <w:numFmt w:val="decimal"/>
@@ -563,7 +1055,7 @@
   <w:abstractNum w:abstractNumId="3" w15:restartNumberingAfterBreak="0">
     <w:nsid w:val="FFFFFF7E"/>
     <w:multiLevelType w:val="singleLevel"/>
-    <w:tmpl w:val="3DCE803A"/>
+    <w:tmpl w:val="848A1856"/>
     <w:lvl w:ilvl="0">
       <w:start w:val="1"/>
       <w:numFmt w:val="decimal"/>
@@ -580,7 +1072,7 @@
   <w:abstractNum w:abstractNumId="4" w15:restartNumberingAfterBreak="0">
     <w:nsid w:val="FFFFFF7F"/>
     <w:multiLevelType w:val="singleLevel"/>
-    <w:tmpl w:val="969C5F9A"/>
+    <w:tmpl w:val="F3C2DFE6"/>
     <w:lvl w:ilvl="0">
       <w:start w:val="1"/>
       <w:numFmt w:val="decimal"/>
@@ -597,7 +1089,7 @@
   <w:abstractNum w:abstractNumId="5" w15:restartNumberingAfterBreak="0">
     <w:nsid w:val="FFFFFF80"/>
     <w:multiLevelType w:val="singleLevel"/>
-    <w:tmpl w:val="F8A44844"/>
+    <w:tmpl w:val="740688B0"/>
     <w:lvl w:ilvl="0">
       <w:start w:val="1"/>
       <w:numFmt w:val="bullet"/>
@@ -617,7 +1109,7 @@
   <w:abstractNum w:abstractNumId="6" w15:restartNumberingAfterBreak="0">
     <w:nsid w:val="FFFFFF81"/>
     <w:multiLevelType w:val="singleLevel"/>
-    <w:tmpl w:val="B8B0D7A0"/>
+    <w:tmpl w:val="36269EEA"/>
     <w:lvl w:ilvl="0">
       <w:start w:val="1"/>
       <w:numFmt w:val="bullet"/>
@@ -637,7 +1129,7 @@
   <w:abstractNum w:abstractNumId="7" w15:restartNumberingAfterBreak="0">
     <w:nsid w:val="FFFFFF82"/>
     <w:multiLevelType w:val="singleLevel"/>
-    <w:tmpl w:val="B8AC3092"/>
+    <w:tmpl w:val="FFB8BFD4"/>
     <w:lvl w:ilvl="0">
       <w:start w:val="1"/>
       <w:numFmt w:val="bullet"/>
@@ -657,7 +1149,7 @@
   <w:abstractNum w:abstractNumId="8" w15:restartNumberingAfterBreak="0">
     <w:nsid w:val="FFFFFF83"/>
     <w:multiLevelType w:val="singleLevel"/>
-    <w:tmpl w:val="D9A4092A"/>
+    <w:tmpl w:val="A52E58BE"/>
     <w:lvl w:ilvl="0">
       <w:start w:val="1"/>
       <w:numFmt w:val="bullet"/>
@@ -677,7 +1169,7 @@
   <w:abstractNum w:abstractNumId="9" w15:restartNumberingAfterBreak="0">
     <w:nsid w:val="FFFFFF88"/>
     <w:multiLevelType w:val="singleLevel"/>
-    <w:tmpl w:val="0B425C9A"/>
+    <w:tmpl w:val="1DB64E40"/>
     <w:lvl w:ilvl="0">
       <w:start w:val="1"/>
       <w:numFmt w:val="decimal"/>
@@ -694,7 +1186,7 @@
   <w:abstractNum w:abstractNumId="10" w15:restartNumberingAfterBreak="0">
     <w:nsid w:val="FFFFFF89"/>
     <w:multiLevelType w:val="singleLevel"/>
-    <w:tmpl w:val="062E515A"/>
+    <w:tmpl w:val="DF08E712"/>
     <w:lvl w:ilvl="0">
       <w:start w:val="1"/>
       <w:numFmt w:val="bullet"/>
@@ -712,6 +1204,83 @@
     </w:lvl>
   </w:abstractNum>
   <w:abstractNum w:abstractNumId="11" w15:restartNumberingAfterBreak="0">
+    <w:nsid w:val="0000A990"/>
+    <w:multiLevelType w:val="multilevel"/>
+    <w:tmpl w:val="9FAE5BD6"/>
+    <w:lvl w:ilvl="0">
+      <w:numFmt w:val="bullet"/>
+      <w:lvlText w:val=" "/>
+      <w:lvlJc w:val="left"/>
+      <w:pPr>
+        <w:ind w:left="720" w:hanging="480"/>
+      </w:pPr>
+    </w:lvl>
+    <w:lvl w:ilvl="1">
+      <w:numFmt w:val="bullet"/>
+      <w:lvlText w:val=" "/>
+      <w:lvlJc w:val="left"/>
+      <w:pPr>
+        <w:ind w:left="1440" w:hanging="480"/>
+      </w:pPr>
+    </w:lvl>
+    <w:lvl w:ilvl="2">
+      <w:numFmt w:val="bullet"/>
+      <w:lvlText w:val=" "/>
+      <w:lvlJc w:val="left"/>
+      <w:pPr>
+        <w:ind w:left="2160" w:hanging="480"/>
+      </w:pPr>
+    </w:lvl>
+    <w:lvl w:ilvl="3">
+      <w:numFmt w:val="bullet"/>
+      <w:lvlText w:val=" "/>
+      <w:lvlJc w:val="left"/>
+      <w:pPr>
+        <w:ind w:left="2880" w:hanging="480"/>
+      </w:pPr>
+    </w:lvl>
+    <w:lvl w:ilvl="4">
+      <w:numFmt w:val="bullet"/>
+      <w:lvlText w:val=" "/>
+      <w:lvlJc w:val="left"/>
+      <w:pPr>
+        <w:ind w:left="3600" w:hanging="480"/>
+      </w:pPr>
+    </w:lvl>
+    <w:lvl w:ilvl="5">
+      <w:numFmt w:val="bullet"/>
+      <w:lvlText w:val=" "/>
+      <w:lvlJc w:val="left"/>
+      <w:pPr>
+        <w:ind w:left="4320" w:hanging="480"/>
+      </w:pPr>
+    </w:lvl>
+    <w:lvl w:ilvl="6">
+      <w:numFmt w:val="bullet"/>
+      <w:lvlText w:val=" "/>
+      <w:lvlJc w:val="left"/>
+      <w:pPr>
+        <w:ind w:left="5040" w:hanging="480"/>
+      </w:pPr>
+    </w:lvl>
+    <w:lvl w:ilvl="7">
+      <w:numFmt w:val="bullet"/>
+      <w:lvlText w:val=" "/>
+      <w:lvlJc w:val="left"/>
+      <w:pPr>
+        <w:ind w:left="5760" w:hanging="480"/>
+      </w:pPr>
+    </w:lvl>
+    <w:lvl w:ilvl="8">
+      <w:numFmt w:val="bullet"/>
+      <w:lvlText w:val=" "/>
+      <w:lvlJc w:val="left"/>
+      <w:pPr>
+        <w:ind w:left="6480" w:hanging="480"/>
+      </w:pPr>
+    </w:lvl>
+  </w:abstractNum>
+  <w:abstractNum w:abstractNumId="12" w15:restartNumberingAfterBreak="0">
     <w:nsid w:val="2C1AE401"/>
     <w:multiLevelType w:val="multilevel"/>
     <w:tmpl w:val="3EB0669A"/>
@@ -816,7 +1385,7 @@
     </w:lvl>
   </w:abstractNum>
   <w:num w:numId="1">
-    <w:abstractNumId w:val="11"/>
+    <w:abstractNumId w:val="12"/>
   </w:num>
   <w:num w:numId="2">
     <w:abstractNumId w:val="0"/>
@@ -851,11 +1420,23 @@
   <w:num w:numId="12">
     <w:abstractNumId w:val="10"/>
   </w:num>
+  <w:num w:numId="13">
+    <w:abstractNumId w:val="11"/>
+  </w:num>
+  <w:num w:numId="14">
+    <w:abstractNumId w:val="11"/>
+  </w:num>
+  <w:num w:numId="15">
+    <w:abstractNumId w:val="11"/>
+  </w:num>
+  <w:num w:numId="16">
+    <w:abstractNumId w:val="11"/>
+  </w:num>
 </w:numbering>
 </file>
 
 <file path=word/styles.xml><?xml version="1.0" encoding="utf-8"?>
-<w:styles xmlns:mc="http://schemas.openxmlformats.org/markup-compatibility/2006" xmlns:r="http://schemas.openxmlformats.org/officeDocument/2006/relationships" xmlns:w="http://schemas.openxmlformats.org/wordprocessingml/2006/main" xmlns:w14="http://schemas.microsoft.com/office/word/2010/wordml" xmlns:w15="http://schemas.microsoft.com/office/word/2012/wordml" xmlns:w16cex="http://schemas.microsoft.com/office/word/2018/wordml/cex" xmlns:w16cid="http://schemas.microsoft.com/office/word/2016/wordml/cid" xmlns:w16="http://schemas.microsoft.com/office/word/2018/wordml" xmlns:w16se="http://schemas.microsoft.com/office/word/2015/wordml/symex" mc:Ignorable="w14 w15 w16se w16cid w16 w16cex">
+<w:styles xmlns:mc="http://schemas.openxmlformats.org/markup-compatibility/2006" xmlns:r="http://schemas.openxmlformats.org/officeDocument/2006/relationships" xmlns:w="http://schemas.openxmlformats.org/wordprocessingml/2006/main" xmlns:w14="http://schemas.microsoft.com/office/word/2010/wordml" xmlns:w15="http://schemas.microsoft.com/office/word/2012/wordml" xmlns:w16cex="http://schemas.microsoft.com/office/word/2018/wordml/cex" xmlns:w16cid="http://schemas.microsoft.com/office/word/2016/wordml/cid" xmlns:w16="http://schemas.microsoft.com/office/word/2018/wordml" xmlns:w16sdtdh="http://schemas.microsoft.com/office/word/2020/wordml/sdtdatahash" xmlns:w16se="http://schemas.microsoft.com/office/word/2015/wordml/symex" mc:Ignorable="w14 w15 w16se w16cid w16 w16cex w16sdtdh">
   <w:docDefaults>
     <w:rPrDefault>
       <w:rPr>
@@ -1437,9 +2018,14 @@
     <w:name w:val="Compact"/>
     <w:basedOn w:val="BodyText"/>
     <w:qFormat/>
+    <w:rsid w:val="00EA7CC1"/>
     <w:pPr>
-      <w:spacing w:before="36" w:after="36"/>
+      <w:spacing w:before="36" w:after="36" w:line="240" w:lineRule="auto"/>
+      <w:jc w:val="center"/>
     </w:pPr>
+    <w:rPr>
+      <w:sz w:val="22"/>
+    </w:rPr>
   </w:style>
   <w:style w:type="paragraph" w:styleId="Title">
     <w:name w:val="Title"/>
@@ -1539,8 +2125,18 @@
     <w:semiHidden/>
     <w:unhideWhenUsed/>
     <w:qFormat/>
+    <w:rsid w:val="00CA371C"/>
+    <w:rPr>
+      <w:sz w:val="22"/>
+      <w:szCs w:val="20"/>
+      <w:lang w:eastAsia="zh-CN"/>
+    </w:rPr>
     <w:tblPr>
       <w:tblInd w:w="0" w:type="dxa"/>
+      <w:tblBorders>
+        <w:top w:val="single" w:sz="4" w:space="0" w:color="auto"/>
+        <w:bottom w:val="single" w:sz="4" w:space="0" w:color="auto"/>
+      </w:tblBorders>
       <w:tblCellMar>
         <w:top w:w="0" w:type="dxa"/>
         <w:left w:w="108" w:type="dxa"/>
@@ -1548,6 +2144,14 @@
         <w:right w:w="108" w:type="dxa"/>
       </w:tblCellMar>
     </w:tblPr>
+    <w:tblStylePr w:type="firstRow">
+      <w:tblPr/>
+      <w:tcPr>
+        <w:tcBorders>
+          <w:bottom w:val="single" w:sz="4" w:space="0" w:color="auto"/>
+        </w:tcBorders>
+      </w:tcPr>
+    </w:tblStylePr>
   </w:style>
   <w:style w:type="paragraph" w:customStyle="1" w:styleId="DefinitionTerm">
     <w:name w:val="Definition Term"/>
@@ -1579,7 +2183,7 @@
   </w:style>
   <w:style w:type="paragraph" w:customStyle="1" w:styleId="TableCaption">
     <w:name w:val="Table Caption"/>
-    <w:basedOn w:val="Caption"/>
+    <w:basedOn w:val="ImageCaption"/>
     <w:pPr>
       <w:keepNext/>
     </w:pPr>
@@ -1587,13 +2191,12 @@
   <w:style w:type="paragraph" w:customStyle="1" w:styleId="ImageCaption">
     <w:name w:val="Image Caption"/>
     <w:basedOn w:val="Caption"/>
-    <w:rsid w:val="00AB409B"/>
+    <w:rsid w:val="001B6ADB"/>
     <w:pPr>
       <w:spacing w:line="480" w:lineRule="auto"/>
     </w:pPr>
     <w:rPr>
       <w:i w:val="0"/>
-      <w:sz w:val="20"/>
     </w:rPr>
   </w:style>
   <w:style w:type="paragraph" w:customStyle="1" w:styleId="Figure">
@@ -2009,6 +2612,128 @@
       <w:color w:val="800080" w:themeColor="followedHyperlink"/>
       <w:u w:val="single"/>
     </w:rPr>
+  </w:style>
+  <w:style w:type="table" w:customStyle="1" w:styleId="Academic">
+    <w:name w:val="Academic"/>
+    <w:basedOn w:val="TableNormal"/>
+    <w:uiPriority w:val="99"/>
+    <w:rsid w:val="004418BF"/>
+    <w:pPr>
+      <w:spacing w:after="0"/>
+    </w:pPr>
+    <w:rPr>
+      <w:sz w:val="22"/>
+    </w:rPr>
+    <w:tblPr>
+      <w:tblBorders>
+        <w:top w:val="single" w:sz="4" w:space="0" w:color="auto"/>
+        <w:bottom w:val="single" w:sz="4" w:space="0" w:color="auto"/>
+      </w:tblBorders>
+    </w:tblPr>
+    <w:tblStylePr w:type="firstRow">
+      <w:rPr>
+        <w:rFonts w:asciiTheme="minorHAnsi" w:hAnsiTheme="minorHAnsi"/>
+        <w:sz w:val="22"/>
+      </w:rPr>
+      <w:tblPr/>
+      <w:tcPr>
+        <w:tcBorders>
+          <w:bottom w:val="single" w:sz="4" w:space="0" w:color="auto"/>
+        </w:tcBorders>
+      </w:tcPr>
+    </w:tblStylePr>
+  </w:style>
+  <w:style w:type="table" w:styleId="TableGrid">
+    <w:name w:val="Table Grid"/>
+    <w:basedOn w:val="TableNormal"/>
+    <w:rsid w:val="004418BF"/>
+    <w:pPr>
+      <w:spacing w:after="0"/>
+    </w:pPr>
+    <w:tblPr>
+      <w:tblBorders>
+        <w:top w:val="single" w:sz="4" w:space="0" w:color="auto"/>
+        <w:left w:val="single" w:sz="4" w:space="0" w:color="auto"/>
+        <w:bottom w:val="single" w:sz="4" w:space="0" w:color="auto"/>
+        <w:right w:val="single" w:sz="4" w:space="0" w:color="auto"/>
+        <w:insideH w:val="single" w:sz="4" w:space="0" w:color="auto"/>
+        <w:insideV w:val="single" w:sz="4" w:space="0" w:color="auto"/>
+      </w:tblBorders>
+    </w:tblPr>
+  </w:style>
+  <w:style w:type="table" w:styleId="GridTable2">
+    <w:name w:val="Grid Table 2"/>
+    <w:basedOn w:val="TableNormal"/>
+    <w:rsid w:val="004418BF"/>
+    <w:pPr>
+      <w:spacing w:after="0"/>
+    </w:pPr>
+    <w:tblPr>
+      <w:tblStyleRowBandSize w:val="1"/>
+      <w:tblStyleColBandSize w:val="1"/>
+      <w:tblBorders>
+        <w:top w:val="single" w:sz="2" w:space="0" w:color="666666" w:themeColor="text1" w:themeTint="99"/>
+        <w:bottom w:val="single" w:sz="2" w:space="0" w:color="666666" w:themeColor="text1" w:themeTint="99"/>
+        <w:insideH w:val="single" w:sz="2" w:space="0" w:color="666666" w:themeColor="text1" w:themeTint="99"/>
+        <w:insideV w:val="single" w:sz="2" w:space="0" w:color="666666" w:themeColor="text1" w:themeTint="99"/>
+      </w:tblBorders>
+    </w:tblPr>
+    <w:tblStylePr w:type="firstRow">
+      <w:rPr>
+        <w:b/>
+        <w:bCs/>
+      </w:rPr>
+      <w:tblPr/>
+      <w:tcPr>
+        <w:tcBorders>
+          <w:top w:val="nil"/>
+          <w:bottom w:val="single" w:sz="12" w:space="0" w:color="666666" w:themeColor="text1" w:themeTint="99"/>
+          <w:insideH w:val="nil"/>
+          <w:insideV w:val="nil"/>
+        </w:tcBorders>
+        <w:shd w:val="clear" w:color="auto" w:fill="FFFFFF" w:themeFill="background1"/>
+      </w:tcPr>
+    </w:tblStylePr>
+    <w:tblStylePr w:type="lastRow">
+      <w:rPr>
+        <w:b/>
+        <w:bCs/>
+      </w:rPr>
+      <w:tblPr/>
+      <w:tcPr>
+        <w:tcBorders>
+          <w:top w:val="double" w:sz="2" w:space="0" w:color="666666" w:themeColor="text1" w:themeTint="99"/>
+          <w:bottom w:val="nil"/>
+          <w:insideH w:val="nil"/>
+          <w:insideV w:val="nil"/>
+        </w:tcBorders>
+        <w:shd w:val="clear" w:color="auto" w:fill="FFFFFF" w:themeFill="background1"/>
+      </w:tcPr>
+    </w:tblStylePr>
+    <w:tblStylePr w:type="firstCol">
+      <w:rPr>
+        <w:b/>
+        <w:bCs/>
+      </w:rPr>
+    </w:tblStylePr>
+    <w:tblStylePr w:type="lastCol">
+      <w:rPr>
+        <w:b/>
+        <w:bCs/>
+      </w:rPr>
+    </w:tblStylePr>
+    <w:tblStylePr w:type="band1Vert">
+      <w:tblPr/>
+      <w:tcPr>
+        <w:shd w:val="clear" w:color="auto" w:fill="CCCCCC" w:themeFill="text1" w:themeFillTint="33"/>
+      </w:tcPr>
+    </w:tblStylePr>
+    <w:tblStylePr w:type="band1Horz">
+      <w:tblPr/>
+      <w:tcPr>
+        <w:shd w:val="clear" w:color="auto" w:fill="CCCCCC" w:themeFill="text1" w:themeFillTint="33"/>
+      </w:tcPr>
+    </w:tblStylePr>
   </w:style>
 </w:styles>
 </file>

</xml_diff>